<commit_message>
release-2.0.6: permission checks and documentatio update
</commit_message>
<xml_diff>
--- a/blueprints/Mt Wilson Installation as Non-Root User.docx
+++ b/blueprints/Mt Wilson Installation as Non-Root User.docx
@@ -1,6 +1,6 @@
 
 <file path=word/document.xml><?xml version="1.0" encoding="utf-8"?>
-<w:document xmlns:wpc="http://schemas.microsoft.com/office/word/2010/wordprocessingCanvas" xmlns:mc="http://schemas.openxmlformats.org/markup-compatibility/2006" xmlns:o="urn:schemas-microsoft-com:office:office" xmlns:r="http://schemas.openxmlformats.org/officeDocument/2006/relationships" xmlns:m="http://schemas.openxmlformats.org/officeDocument/2006/math" xmlns:v="urn:schemas-microsoft-com:vml" xmlns:wp14="http://schemas.microsoft.com/office/word/2010/wordprocessingDrawing" xmlns:wp="http://schemas.openxmlformats.org/drawingml/2006/wordprocessingDrawing" xmlns:w10="urn:schemas-microsoft-com:office:word" xmlns:w="http://schemas.openxmlformats.org/wordprocessingml/2006/main" xmlns:w14="http://schemas.microsoft.com/office/word/2010/wordml" xmlns:w15="http://schemas.microsoft.com/office/word/2012/wordml" xmlns:wpg="http://schemas.microsoft.com/office/word/2010/wordprocessingGroup" xmlns:wpi="http://schemas.microsoft.com/office/word/2010/wordprocessingInk" xmlns:wne="http://schemas.microsoft.com/office/word/2006/wordml" xmlns:wps="http://schemas.microsoft.com/office/word/2010/wordprocessingShape" mc:Ignorable="w14 w15 wp14">
+<w:document xmlns:wpc="http://schemas.microsoft.com/office/word/2010/wordprocessingCanvas" xmlns:mc="http://schemas.openxmlformats.org/markup-compatibility/2006" xmlns:o="urn:schemas-microsoft-com:office:office" xmlns:r="http://schemas.openxmlformats.org/officeDocument/2006/relationships" xmlns:m="http://schemas.openxmlformats.org/officeDocument/2006/math" xmlns:v="urn:schemas-microsoft-com:vml" xmlns:wp14="http://schemas.microsoft.com/office/word/2010/wordprocessingDrawing" xmlns:wp="http://schemas.openxmlformats.org/drawingml/2006/wordprocessingDrawing" xmlns:w10="urn:schemas-microsoft-com:office:word" xmlns:w="http://schemas.openxmlformats.org/wordprocessingml/2006/main" xmlns:w14="http://schemas.microsoft.com/office/word/2010/wordml" xmlns:wpg="http://schemas.microsoft.com/office/word/2010/wordprocessingGroup" xmlns:wpi="http://schemas.microsoft.com/office/word/2010/wordprocessingInk" xmlns:wne="http://schemas.microsoft.com/office/word/2006/wordml" xmlns:wps="http://schemas.microsoft.com/office/word/2010/wordprocessingShape" mc:Ignorable="w14 wp14">
   <w:body>
     <w:p>
       <w:pPr>
@@ -62,44 +62,29 @@
         <w:t>root user</w:t>
       </w:r>
       <w:r>
-        <w:t xml:space="preserve"> for </w:t>
-      </w:r>
-      <w:proofErr w:type="spellStart"/>
-      <w:r>
-        <w:t>mtwilson</w:t>
-      </w:r>
-      <w:proofErr w:type="spellEnd"/>
-    </w:p>
-    <w:p>
-      <w:r>
-        <w:t xml:space="preserve">$ </w:t>
-      </w:r>
-      <w:r>
-        <w:t>MTWILSON_HOME=/opt/</w:t>
-      </w:r>
-      <w:proofErr w:type="spellStart"/>
-      <w:r>
-        <w:t>mtwilson</w:t>
-      </w:r>
-      <w:proofErr w:type="spellEnd"/>
-    </w:p>
-    <w:p>
-      <w:r>
-        <w:t xml:space="preserve">$ </w:t>
-      </w:r>
-      <w:r>
-        <w:t>MTWILSON_USERNAME=</w:t>
-      </w:r>
-      <w:proofErr w:type="spellStart"/>
-      <w:r>
-        <w:t>mtwilson</w:t>
-      </w:r>
-      <w:proofErr w:type="spellEnd"/>
-    </w:p>
-    <w:p>
-      <w:r>
-        <w:t xml:space="preserve">$ </w:t>
-      </w:r>
+        <w:t xml:space="preserve"> for mtwilson</w:t>
+      </w:r>
+    </w:p>
+    <w:p>
+      <w:pPr>
+        <w:pStyle w:val="Code"/>
+      </w:pPr>
+      <w:r>
+        <w:t>MTWILSON_HOME=/opt/mtwilson</w:t>
+      </w:r>
+    </w:p>
+    <w:p>
+      <w:pPr>
+        <w:pStyle w:val="Code"/>
+      </w:pPr>
+      <w:r>
+        <w:t>MTWILSON_USERNAME=mtwilson</w:t>
+      </w:r>
+    </w:p>
+    <w:p>
+      <w:pPr>
+        <w:pStyle w:val="Code"/>
+      </w:pPr>
       <w:proofErr w:type="spellStart"/>
       <w:proofErr w:type="gramStart"/>
       <w:r>
@@ -108,13 +93,7 @@
       <w:proofErr w:type="spellEnd"/>
       <w:proofErr w:type="gramEnd"/>
       <w:r>
-        <w:t xml:space="preserve"> --comment "Mt Wilson" --home $MTWILSON_HOME --system --</w:t>
-      </w:r>
-      <w:r>
-        <w:t xml:space="preserve">shell /bin/bash </w:t>
-      </w:r>
-      <w:r>
-        <w:t>$MTWILSON_USERNAME</w:t>
+        <w:t xml:space="preserve"> --comment "Mt Wilson" --home $MTWILSON_HOME --system --shell /bin/bash $MTWILSON_USERNAME</w:t>
       </w:r>
     </w:p>
     <w:p/>
@@ -130,331 +109,108 @@
         <w:t>Create directori</w:t>
       </w:r>
       <w:r>
-        <w:t xml:space="preserve">es and change owner to </w:t>
-      </w:r>
-      <w:proofErr w:type="spellStart"/>
-      <w:r>
-        <w:t>mtwilson</w:t>
-      </w:r>
-      <w:proofErr w:type="spellEnd"/>
+        <w:t>es and change owner to mtwilson</w:t>
+      </w:r>
       <w:r>
         <w:t xml:space="preserve"> </w:t>
       </w:r>
     </w:p>
     <w:p>
       <w:pPr>
-        <w:pStyle w:val="Heading2"/>
-        <w:rPr>
-          <w:rFonts w:ascii="Intel Clear" w:eastAsia="Times New Roman" w:hAnsi="Intel Clear" w:cs="Intel Clear"/>
-          <w:color w:val="auto"/>
-          <w:sz w:val="20"/>
-          <w:szCs w:val="20"/>
-        </w:rPr>
-      </w:pPr>
-      <w:r>
-        <w:rPr>
-          <w:rFonts w:ascii="Intel Clear" w:eastAsia="Times New Roman" w:hAnsi="Intel Clear" w:cs="Intel Clear"/>
-          <w:color w:val="auto"/>
-          <w:sz w:val="20"/>
-          <w:szCs w:val="20"/>
-        </w:rPr>
-        <w:t xml:space="preserve">$ </w:t>
-      </w:r>
+        <w:pStyle w:val="Code"/>
+      </w:pPr>
       <w:proofErr w:type="spellStart"/>
       <w:proofErr w:type="gramStart"/>
       <w:r>
-        <w:rPr>
-          <w:rFonts w:ascii="Intel Clear" w:eastAsia="Times New Roman" w:hAnsi="Intel Clear" w:cs="Intel Clear"/>
-          <w:color w:val="auto"/>
-          <w:sz w:val="20"/>
-          <w:szCs w:val="20"/>
-        </w:rPr>
         <w:t>mkdir</w:t>
       </w:r>
       <w:proofErr w:type="spellEnd"/>
       <w:proofErr w:type="gramEnd"/>
       <w:r>
-        <w:rPr>
-          <w:rFonts w:ascii="Intel Clear" w:eastAsia="Times New Roman" w:hAnsi="Intel Clear" w:cs="Intel Clear"/>
-          <w:color w:val="auto"/>
-          <w:sz w:val="20"/>
-          <w:szCs w:val="20"/>
-        </w:rPr>
-        <w:t xml:space="preserve"> -p /opt/intel /opt/</w:t>
-      </w:r>
-      <w:proofErr w:type="spellStart"/>
-      <w:r>
-        <w:rPr>
-          <w:rFonts w:ascii="Intel Clear" w:eastAsia="Times New Roman" w:hAnsi="Intel Clear" w:cs="Intel Clear"/>
-          <w:color w:val="auto"/>
-          <w:sz w:val="20"/>
-          <w:szCs w:val="20"/>
-        </w:rPr>
-        <w:t>mtwilson</w:t>
-      </w:r>
-      <w:proofErr w:type="spellEnd"/>
-      <w:r>
-        <w:rPr>
-          <w:rFonts w:ascii="Intel Clear" w:eastAsia="Times New Roman" w:hAnsi="Intel Clear" w:cs="Intel Clear"/>
-          <w:color w:val="auto"/>
-          <w:sz w:val="20"/>
-          <w:szCs w:val="20"/>
-        </w:rPr>
-        <w:t xml:space="preserve"> /</w:t>
-      </w:r>
-      <w:proofErr w:type="spellStart"/>
-      <w:r>
-        <w:rPr>
-          <w:rFonts w:ascii="Intel Clear" w:eastAsia="Times New Roman" w:hAnsi="Intel Clear" w:cs="Intel Clear"/>
-          <w:color w:val="auto"/>
-          <w:sz w:val="20"/>
-          <w:szCs w:val="20"/>
-        </w:rPr>
+        <w:t xml:space="preserve"> -p /opt/intel /opt/mtwilson /</w:t>
+      </w:r>
+      <w:proofErr w:type="spellStart"/>
+      <w:r>
         <w:t>var</w:t>
       </w:r>
       <w:proofErr w:type="spellEnd"/>
       <w:r>
-        <w:rPr>
-          <w:rFonts w:ascii="Intel Clear" w:eastAsia="Times New Roman" w:hAnsi="Intel Clear" w:cs="Intel Clear"/>
-          <w:color w:val="auto"/>
-          <w:sz w:val="20"/>
-          <w:szCs w:val="20"/>
-        </w:rPr>
         <w:t>/opt/intel /</w:t>
       </w:r>
       <w:proofErr w:type="spellStart"/>
       <w:r>
-        <w:rPr>
-          <w:rFonts w:ascii="Intel Clear" w:eastAsia="Times New Roman" w:hAnsi="Intel Clear" w:cs="Intel Clear"/>
-          <w:color w:val="auto"/>
-          <w:sz w:val="20"/>
-          <w:szCs w:val="20"/>
-        </w:rPr>
         <w:t>usr</w:t>
       </w:r>
       <w:proofErr w:type="spellEnd"/>
       <w:r>
-        <w:rPr>
-          <w:rFonts w:ascii="Intel Clear" w:eastAsia="Times New Roman" w:hAnsi="Intel Clear" w:cs="Intel Clear"/>
-          <w:color w:val="auto"/>
-          <w:sz w:val="20"/>
-          <w:szCs w:val="20"/>
-        </w:rPr>
-        <w:t>/local/share/</w:t>
-      </w:r>
-      <w:proofErr w:type="spellStart"/>
-      <w:r>
-        <w:rPr>
-          <w:rFonts w:ascii="Intel Clear" w:eastAsia="Times New Roman" w:hAnsi="Intel Clear" w:cs="Intel Clear"/>
-          <w:color w:val="auto"/>
-          <w:sz w:val="20"/>
-          <w:szCs w:val="20"/>
-        </w:rPr>
-        <w:t>mtwilson</w:t>
-      </w:r>
-      <w:proofErr w:type="spellEnd"/>
-      <w:r>
-        <w:rPr>
-          <w:rFonts w:ascii="Intel Clear" w:eastAsia="Times New Roman" w:hAnsi="Intel Clear" w:cs="Intel Clear"/>
-          <w:color w:val="auto"/>
-          <w:sz w:val="20"/>
-          <w:szCs w:val="20"/>
-        </w:rPr>
-        <w:t xml:space="preserve"> /</w:t>
-      </w:r>
-      <w:proofErr w:type="spellStart"/>
-      <w:r>
-        <w:rPr>
-          <w:rFonts w:ascii="Intel Clear" w:eastAsia="Times New Roman" w:hAnsi="Intel Clear" w:cs="Intel Clear"/>
-          <w:color w:val="auto"/>
-          <w:sz w:val="20"/>
-          <w:szCs w:val="20"/>
-        </w:rPr>
+        <w:t>/local/share/mtwilson /</w:t>
+      </w:r>
+      <w:proofErr w:type="spellStart"/>
+      <w:r>
         <w:t>etc</w:t>
       </w:r>
       <w:proofErr w:type="spellEnd"/>
       <w:r>
-        <w:rPr>
-          <w:rFonts w:ascii="Intel Clear" w:eastAsia="Times New Roman" w:hAnsi="Intel Clear" w:cs="Intel Clear"/>
-          <w:color w:val="auto"/>
-          <w:sz w:val="20"/>
-          <w:szCs w:val="20"/>
-        </w:rPr>
         <w:t>/intel/</w:t>
       </w:r>
       <w:proofErr w:type="spellStart"/>
       <w:r>
-        <w:rPr>
-          <w:rFonts w:ascii="Intel Clear" w:eastAsia="Times New Roman" w:hAnsi="Intel Clear" w:cs="Intel Clear"/>
-          <w:color w:val="auto"/>
-          <w:sz w:val="20"/>
-          <w:szCs w:val="20"/>
-        </w:rPr>
         <w:t>cloudsecurity</w:t>
       </w:r>
       <w:proofErr w:type="spellEnd"/>
     </w:p>
     <w:p>
       <w:pPr>
-        <w:pStyle w:val="Heading2"/>
-        <w:rPr>
-          <w:rFonts w:ascii="Intel Clear" w:eastAsia="Times New Roman" w:hAnsi="Intel Clear" w:cs="Intel Clear"/>
-          <w:color w:val="auto"/>
-          <w:sz w:val="20"/>
-          <w:szCs w:val="20"/>
-        </w:rPr>
-      </w:pPr>
-      <w:r>
-        <w:rPr>
-          <w:rFonts w:ascii="Intel Clear" w:eastAsia="Times New Roman" w:hAnsi="Intel Clear" w:cs="Intel Clear"/>
-          <w:color w:val="auto"/>
-          <w:sz w:val="20"/>
-          <w:szCs w:val="20"/>
-        </w:rPr>
-        <w:t xml:space="preserve">$ </w:t>
-      </w:r>
+        <w:pStyle w:val="Code"/>
+      </w:pPr>
       <w:proofErr w:type="spellStart"/>
       <w:proofErr w:type="gramStart"/>
       <w:r>
-        <w:rPr>
-          <w:rFonts w:ascii="Intel Clear" w:eastAsia="Times New Roman" w:hAnsi="Intel Clear" w:cs="Intel Clear"/>
-          <w:color w:val="auto"/>
-          <w:sz w:val="20"/>
-          <w:szCs w:val="20"/>
-        </w:rPr>
         <w:t>chown</w:t>
       </w:r>
       <w:proofErr w:type="spellEnd"/>
       <w:proofErr w:type="gramEnd"/>
       <w:r>
-        <w:rPr>
-          <w:rFonts w:ascii="Intel Clear" w:eastAsia="Times New Roman" w:hAnsi="Intel Clear" w:cs="Intel Clear"/>
-          <w:color w:val="auto"/>
-          <w:sz w:val="20"/>
-          <w:szCs w:val="20"/>
-        </w:rPr>
-        <w:t xml:space="preserve"> $MTWILSON_USERNAME:$MTWILSON_USERNAME /opt/intel /opt/</w:t>
-      </w:r>
-      <w:proofErr w:type="spellStart"/>
-      <w:r>
-        <w:rPr>
-          <w:rFonts w:ascii="Intel Clear" w:eastAsia="Times New Roman" w:hAnsi="Intel Clear" w:cs="Intel Clear"/>
-          <w:color w:val="auto"/>
-          <w:sz w:val="20"/>
-          <w:szCs w:val="20"/>
-        </w:rPr>
-        <w:t>mtwilson</w:t>
-      </w:r>
-      <w:proofErr w:type="spellEnd"/>
-      <w:r>
-        <w:rPr>
-          <w:rFonts w:ascii="Intel Clear" w:eastAsia="Times New Roman" w:hAnsi="Intel Clear" w:cs="Intel Clear"/>
-          <w:color w:val="auto"/>
-          <w:sz w:val="20"/>
-          <w:szCs w:val="20"/>
-        </w:rPr>
-        <w:t xml:space="preserve"> /</w:t>
-      </w:r>
-      <w:proofErr w:type="spellStart"/>
-      <w:r>
-        <w:rPr>
-          <w:rFonts w:ascii="Intel Clear" w:eastAsia="Times New Roman" w:hAnsi="Intel Clear" w:cs="Intel Clear"/>
-          <w:color w:val="auto"/>
-          <w:sz w:val="20"/>
-          <w:szCs w:val="20"/>
-        </w:rPr>
+        <w:t xml:space="preserve"> -R</w:t>
+      </w:r>
+      <w:r>
+        <w:t xml:space="preserve"> $MTWILSON_USERNAME:$MTWILSON_USERNAME /opt/intel /opt/mtwilson /</w:t>
+      </w:r>
+      <w:proofErr w:type="spellStart"/>
+      <w:r>
         <w:t>var</w:t>
       </w:r>
       <w:proofErr w:type="spellEnd"/>
       <w:r>
-        <w:rPr>
-          <w:rFonts w:ascii="Intel Clear" w:eastAsia="Times New Roman" w:hAnsi="Intel Clear" w:cs="Intel Clear"/>
-          <w:color w:val="auto"/>
-          <w:sz w:val="20"/>
-          <w:szCs w:val="20"/>
-        </w:rPr>
         <w:t>/opt/intel /</w:t>
       </w:r>
       <w:proofErr w:type="spellStart"/>
       <w:r>
-        <w:rPr>
-          <w:rFonts w:ascii="Intel Clear" w:eastAsia="Times New Roman" w:hAnsi="Intel Clear" w:cs="Intel Clear"/>
-          <w:color w:val="auto"/>
-          <w:sz w:val="20"/>
-          <w:szCs w:val="20"/>
-        </w:rPr>
         <w:t>usr</w:t>
       </w:r>
       <w:proofErr w:type="spellEnd"/>
       <w:r>
-        <w:rPr>
-          <w:rFonts w:ascii="Intel Clear" w:eastAsia="Times New Roman" w:hAnsi="Intel Clear" w:cs="Intel Clear"/>
-          <w:color w:val="auto"/>
-          <w:sz w:val="20"/>
-          <w:szCs w:val="20"/>
-        </w:rPr>
-        <w:t>/local/share/</w:t>
-      </w:r>
-      <w:proofErr w:type="spellStart"/>
-      <w:r>
-        <w:rPr>
-          <w:rFonts w:ascii="Intel Clear" w:eastAsia="Times New Roman" w:hAnsi="Intel Clear" w:cs="Intel Clear"/>
-          <w:color w:val="auto"/>
-          <w:sz w:val="20"/>
-          <w:szCs w:val="20"/>
-        </w:rPr>
-        <w:t>mtwilson</w:t>
-      </w:r>
-      <w:proofErr w:type="spellEnd"/>
-      <w:r>
-        <w:rPr>
-          <w:rFonts w:ascii="Intel Clear" w:eastAsia="Times New Roman" w:hAnsi="Intel Clear" w:cs="Intel Clear"/>
-          <w:color w:val="auto"/>
-          <w:sz w:val="20"/>
-          <w:szCs w:val="20"/>
-        </w:rPr>
-        <w:t xml:space="preserve"> /</w:t>
-      </w:r>
-      <w:proofErr w:type="spellStart"/>
-      <w:r>
-        <w:rPr>
-          <w:rFonts w:ascii="Intel Clear" w:eastAsia="Times New Roman" w:hAnsi="Intel Clear" w:cs="Intel Clear"/>
-          <w:color w:val="auto"/>
-          <w:sz w:val="20"/>
-          <w:szCs w:val="20"/>
-        </w:rPr>
+        <w:t>/local/share/mtwilson /</w:t>
+      </w:r>
+      <w:proofErr w:type="spellStart"/>
+      <w:r>
         <w:t>etc</w:t>
       </w:r>
       <w:proofErr w:type="spellEnd"/>
       <w:r>
-        <w:rPr>
-          <w:rFonts w:ascii="Intel Clear" w:eastAsia="Times New Roman" w:hAnsi="Intel Clear" w:cs="Intel Clear"/>
-          <w:color w:val="auto"/>
-          <w:sz w:val="20"/>
-          <w:szCs w:val="20"/>
-        </w:rPr>
         <w:t>/intel/</w:t>
       </w:r>
       <w:proofErr w:type="spellStart"/>
       <w:r>
-        <w:rPr>
-          <w:rFonts w:ascii="Intel Clear" w:eastAsia="Times New Roman" w:hAnsi="Intel Clear" w:cs="Intel Clear"/>
-          <w:color w:val="auto"/>
-          <w:sz w:val="20"/>
-          <w:szCs w:val="20"/>
-        </w:rPr>
         <w:t>cloudsecurity</w:t>
       </w:r>
       <w:proofErr w:type="spellEnd"/>
     </w:p>
     <w:p>
       <w:pPr>
-        <w:pStyle w:val="Heading2"/>
-        <w:rPr>
-          <w:rFonts w:ascii="Intel Clear" w:eastAsia="Times New Roman" w:hAnsi="Intel Clear" w:cs="Intel Clear"/>
+        <w:pStyle w:val="Code"/>
+        <w:rPr>
           <w:color w:val="FF0000"/>
-          <w:sz w:val="20"/>
-          <w:szCs w:val="20"/>
         </w:rPr>
       </w:pPr>
     </w:p>
@@ -484,14 +240,12 @@
     </w:p>
     <w:p>
       <w:pPr>
+        <w:pStyle w:val="Code"/>
         <w:rPr>
           <w:rStyle w:val="Heading2Char"/>
           <w:color w:val="FF0000"/>
         </w:rPr>
       </w:pPr>
-      <w:r>
-        <w:t xml:space="preserve">$ </w:t>
-      </w:r>
       <w:proofErr w:type="gramStart"/>
       <w:r>
         <w:t>a</w:t>
@@ -640,9 +394,9 @@
       </w:r>
     </w:p>
     <w:p>
-      <w:r>
-        <w:t xml:space="preserve">$ </w:t>
-      </w:r>
+      <w:pPr>
+        <w:pStyle w:val="Code"/>
+      </w:pPr>
       <w:proofErr w:type="gramStart"/>
       <w:r>
         <w:t>apt-get</w:t>
@@ -923,9 +677,9 @@
       </w:r>
     </w:p>
     <w:p>
-      <w:r>
-        <w:t xml:space="preserve">$ </w:t>
-      </w:r>
+      <w:pPr>
+        <w:pStyle w:val="Code"/>
+      </w:pPr>
       <w:r>
         <w:t>POSTGRES_PASSWORD=</w:t>
       </w:r>
@@ -934,30 +688,24 @@
       </w:r>
       <w:proofErr w:type="spellStart"/>
       <w:r>
-        <w:rPr>
-          <w:color w:val="FF0000"/>
-        </w:rPr>
         <w:t>you_must_set_a_password</w:t>
       </w:r>
       <w:proofErr w:type="spellEnd"/>
       <w:r>
-        <w:rPr>
-          <w:color w:val="FF0000"/>
-        </w:rPr>
         <w:t>&gt;</w:t>
       </w:r>
     </w:p>
     <w:p>
       <w:pPr>
-        <w:autoSpaceDE w:val="0"/>
-        <w:autoSpaceDN w:val="0"/>
-        <w:spacing w:before="40" w:after="40" w:line="240" w:lineRule="auto"/>
+        <w:pStyle w:val="Code"/>
         <w:rPr>
           <w:rFonts w:ascii="Segoe UI" w:hAnsi="Segoe UI" w:cs="Segoe UI"/>
           <w:sz w:val="20"/>
           <w:szCs w:val="20"/>
         </w:rPr>
       </w:pPr>
+      <w:proofErr w:type="spellStart"/>
+      <w:proofErr w:type="gramStart"/>
       <w:r>
         <w:rPr>
           <w:rFonts w:ascii="Segoe UI" w:hAnsi="Segoe UI" w:cs="Segoe UI"/>
@@ -965,10 +713,10 @@
           <w:sz w:val="20"/>
           <w:szCs w:val="20"/>
         </w:rPr>
-        <w:t xml:space="preserve">$ </w:t>
-      </w:r>
-      <w:proofErr w:type="spellStart"/>
-      <w:proofErr w:type="gramStart"/>
+        <w:t>sudo</w:t>
+      </w:r>
+      <w:proofErr w:type="spellEnd"/>
+      <w:proofErr w:type="gramEnd"/>
       <w:r>
         <w:rPr>
           <w:rFonts w:ascii="Segoe UI" w:hAnsi="Segoe UI" w:cs="Segoe UI"/>
@@ -976,10 +724,9 @@
           <w:sz w:val="20"/>
           <w:szCs w:val="20"/>
         </w:rPr>
-        <w:t>sudo</w:t>
-      </w:r>
-      <w:proofErr w:type="spellEnd"/>
-      <w:proofErr w:type="gramEnd"/>
+        <w:t xml:space="preserve"> -u </w:t>
+      </w:r>
+      <w:proofErr w:type="spellStart"/>
       <w:r>
         <w:rPr>
           <w:rFonts w:ascii="Segoe UI" w:hAnsi="Segoe UI" w:cs="Segoe UI"/>
@@ -987,9 +734,9 @@
           <w:sz w:val="20"/>
           <w:szCs w:val="20"/>
         </w:rPr>
-        <w:t xml:space="preserve"> -u </w:t>
-      </w:r>
-      <w:proofErr w:type="spellStart"/>
+        <w:t>postgres</w:t>
+      </w:r>
+      <w:proofErr w:type="spellEnd"/>
       <w:r>
         <w:rPr>
           <w:rFonts w:ascii="Segoe UI" w:hAnsi="Segoe UI" w:cs="Segoe UI"/>
@@ -997,9 +744,9 @@
           <w:sz w:val="20"/>
           <w:szCs w:val="20"/>
         </w:rPr>
-        <w:t>postgres</w:t>
-      </w:r>
-      <w:proofErr w:type="spellEnd"/>
+        <w:t xml:space="preserve"> </w:t>
+      </w:r>
+      <w:proofErr w:type="spellStart"/>
       <w:r>
         <w:rPr>
           <w:rFonts w:ascii="Segoe UI" w:hAnsi="Segoe UI" w:cs="Segoe UI"/>
@@ -1007,9 +754,9 @@
           <w:sz w:val="20"/>
           <w:szCs w:val="20"/>
         </w:rPr>
-        <w:t xml:space="preserve"> </w:t>
-      </w:r>
-      <w:proofErr w:type="spellStart"/>
+        <w:t>psql</w:t>
+      </w:r>
+      <w:proofErr w:type="spellEnd"/>
       <w:r>
         <w:rPr>
           <w:rFonts w:ascii="Segoe UI" w:hAnsi="Segoe UI" w:cs="Segoe UI"/>
@@ -1017,9 +764,9 @@
           <w:sz w:val="20"/>
           <w:szCs w:val="20"/>
         </w:rPr>
-        <w:t>psql</w:t>
-      </w:r>
-      <w:proofErr w:type="spellEnd"/>
+        <w:t xml:space="preserve"> </w:t>
+      </w:r>
+      <w:proofErr w:type="spellStart"/>
       <w:r>
         <w:rPr>
           <w:rFonts w:ascii="Segoe UI" w:hAnsi="Segoe UI" w:cs="Segoe UI"/>
@@ -1027,9 +774,9 @@
           <w:sz w:val="20"/>
           <w:szCs w:val="20"/>
         </w:rPr>
-        <w:t xml:space="preserve"> </w:t>
-      </w:r>
-      <w:proofErr w:type="spellStart"/>
+        <w:t>postgres</w:t>
+      </w:r>
+      <w:proofErr w:type="spellEnd"/>
       <w:r>
         <w:rPr>
           <w:rFonts w:ascii="Segoe UI" w:hAnsi="Segoe UI" w:cs="Segoe UI"/>
@@ -1037,16 +784,6 @@
           <w:sz w:val="20"/>
           <w:szCs w:val="20"/>
         </w:rPr>
-        <w:t>postgres</w:t>
-      </w:r>
-      <w:proofErr w:type="spellEnd"/>
-      <w:r>
-        <w:rPr>
-          <w:rFonts w:ascii="Segoe UI" w:hAnsi="Segoe UI" w:cs="Segoe UI"/>
-          <w:color w:val="000000"/>
-          <w:sz w:val="20"/>
-          <w:szCs w:val="20"/>
-        </w:rPr>
         <w:t xml:space="preserve"> -c "CREATE USER ${POS</w:t>
       </w:r>
       <w:r>
@@ -1096,111 +833,49 @@
     </w:p>
     <w:p>
       <w:pPr>
-        <w:autoSpaceDE w:val="0"/>
-        <w:autoSpaceDN w:val="0"/>
-        <w:spacing w:before="40" w:after="40" w:line="240" w:lineRule="auto"/>
-        <w:rPr>
-          <w:rFonts w:ascii="Segoe UI" w:hAnsi="Segoe UI" w:cs="Segoe UI"/>
-          <w:sz w:val="20"/>
-          <w:szCs w:val="20"/>
-        </w:rPr>
-      </w:pPr>
-      <w:r>
-        <w:rPr>
-          <w:rFonts w:ascii="Segoe UI" w:hAnsi="Segoe UI" w:cs="Segoe UI"/>
-          <w:sz w:val="20"/>
-          <w:szCs w:val="20"/>
-        </w:rPr>
-        <w:t xml:space="preserve">$ </w:t>
-      </w:r>
+        <w:pStyle w:val="Code"/>
+      </w:pPr>
       <w:proofErr w:type="spellStart"/>
       <w:proofErr w:type="gramStart"/>
       <w:r>
-        <w:rPr>
-          <w:rFonts w:ascii="Segoe UI" w:hAnsi="Segoe UI" w:cs="Segoe UI"/>
-          <w:sz w:val="20"/>
-          <w:szCs w:val="20"/>
-        </w:rPr>
         <w:t>sudo</w:t>
       </w:r>
       <w:proofErr w:type="spellEnd"/>
       <w:proofErr w:type="gramEnd"/>
       <w:r>
-        <w:rPr>
-          <w:rFonts w:ascii="Segoe UI" w:hAnsi="Segoe UI" w:cs="Segoe UI"/>
-          <w:sz w:val="20"/>
-          <w:szCs w:val="20"/>
-        </w:rPr>
         <w:t xml:space="preserve"> -u </w:t>
       </w:r>
       <w:proofErr w:type="spellStart"/>
       <w:r>
-        <w:rPr>
-          <w:rFonts w:ascii="Segoe UI" w:hAnsi="Segoe UI" w:cs="Segoe UI"/>
-          <w:sz w:val="20"/>
-          <w:szCs w:val="20"/>
-        </w:rPr>
         <w:t>postgres</w:t>
       </w:r>
       <w:proofErr w:type="spellEnd"/>
       <w:r>
-        <w:rPr>
-          <w:rFonts w:ascii="Segoe UI" w:hAnsi="Segoe UI" w:cs="Segoe UI"/>
-          <w:sz w:val="20"/>
-          <w:szCs w:val="20"/>
-        </w:rPr>
         <w:t xml:space="preserve"> </w:t>
       </w:r>
       <w:proofErr w:type="spellStart"/>
       <w:r>
-        <w:rPr>
-          <w:rFonts w:ascii="Segoe UI" w:hAnsi="Segoe UI" w:cs="Segoe UI"/>
-          <w:sz w:val="20"/>
-          <w:szCs w:val="20"/>
-        </w:rPr>
         <w:t>psql</w:t>
       </w:r>
       <w:proofErr w:type="spellEnd"/>
       <w:r>
-        <w:rPr>
-          <w:rFonts w:ascii="Segoe UI" w:hAnsi="Segoe UI" w:cs="Segoe UI"/>
-          <w:sz w:val="20"/>
-          <w:szCs w:val="20"/>
-        </w:rPr>
         <w:t xml:space="preserve"> </w:t>
       </w:r>
       <w:proofErr w:type="spellStart"/>
       <w:r>
-        <w:rPr>
-          <w:rFonts w:ascii="Segoe UI" w:hAnsi="Segoe UI" w:cs="Segoe UI"/>
-          <w:sz w:val="20"/>
-          <w:szCs w:val="20"/>
-        </w:rPr>
         <w:t>postgres</w:t>
       </w:r>
       <w:proofErr w:type="spellEnd"/>
       <w:r>
-        <w:rPr>
-          <w:rFonts w:ascii="Segoe UI" w:hAnsi="Segoe UI" w:cs="Segoe UI"/>
-          <w:sz w:val="20"/>
-          <w:szCs w:val="20"/>
-        </w:rPr>
         <w:t xml:space="preserve"> -c "ALTER USER ${POSTGRES_USERNAME:-$</w:t>
       </w:r>
       <w:r>
         <w:rPr>
           <w:rFonts w:ascii="Intel Clear" w:hAnsi="Intel Clear" w:cs="Intel Clear"/>
-          <w:sz w:val="20"/>
-          <w:szCs w:val="20"/>
         </w:rPr>
         <w:t>MTWILSON_USERNAME</w:t>
       </w:r>
       <w:r>
-        <w:rPr>
-          <w:rFonts w:ascii="Segoe UI" w:hAnsi="Segoe UI" w:cs="Segoe UI"/>
-          <w:sz w:val="20"/>
-          <w:szCs w:val="20"/>
-        </w:rPr>
         <w:t>} WITH SUPERUSER;"</w:t>
       </w:r>
     </w:p>
@@ -1246,350 +921,278 @@
           <w:sz w:val="26"/>
           <w:szCs w:val="26"/>
         </w:rPr>
+        <w:t>Install MTW</w:t>
+      </w:r>
+    </w:p>
+    <w:p>
+      <w:r>
+        <w:rPr>
+          <w:color w:val="000000" w:themeColor="text1"/>
+        </w:rPr>
+        <w:t xml:space="preserve"># </w:t>
+      </w:r>
+      <w:r>
+        <w:rPr>
+          <w:color w:val="000000" w:themeColor="text1"/>
+        </w:rPr>
+        <w:t xml:space="preserve">Copy MTW installer and </w:t>
+      </w:r>
+      <w:proofErr w:type="spellStart"/>
+      <w:r>
+        <w:rPr>
+          <w:color w:val="000000" w:themeColor="text1"/>
+        </w:rPr>
+        <w:t>mtwilson.env</w:t>
+      </w:r>
+      <w:proofErr w:type="spellEnd"/>
+      <w:r>
+        <w:rPr>
+          <w:color w:val="000000" w:themeColor="text1"/>
+        </w:rPr>
+        <w:t xml:space="preserve"> at $MTWILSON_HOME</w:t>
+      </w:r>
+      <w:r>
+        <w:rPr>
+          <w:color w:val="000000" w:themeColor="text1"/>
+        </w:rPr>
+        <w:t xml:space="preserve"> and change owner to </w:t>
+      </w:r>
+      <w:r>
+        <w:t>MTWILSON_USERNAME</w:t>
+      </w:r>
+    </w:p>
+    <w:p>
+      <w:pPr>
+        <w:pStyle w:val="Code"/>
+      </w:pPr>
+      <w:proofErr w:type="spellStart"/>
+      <w:proofErr w:type="gramStart"/>
+      <w:r>
         <w:lastRenderedPageBreak/>
-        <w:t>Install MTW</w:t>
-      </w:r>
-    </w:p>
-    <w:p>
-      <w:r>
-        <w:rPr>
-          <w:color w:val="000000" w:themeColor="text1"/>
-        </w:rPr>
+        <w:t>chown</w:t>
+      </w:r>
+      <w:proofErr w:type="spellEnd"/>
+      <w:proofErr w:type="gramEnd"/>
+      <w:r>
+        <w:t xml:space="preserve"> $MTWILSON_USERNAME:$MTWILSON_USERNAME </w:t>
+      </w:r>
+      <w:r>
+        <w:t>mtwilson-server-2.0.6-jdk_glassfish_monit.bin</w:t>
+      </w:r>
+    </w:p>
+    <w:p>
+      <w:pPr>
+        <w:pStyle w:val="Code"/>
+      </w:pPr>
+      <w:proofErr w:type="spellStart"/>
+      <w:proofErr w:type="gramStart"/>
+      <w:r>
+        <w:t>chown</w:t>
+      </w:r>
+      <w:proofErr w:type="spellEnd"/>
+      <w:proofErr w:type="gramEnd"/>
+      <w:r>
+        <w:t xml:space="preserve"> $MTWILSON_USERNAME:$MTWILSON_USERNAME </w:t>
+      </w:r>
+      <w:proofErr w:type="spellStart"/>
+      <w:r>
+        <w:t>mtwilson.env</w:t>
+      </w:r>
+      <w:proofErr w:type="spellEnd"/>
+    </w:p>
+    <w:p>
+      <w:pPr>
+        <w:rPr>
+          <w:b/>
+          <w:color w:val="000000" w:themeColor="text1"/>
+          <w:sz w:val="24"/>
+          <w:szCs w:val="24"/>
+        </w:rPr>
+      </w:pPr>
+      <w:r>
         <w:t xml:space="preserve"># </w:t>
       </w:r>
-      <w:r>
-        <w:rPr>
-          <w:color w:val="000000" w:themeColor="text1"/>
-        </w:rPr>
-        <w:t xml:space="preserve">Copy MTW installer and </w:t>
-      </w:r>
-      <w:proofErr w:type="spellStart"/>
-      <w:r>
-        <w:rPr>
-          <w:color w:val="000000" w:themeColor="text1"/>
-        </w:rPr>
+      <w:proofErr w:type="gramStart"/>
+      <w:r>
+        <w:t>update</w:t>
+      </w:r>
+      <w:proofErr w:type="gramEnd"/>
+      <w:r>
+        <w:t xml:space="preserve"> </w:t>
+      </w:r>
+      <w:proofErr w:type="spellStart"/>
+      <w:r>
+        <w:t>ipaddress</w:t>
+      </w:r>
+      <w:proofErr w:type="spellEnd"/>
+      <w:r>
+        <w:t xml:space="preserve"> in </w:t>
+      </w:r>
+      <w:proofErr w:type="spellStart"/>
+      <w:r>
         <w:t>mtwilson.env</w:t>
       </w:r>
       <w:proofErr w:type="spellEnd"/>
-      <w:r>
-        <w:rPr>
-          <w:color w:val="000000" w:themeColor="text1"/>
-        </w:rPr>
-        <w:t xml:space="preserve"> at $MTWILSON_HOME</w:t>
-      </w:r>
-      <w:r>
-        <w:rPr>
-          <w:color w:val="000000" w:themeColor="text1"/>
-        </w:rPr>
-        <w:t xml:space="preserve"> and change owner to $</w:t>
-      </w:r>
-      <w:r>
-        <w:t xml:space="preserve"> </w:t>
-      </w:r>
-      <w:r>
-        <w:t>MTWILSON_USERNAME</w:t>
-      </w:r>
-    </w:p>
-    <w:p>
-      <w:pPr>
-        <w:rPr>
-          <w:color w:val="000000" w:themeColor="text1"/>
-        </w:rPr>
-      </w:pPr>
-      <w:r>
-        <w:t xml:space="preserve">$ </w:t>
-      </w:r>
+    </w:p>
+    <w:p>
+      <w:pPr>
+        <w:rPr>
+          <w:b/>
+          <w:color w:val="000000" w:themeColor="text1"/>
+          <w:sz w:val="24"/>
+          <w:szCs w:val="24"/>
+        </w:rPr>
+      </w:pPr>
+      <w:r>
+        <w:rPr>
+          <w:b/>
+          <w:color w:val="000000" w:themeColor="text1"/>
+          <w:sz w:val="24"/>
+          <w:szCs w:val="24"/>
+        </w:rPr>
+        <w:t xml:space="preserve">Switch to </w:t>
+      </w:r>
+      <w:r>
+        <w:rPr>
+          <w:b/>
+          <w:color w:val="000000" w:themeColor="text1"/>
+          <w:sz w:val="24"/>
+          <w:szCs w:val="24"/>
+        </w:rPr>
+        <w:t>new</w:t>
+      </w:r>
+      <w:r>
+        <w:rPr>
+          <w:b/>
+          <w:color w:val="000000" w:themeColor="text1"/>
+          <w:sz w:val="24"/>
+          <w:szCs w:val="24"/>
+        </w:rPr>
+        <w:t xml:space="preserve"> user </w:t>
+      </w:r>
+      <w:r>
+        <w:rPr>
+          <w:b/>
+          <w:color w:val="000000" w:themeColor="text1"/>
+          <w:sz w:val="24"/>
+          <w:szCs w:val="24"/>
+        </w:rPr>
+        <w:t>created in step 1</w:t>
+      </w:r>
+    </w:p>
+    <w:p>
+      <w:pPr>
+        <w:pStyle w:val="Code"/>
+      </w:pPr>
       <w:proofErr w:type="spellStart"/>
       <w:proofErr w:type="gramStart"/>
       <w:r>
-        <w:t>chown</w:t>
-      </w:r>
-      <w:proofErr w:type="spellEnd"/>
+        <w:t>s</w:t>
+      </w:r>
+      <w:r>
+        <w:t>u</w:t>
+      </w:r>
+      <w:proofErr w:type="spellEnd"/>
+      <w:r>
+        <w:t xml:space="preserve">  mtwilson</w:t>
+      </w:r>
       <w:proofErr w:type="gramEnd"/>
-      <w:r>
-        <w:t xml:space="preserve"> $MTWILSON_USERNAME:$</w:t>
-      </w:r>
-      <w:bookmarkStart w:id="0" w:name="_GoBack"/>
-      <w:bookmarkEnd w:id="0"/>
-      <w:r>
-        <w:t xml:space="preserve">MTWILSON_USERNAME </w:t>
-      </w:r>
-      <w:r>
-        <w:rPr>
-          <w:color w:val="000000" w:themeColor="text1"/>
-        </w:rPr>
-        <w:t>mtwilson-server-2.0.6-jdk_glassfish_monit.bin</w:t>
-      </w:r>
-    </w:p>
-    <w:p>
-      <w:r>
-        <w:t xml:space="preserve">$ </w:t>
-      </w:r>
-      <w:proofErr w:type="spellStart"/>
+    </w:p>
+    <w:p>
+      <w:pPr>
+        <w:rPr>
+          <w:b/>
+          <w:color w:val="000000" w:themeColor="text1"/>
+          <w:sz w:val="24"/>
+          <w:szCs w:val="24"/>
+        </w:rPr>
+      </w:pPr>
+      <w:r>
+        <w:rPr>
+          <w:b/>
+          <w:color w:val="000000" w:themeColor="text1"/>
+          <w:sz w:val="24"/>
+          <w:szCs w:val="24"/>
+        </w:rPr>
+        <w:t>Run MTW Installer</w:t>
+      </w:r>
+    </w:p>
+    <w:p>
+      <w:pPr>
+        <w:pStyle w:val="Code"/>
+      </w:pPr>
+      <w:r>
+        <w:t>./mtwilson-server-2.0.6-jdk_glassfish_monit.bin</w:t>
+      </w:r>
+    </w:p>
+    <w:p>
+      <w:pPr>
+        <w:rPr>
+          <w:b/>
+          <w:color w:val="000000" w:themeColor="text1"/>
+          <w:sz w:val="24"/>
+          <w:szCs w:val="24"/>
+        </w:rPr>
+      </w:pPr>
+      <w:r>
+        <w:rPr>
+          <w:b/>
+          <w:color w:val="000000" w:themeColor="text1"/>
+          <w:sz w:val="24"/>
+          <w:szCs w:val="24"/>
+        </w:rPr>
+        <w:t xml:space="preserve">Once installation is successful </w:t>
+      </w:r>
+      <w:r>
+        <w:rPr>
+          <w:b/>
+          <w:color w:val="000000" w:themeColor="text1"/>
+          <w:sz w:val="24"/>
+          <w:szCs w:val="24"/>
+        </w:rPr>
+        <w:t xml:space="preserve">switch to root and </w:t>
+      </w:r>
+      <w:r>
+        <w:rPr>
+          <w:b/>
+          <w:color w:val="000000" w:themeColor="text1"/>
+          <w:sz w:val="24"/>
+          <w:szCs w:val="24"/>
+        </w:rPr>
+        <w:t>lock</w:t>
+      </w:r>
+      <w:r>
+        <w:rPr>
+          <w:b/>
+          <w:color w:val="000000" w:themeColor="text1"/>
+          <w:sz w:val="24"/>
+          <w:szCs w:val="24"/>
+        </w:rPr>
+        <w:t xml:space="preserve"> $MTWILSON_USERNAME </w:t>
+      </w:r>
+    </w:p>
+    <w:p>
+      <w:pPr>
+        <w:pStyle w:val="Code"/>
+      </w:pPr>
       <w:proofErr w:type="gramStart"/>
       <w:r>
-        <w:t>chown</w:t>
-      </w:r>
-      <w:proofErr w:type="spellEnd"/>
+        <w:t>exit</w:t>
+      </w:r>
       <w:proofErr w:type="gramEnd"/>
-      <w:r>
-        <w:t xml:space="preserve"> $MTWILSON_USERNAME:$MTWILSON_USERNAME </w:t>
-      </w:r>
-      <w:proofErr w:type="spellStart"/>
-      <w:r>
-        <w:t>mtwilson.env</w:t>
-      </w:r>
-      <w:proofErr w:type="spellEnd"/>
-    </w:p>
-    <w:p>
-      <w:pPr>
-        <w:rPr>
-          <w:b/>
-          <w:color w:val="000000" w:themeColor="text1"/>
-          <w:sz w:val="24"/>
-          <w:szCs w:val="24"/>
-        </w:rPr>
-      </w:pPr>
-      <w:r>
-        <w:t xml:space="preserve"># </w:t>
-      </w:r>
-      <w:r>
-        <w:t xml:space="preserve">update </w:t>
-      </w:r>
-      <w:proofErr w:type="spellStart"/>
-      <w:r>
-        <w:t>ipaddress</w:t>
-      </w:r>
-      <w:proofErr w:type="spellEnd"/>
-      <w:r>
-        <w:t xml:space="preserve"> in </w:t>
-      </w:r>
-      <w:proofErr w:type="spellStart"/>
-      <w:r>
-        <w:t>mtwilson.env</w:t>
-      </w:r>
-      <w:proofErr w:type="spellEnd"/>
-    </w:p>
-    <w:p>
-      <w:pPr>
-        <w:rPr>
-          <w:b/>
-          <w:color w:val="000000" w:themeColor="text1"/>
-          <w:sz w:val="24"/>
-          <w:szCs w:val="24"/>
-        </w:rPr>
-      </w:pPr>
-      <w:r>
-        <w:rPr>
-          <w:b/>
-          <w:color w:val="000000" w:themeColor="text1"/>
-          <w:sz w:val="24"/>
-          <w:szCs w:val="24"/>
-        </w:rPr>
-        <w:t xml:space="preserve">Switch to </w:t>
-      </w:r>
-      <w:r>
-        <w:rPr>
-          <w:b/>
-          <w:color w:val="000000" w:themeColor="text1"/>
-          <w:sz w:val="24"/>
-          <w:szCs w:val="24"/>
-        </w:rPr>
-        <w:t>new</w:t>
-      </w:r>
-      <w:r>
-        <w:rPr>
-          <w:b/>
-          <w:color w:val="000000" w:themeColor="text1"/>
-          <w:sz w:val="24"/>
-          <w:szCs w:val="24"/>
-        </w:rPr>
-        <w:t xml:space="preserve"> user </w:t>
-      </w:r>
-      <w:r>
-        <w:rPr>
-          <w:b/>
-          <w:color w:val="000000" w:themeColor="text1"/>
-          <w:sz w:val="24"/>
-          <w:szCs w:val="24"/>
-        </w:rPr>
-        <w:t>created in step 1</w:t>
-      </w:r>
-    </w:p>
-    <w:p>
-      <w:pPr>
-        <w:rPr>
-          <w:color w:val="000000" w:themeColor="text1"/>
-        </w:rPr>
-      </w:pPr>
-      <w:r>
-        <w:rPr>
-          <w:color w:val="000000" w:themeColor="text1"/>
-        </w:rPr>
-        <w:t xml:space="preserve">$ </w:t>
-      </w:r>
+    </w:p>
+    <w:p>
+      <w:pPr>
+        <w:pStyle w:val="Code"/>
+      </w:pPr>
       <w:proofErr w:type="spellStart"/>
       <w:proofErr w:type="gramStart"/>
       <w:r>
-        <w:rPr>
-          <w:color w:val="000000" w:themeColor="text1"/>
-        </w:rPr>
-        <w:t>s</w:t>
-      </w:r>
-      <w:r>
-        <w:rPr>
-          <w:color w:val="000000" w:themeColor="text1"/>
-        </w:rPr>
-        <w:t>u</w:t>
-      </w:r>
-      <w:proofErr w:type="spellEnd"/>
-      <w:r>
-        <w:rPr>
-          <w:color w:val="000000" w:themeColor="text1"/>
-        </w:rPr>
-        <w:t xml:space="preserve">  </w:t>
-      </w:r>
-      <w:proofErr w:type="spellStart"/>
-      <w:r>
-        <w:rPr>
-          <w:color w:val="000000" w:themeColor="text1"/>
-        </w:rPr>
-        <w:t>mtwilson</w:t>
+        <w:t>usermod</w:t>
       </w:r>
       <w:proofErr w:type="spellEnd"/>
       <w:proofErr w:type="gramEnd"/>
-    </w:p>
-    <w:p>
-      <w:pPr>
-        <w:rPr>
-          <w:b/>
-          <w:color w:val="000000" w:themeColor="text1"/>
-          <w:sz w:val="24"/>
-          <w:szCs w:val="24"/>
-        </w:rPr>
-      </w:pPr>
-      <w:r>
-        <w:rPr>
-          <w:b/>
-          <w:color w:val="000000" w:themeColor="text1"/>
-          <w:sz w:val="24"/>
-          <w:szCs w:val="24"/>
-        </w:rPr>
-        <w:t>Run MTW Installer</w:t>
-      </w:r>
-    </w:p>
-    <w:p>
-      <w:pPr>
-        <w:rPr>
-          <w:color w:val="000000" w:themeColor="text1"/>
-        </w:rPr>
-      </w:pPr>
-      <w:r>
-        <w:rPr>
-          <w:color w:val="000000" w:themeColor="text1"/>
-        </w:rPr>
-        <w:t xml:space="preserve">$ </w:t>
-      </w:r>
-      <w:r>
-        <w:rPr>
-          <w:color w:val="000000" w:themeColor="text1"/>
-        </w:rPr>
-        <w:t>./mtwilson-server-2.0.6-jdk_glassfish_monit.bin</w:t>
-      </w:r>
-    </w:p>
-    <w:p>
-      <w:pPr>
-        <w:rPr>
-          <w:b/>
-          <w:color w:val="000000" w:themeColor="text1"/>
-          <w:sz w:val="24"/>
-          <w:szCs w:val="24"/>
-        </w:rPr>
-      </w:pPr>
-      <w:r>
-        <w:rPr>
-          <w:b/>
-          <w:color w:val="000000" w:themeColor="text1"/>
-          <w:sz w:val="24"/>
-          <w:szCs w:val="24"/>
-        </w:rPr>
-        <w:t xml:space="preserve">Once installation is successful </w:t>
-      </w:r>
-      <w:r>
-        <w:rPr>
-          <w:b/>
-          <w:color w:val="000000" w:themeColor="text1"/>
-          <w:sz w:val="24"/>
-          <w:szCs w:val="24"/>
-        </w:rPr>
-        <w:t xml:space="preserve">switch to root and </w:t>
-      </w:r>
-      <w:r>
-        <w:rPr>
-          <w:b/>
-          <w:color w:val="000000" w:themeColor="text1"/>
-          <w:sz w:val="24"/>
-          <w:szCs w:val="24"/>
-        </w:rPr>
-        <w:t>lock</w:t>
-      </w:r>
-      <w:r>
-        <w:rPr>
-          <w:b/>
-          <w:color w:val="000000" w:themeColor="text1"/>
-          <w:sz w:val="24"/>
-          <w:szCs w:val="24"/>
-        </w:rPr>
-        <w:t xml:space="preserve"> $MTWILSON_USERNAME </w:t>
-      </w:r>
-    </w:p>
-    <w:p>
-      <w:pPr>
-        <w:rPr>
-          <w:color w:val="000000" w:themeColor="text1"/>
-        </w:rPr>
-      </w:pPr>
-      <w:r>
-        <w:rPr>
-          <w:color w:val="000000" w:themeColor="text1"/>
-        </w:rPr>
-        <w:t xml:space="preserve">$ </w:t>
-      </w:r>
-      <w:proofErr w:type="gramStart"/>
-      <w:r>
-        <w:rPr>
-          <w:color w:val="000000" w:themeColor="text1"/>
-        </w:rPr>
-        <w:t>exit</w:t>
-      </w:r>
-      <w:proofErr w:type="gramEnd"/>
-    </w:p>
-    <w:p>
-      <w:pPr>
-        <w:rPr>
-          <w:color w:val="000000" w:themeColor="text1"/>
-        </w:rPr>
-      </w:pPr>
-      <w:r>
-        <w:rPr>
-          <w:color w:val="000000" w:themeColor="text1"/>
-        </w:rPr>
-        <w:t xml:space="preserve">$ </w:t>
-      </w:r>
-      <w:proofErr w:type="spellStart"/>
-      <w:proofErr w:type="gramStart"/>
-      <w:r>
-        <w:rPr>
-          <w:color w:val="000000" w:themeColor="text1"/>
-        </w:rPr>
-        <w:t>usermod</w:t>
-      </w:r>
-      <w:proofErr w:type="spellEnd"/>
-      <w:proofErr w:type="gramEnd"/>
-      <w:r>
-        <w:rPr>
-          <w:color w:val="000000" w:themeColor="text1"/>
-        </w:rPr>
+      <w:r>
         <w:t xml:space="preserve"> --lock $MTWILSON_USERNAME --shell /bin/false</w:t>
       </w:r>
     </w:p>
@@ -1622,38 +1225,73 @@
         <w:rPr>
           <w:color w:val="000000" w:themeColor="text1"/>
         </w:rPr>
-        <w:t>To use MTW utility as root user, run below command as root user</w:t>
-      </w:r>
-    </w:p>
-    <w:p>
-      <w:r>
-        <w:rPr>
-          <w:color w:val="000000" w:themeColor="text1"/>
-        </w:rPr>
-        <w:t xml:space="preserve">$ </w:t>
-      </w:r>
+        <w:t xml:space="preserve">To run the “mtwilson” </w:t>
+      </w:r>
+      <w:r>
+        <w:rPr>
+          <w:color w:val="000000" w:themeColor="text1"/>
+        </w:rPr>
+        <w:t xml:space="preserve">utility as </w:t>
+      </w:r>
+      <w:r>
+        <w:rPr>
+          <w:color w:val="000000" w:themeColor="text1"/>
+        </w:rPr>
+        <w:t xml:space="preserve">the </w:t>
+      </w:r>
+      <w:r>
+        <w:rPr>
+          <w:color w:val="000000" w:themeColor="text1"/>
+        </w:rPr>
+        <w:t>root user,</w:t>
+      </w:r>
+      <w:r>
+        <w:rPr>
+          <w:color w:val="000000" w:themeColor="text1"/>
+        </w:rPr>
+        <w:t xml:space="preserve"> either create a </w:t>
+      </w:r>
+      <w:proofErr w:type="spellStart"/>
+      <w:r>
+        <w:rPr>
+          <w:color w:val="000000" w:themeColor="text1"/>
+        </w:rPr>
+        <w:t>symlink</w:t>
+      </w:r>
+      <w:proofErr w:type="spellEnd"/>
+      <w:r>
+        <w:rPr>
+          <w:color w:val="000000" w:themeColor="text1"/>
+        </w:rPr>
+        <w:t xml:space="preserve"> in /</w:t>
+      </w:r>
+      <w:proofErr w:type="spellStart"/>
+      <w:r>
+        <w:rPr>
+          <w:color w:val="000000" w:themeColor="text1"/>
+        </w:rPr>
+        <w:t>usr</w:t>
+      </w:r>
+      <w:proofErr w:type="spellEnd"/>
+      <w:r>
+        <w:rPr>
+          <w:color w:val="000000" w:themeColor="text1"/>
+        </w:rPr>
+        <w:t xml:space="preserve">/local/bin or add $MTWILSON_HOME/bin to your PATH. </w:t>
+      </w:r>
+    </w:p>
+    <w:p>
+      <w:pPr>
+        <w:pStyle w:val="Code"/>
+      </w:pPr>
       <w:proofErr w:type="gramStart"/>
       <w:r>
-        <w:rPr>
-          <w:color w:val="000000" w:themeColor="text1"/>
-        </w:rPr>
         <w:t>ln</w:t>
       </w:r>
       <w:proofErr w:type="gramEnd"/>
       <w:r>
-        <w:rPr>
-          <w:color w:val="000000" w:themeColor="text1"/>
-        </w:rPr>
-        <w:t xml:space="preserve"> -s $MTWILSON_HOME/bin/</w:t>
-      </w:r>
-      <w:proofErr w:type="spellStart"/>
-      <w:r>
-        <w:rPr>
-          <w:color w:val="000000" w:themeColor="text1"/>
-        </w:rPr>
-        <w:t>mtwilson</w:t>
-      </w:r>
-      <w:proofErr w:type="spellEnd"/>
+        <w:t xml:space="preserve"> -s $MTWILSON_HOME/bin/mtwilson</w:t>
+      </w:r>
       <w:r>
         <w:t xml:space="preserve"> /</w:t>
       </w:r>
@@ -1663,13 +1301,26 @@
       </w:r>
       <w:proofErr w:type="spellEnd"/>
       <w:r>
-        <w:t>/local/bin/</w:t>
-      </w:r>
-      <w:proofErr w:type="spellStart"/>
-      <w:r>
-        <w:t>mtwilson</w:t>
-      </w:r>
-      <w:proofErr w:type="spellEnd"/>
+        <w:t>/local/bin/mtwilson</w:t>
+      </w:r>
+    </w:p>
+    <w:p>
+      <w:pPr>
+        <w:pStyle w:val="Code"/>
+      </w:pPr>
+    </w:p>
+    <w:p>
+      <w:pPr>
+        <w:pStyle w:val="Code"/>
+      </w:pPr>
+      <w:proofErr w:type="gramStart"/>
+      <w:r>
+        <w:t>export</w:t>
+      </w:r>
+      <w:proofErr w:type="gramEnd"/>
+      <w:r>
+        <w:t xml:space="preserve"> PATH=$PATH:$MTWILSON_HOME/bin</w:t>
+      </w:r>
     </w:p>
     <w:p>
       <w:pPr>
@@ -1681,6 +1332,8 @@
           <w:szCs w:val="22"/>
         </w:rPr>
       </w:pPr>
+      <w:bookmarkStart w:id="0" w:name="_GoBack"/>
+      <w:bookmarkEnd w:id="0"/>
     </w:p>
     <w:sectPr>
       <w:pgSz w:w="12240" w:h="15840"/>
@@ -1693,8 +1346,8 @@
 </file>
 
 <file path=word/numbering.xml><?xml version="1.0" encoding="utf-8"?>
-<w:numbering xmlns:wpc="http://schemas.microsoft.com/office/word/2010/wordprocessingCanvas" xmlns:mc="http://schemas.openxmlformats.org/markup-compatibility/2006" xmlns:o="urn:schemas-microsoft-com:office:office" xmlns:r="http://schemas.openxmlformats.org/officeDocument/2006/relationships" xmlns:m="http://schemas.openxmlformats.org/officeDocument/2006/math" xmlns:v="urn:schemas-microsoft-com:vml" xmlns:wp14="http://schemas.microsoft.com/office/word/2010/wordprocessingDrawing" xmlns:wp="http://schemas.openxmlformats.org/drawingml/2006/wordprocessingDrawing" xmlns:w10="urn:schemas-microsoft-com:office:word" xmlns:w="http://schemas.openxmlformats.org/wordprocessingml/2006/main" xmlns:w14="http://schemas.microsoft.com/office/word/2010/wordml" xmlns:w15="http://schemas.microsoft.com/office/word/2012/wordml" xmlns:wpg="http://schemas.microsoft.com/office/word/2010/wordprocessingGroup" xmlns:wpi="http://schemas.microsoft.com/office/word/2010/wordprocessingInk" xmlns:wne="http://schemas.microsoft.com/office/word/2006/wordml" xmlns:wps="http://schemas.microsoft.com/office/word/2010/wordprocessingShape" mc:Ignorable="w14 w15 wp14">
-  <w:abstractNum w:abstractNumId="0" w15:restartNumberingAfterBreak="0">
+<w:numbering xmlns:wpc="http://schemas.microsoft.com/office/word/2010/wordprocessingCanvas" xmlns:mc="http://schemas.openxmlformats.org/markup-compatibility/2006" xmlns:o="urn:schemas-microsoft-com:office:office" xmlns:r="http://schemas.openxmlformats.org/officeDocument/2006/relationships" xmlns:m="http://schemas.openxmlformats.org/officeDocument/2006/math" xmlns:v="urn:schemas-microsoft-com:vml" xmlns:wp14="http://schemas.microsoft.com/office/word/2010/wordprocessingDrawing" xmlns:wp="http://schemas.openxmlformats.org/drawingml/2006/wordprocessingDrawing" xmlns:w10="urn:schemas-microsoft-com:office:word" xmlns:w="http://schemas.openxmlformats.org/wordprocessingml/2006/main" xmlns:w14="http://schemas.microsoft.com/office/word/2010/wordml" xmlns:wpg="http://schemas.microsoft.com/office/word/2010/wordprocessingGroup" xmlns:wpi="http://schemas.microsoft.com/office/word/2010/wordprocessingInk" xmlns:wne="http://schemas.microsoft.com/office/word/2006/wordml" xmlns:wps="http://schemas.microsoft.com/office/word/2010/wordprocessingShape" mc:Ignorable="w14 wp14">
+  <w:abstractNum w:abstractNumId="0">
     <w:nsid w:val="0A0633E1"/>
     <w:multiLevelType w:val="hybridMultilevel"/>
     <w:tmpl w:val="1EFAADA6"/>
@@ -1780,7 +1433,7 @@
       </w:pPr>
     </w:lvl>
   </w:abstractNum>
-  <w:abstractNum w:abstractNumId="1" w15:restartNumberingAfterBreak="0">
+  <w:abstractNum w:abstractNumId="1">
     <w:nsid w:val="15FE727E"/>
     <w:multiLevelType w:val="hybridMultilevel"/>
     <w:tmpl w:val="0042612E"/>
@@ -1866,7 +1519,7 @@
       </w:pPr>
     </w:lvl>
   </w:abstractNum>
-  <w:abstractNum w:abstractNumId="2" w15:restartNumberingAfterBreak="0">
+  <w:abstractNum w:abstractNumId="2">
     <w:nsid w:val="3E656499"/>
     <w:multiLevelType w:val="hybridMultilevel"/>
     <w:tmpl w:val="61C6482E"/>
@@ -1955,7 +1608,7 @@
       </w:pPr>
     </w:lvl>
   </w:abstractNum>
-  <w:abstractNum w:abstractNumId="3" w15:restartNumberingAfterBreak="0">
+  <w:abstractNum w:abstractNumId="3">
     <w:nsid w:val="66953179"/>
     <w:multiLevelType w:val="hybridMultilevel"/>
     <w:tmpl w:val="0042612E"/>
@@ -2057,7 +1710,7 @@
 </file>
 
 <file path=word/styles.xml><?xml version="1.0" encoding="utf-8"?>
-<w:styles xmlns:mc="http://schemas.openxmlformats.org/markup-compatibility/2006" xmlns:r="http://schemas.openxmlformats.org/officeDocument/2006/relationships" xmlns:w="http://schemas.openxmlformats.org/wordprocessingml/2006/main" xmlns:w14="http://schemas.microsoft.com/office/word/2010/wordml" xmlns:w15="http://schemas.microsoft.com/office/word/2012/wordml" mc:Ignorable="w14 w15">
+<w:styles xmlns:mc="http://schemas.openxmlformats.org/markup-compatibility/2006" xmlns:r="http://schemas.openxmlformats.org/officeDocument/2006/relationships" xmlns:w="http://schemas.openxmlformats.org/wordprocessingml/2006/main" xmlns:w14="http://schemas.microsoft.com/office/word/2010/wordml" mc:Ignorable="w14">
   <w:docDefaults>
     <w:rPrDefault>
       <w:rPr>
@@ -2073,378 +1726,144 @@
       </w:pPr>
     </w:pPrDefault>
   </w:docDefaults>
-  <w:latentStyles w:defLockedState="0" w:defUIPriority="99" w:defSemiHidden="0" w:defUnhideWhenUsed="0" w:defQFormat="0" w:count="371">
-    <w:lsdException w:name="Normal" w:uiPriority="0" w:qFormat="1"/>
-    <w:lsdException w:name="heading 1" w:uiPriority="9" w:qFormat="1"/>
-    <w:lsdException w:name="heading 2" w:semiHidden="1" w:uiPriority="9" w:unhideWhenUsed="1" w:qFormat="1"/>
-    <w:lsdException w:name="heading 3" w:semiHidden="1" w:uiPriority="9" w:unhideWhenUsed="1" w:qFormat="1"/>
-    <w:lsdException w:name="heading 4" w:semiHidden="1" w:uiPriority="9" w:unhideWhenUsed="1" w:qFormat="1"/>
-    <w:lsdException w:name="heading 5" w:semiHidden="1" w:uiPriority="9" w:unhideWhenUsed="1" w:qFormat="1"/>
-    <w:lsdException w:name="heading 6" w:semiHidden="1" w:uiPriority="9" w:unhideWhenUsed="1" w:qFormat="1"/>
-    <w:lsdException w:name="heading 7" w:semiHidden="1" w:uiPriority="9" w:unhideWhenUsed="1" w:qFormat="1"/>
-    <w:lsdException w:name="heading 8" w:semiHidden="1" w:uiPriority="9" w:unhideWhenUsed="1" w:qFormat="1"/>
-    <w:lsdException w:name="heading 9" w:semiHidden="1" w:uiPriority="9" w:unhideWhenUsed="1" w:qFormat="1"/>
-    <w:lsdException w:name="index 1" w:semiHidden="1" w:unhideWhenUsed="1"/>
-    <w:lsdException w:name="index 2" w:semiHidden="1" w:unhideWhenUsed="1"/>
-    <w:lsdException w:name="index 3" w:semiHidden="1" w:unhideWhenUsed="1"/>
-    <w:lsdException w:name="index 4" w:semiHidden="1" w:unhideWhenUsed="1"/>
-    <w:lsdException w:name="index 5" w:semiHidden="1" w:unhideWhenUsed="1"/>
-    <w:lsdException w:name="index 6" w:semiHidden="1" w:unhideWhenUsed="1"/>
-    <w:lsdException w:name="index 7" w:semiHidden="1" w:unhideWhenUsed="1"/>
-    <w:lsdException w:name="index 8" w:semiHidden="1" w:unhideWhenUsed="1"/>
-    <w:lsdException w:name="index 9" w:semiHidden="1" w:unhideWhenUsed="1"/>
-    <w:lsdException w:name="toc 1" w:semiHidden="1" w:uiPriority="39" w:unhideWhenUsed="1"/>
-    <w:lsdException w:name="toc 2" w:semiHidden="1" w:uiPriority="39" w:unhideWhenUsed="1"/>
-    <w:lsdException w:name="toc 3" w:semiHidden="1" w:uiPriority="39" w:unhideWhenUsed="1"/>
-    <w:lsdException w:name="toc 4" w:semiHidden="1" w:uiPriority="39" w:unhideWhenUsed="1"/>
-    <w:lsdException w:name="toc 5" w:semiHidden="1" w:uiPriority="39" w:unhideWhenUsed="1"/>
-    <w:lsdException w:name="toc 6" w:semiHidden="1" w:uiPriority="39" w:unhideWhenUsed="1"/>
-    <w:lsdException w:name="toc 7" w:semiHidden="1" w:uiPriority="39" w:unhideWhenUsed="1"/>
-    <w:lsdException w:name="toc 8" w:semiHidden="1" w:uiPriority="39" w:unhideWhenUsed="1"/>
-    <w:lsdException w:name="toc 9" w:semiHidden="1" w:uiPriority="39" w:unhideWhenUsed="1"/>
-    <w:lsdException w:name="Normal Indent" w:semiHidden="1" w:unhideWhenUsed="1"/>
-    <w:lsdException w:name="footnote text" w:semiHidden="1" w:unhideWhenUsed="1"/>
-    <w:lsdException w:name="annotation text" w:semiHidden="1" w:unhideWhenUsed="1"/>
-    <w:lsdException w:name="header" w:semiHidden="1" w:unhideWhenUsed="1"/>
-    <w:lsdException w:name="footer" w:semiHidden="1" w:unhideWhenUsed="1"/>
-    <w:lsdException w:name="index heading" w:semiHidden="1" w:unhideWhenUsed="1"/>
-    <w:lsdException w:name="caption" w:semiHidden="1" w:uiPriority="35" w:unhideWhenUsed="1" w:qFormat="1"/>
-    <w:lsdException w:name="table of figures" w:semiHidden="1" w:unhideWhenUsed="1"/>
-    <w:lsdException w:name="envelope address" w:semiHidden="1" w:unhideWhenUsed="1"/>
-    <w:lsdException w:name="envelope return" w:semiHidden="1" w:unhideWhenUsed="1"/>
-    <w:lsdException w:name="footnote reference" w:semiHidden="1" w:unhideWhenUsed="1"/>
-    <w:lsdException w:name="annotation reference" w:semiHidden="1" w:unhideWhenUsed="1"/>
-    <w:lsdException w:name="line number" w:semiHidden="1" w:unhideWhenUsed="1"/>
-    <w:lsdException w:name="page number" w:semiHidden="1" w:unhideWhenUsed="1"/>
-    <w:lsdException w:name="endnote reference" w:semiHidden="1" w:unhideWhenUsed="1"/>
-    <w:lsdException w:name="endnote text" w:semiHidden="1" w:unhideWhenUsed="1"/>
-    <w:lsdException w:name="table of authorities" w:semiHidden="1" w:unhideWhenUsed="1"/>
-    <w:lsdException w:name="macro" w:semiHidden="1" w:unhideWhenUsed="1"/>
-    <w:lsdException w:name="toa heading" w:semiHidden="1" w:unhideWhenUsed="1"/>
-    <w:lsdException w:name="List" w:semiHidden="1" w:unhideWhenUsed="1"/>
-    <w:lsdException w:name="List Bullet" w:semiHidden="1" w:unhideWhenUsed="1"/>
-    <w:lsdException w:name="List Number" w:semiHidden="1" w:unhideWhenUsed="1"/>
-    <w:lsdException w:name="List 2" w:semiHidden="1" w:unhideWhenUsed="1"/>
-    <w:lsdException w:name="List 3" w:semiHidden="1" w:unhideWhenUsed="1"/>
-    <w:lsdException w:name="List 4" w:semiHidden="1" w:unhideWhenUsed="1"/>
-    <w:lsdException w:name="List 5" w:semiHidden="1" w:unhideWhenUsed="1"/>
-    <w:lsdException w:name="List Bullet 2" w:semiHidden="1" w:unhideWhenUsed="1"/>
-    <w:lsdException w:name="List Bullet 3" w:semiHidden="1" w:unhideWhenUsed="1"/>
-    <w:lsdException w:name="List Bullet 4" w:semiHidden="1" w:unhideWhenUsed="1"/>
-    <w:lsdException w:name="List Bullet 5" w:semiHidden="1" w:unhideWhenUsed="1"/>
-    <w:lsdException w:name="List Number 2" w:semiHidden="1" w:unhideWhenUsed="1"/>
-    <w:lsdException w:name="List Number 3" w:semiHidden="1" w:unhideWhenUsed="1"/>
-    <w:lsdException w:name="List Number 4" w:semiHidden="1" w:unhideWhenUsed="1"/>
-    <w:lsdException w:name="List Number 5" w:semiHidden="1" w:unhideWhenUsed="1"/>
-    <w:lsdException w:name="Title" w:uiPriority="10" w:qFormat="1"/>
-    <w:lsdException w:name="Closing" w:semiHidden="1" w:unhideWhenUsed="1"/>
-    <w:lsdException w:name="Signature" w:semiHidden="1" w:unhideWhenUsed="1"/>
-    <w:lsdException w:name="Default Paragraph Font" w:semiHidden="1" w:uiPriority="1" w:unhideWhenUsed="1"/>
-    <w:lsdException w:name="Body Text" w:semiHidden="1" w:unhideWhenUsed="1"/>
-    <w:lsdException w:name="Body Text Indent" w:semiHidden="1" w:unhideWhenUsed="1"/>
-    <w:lsdException w:name="List Continue" w:semiHidden="1" w:unhideWhenUsed="1"/>
-    <w:lsdException w:name="List Continue 2" w:semiHidden="1" w:unhideWhenUsed="1"/>
-    <w:lsdException w:name="List Continue 3" w:semiHidden="1" w:unhideWhenUsed="1"/>
-    <w:lsdException w:name="List Continue 4" w:semiHidden="1" w:unhideWhenUsed="1"/>
-    <w:lsdException w:name="List Continue 5" w:semiHidden="1" w:unhideWhenUsed="1"/>
-    <w:lsdException w:name="Message Header" w:semiHidden="1" w:unhideWhenUsed="1"/>
-    <w:lsdException w:name="Subtitle" w:uiPriority="11" w:qFormat="1"/>
-    <w:lsdException w:name="Salutation" w:semiHidden="1" w:unhideWhenUsed="1"/>
-    <w:lsdException w:name="Date" w:semiHidden="1" w:unhideWhenUsed="1"/>
-    <w:lsdException w:name="Body Text First Indent" w:semiHidden="1" w:unhideWhenUsed="1"/>
-    <w:lsdException w:name="Body Text First Indent 2" w:semiHidden="1" w:unhideWhenUsed="1"/>
-    <w:lsdException w:name="Note Heading" w:semiHidden="1" w:unhideWhenUsed="1"/>
-    <w:lsdException w:name="Body Text 2" w:semiHidden="1" w:unhideWhenUsed="1"/>
-    <w:lsdException w:name="Body Text 3" w:semiHidden="1" w:unhideWhenUsed="1"/>
-    <w:lsdException w:name="Body Text Indent 2" w:semiHidden="1" w:unhideWhenUsed="1"/>
-    <w:lsdException w:name="Body Text Indent 3" w:semiHidden="1" w:unhideWhenUsed="1"/>
-    <w:lsdException w:name="Block Text" w:semiHidden="1" w:unhideWhenUsed="1"/>
-    <w:lsdException w:name="Hyperlink" w:semiHidden="1" w:unhideWhenUsed="1"/>
-    <w:lsdException w:name="FollowedHyperlink" w:semiHidden="1" w:unhideWhenUsed="1"/>
-    <w:lsdException w:name="Strong" w:uiPriority="22" w:qFormat="1"/>
-    <w:lsdException w:name="Emphasis" w:uiPriority="20" w:qFormat="1"/>
-    <w:lsdException w:name="Document Map" w:semiHidden="1" w:unhideWhenUsed="1"/>
-    <w:lsdException w:name="Plain Text" w:semiHidden="1" w:unhideWhenUsed="1"/>
-    <w:lsdException w:name="E-mail Signature" w:semiHidden="1" w:unhideWhenUsed="1"/>
-    <w:lsdException w:name="HTML Top of Form" w:semiHidden="1" w:unhideWhenUsed="1"/>
-    <w:lsdException w:name="HTML Bottom of Form" w:semiHidden="1" w:unhideWhenUsed="1"/>
-    <w:lsdException w:name="Normal (Web)" w:semiHidden="1" w:unhideWhenUsed="1"/>
-    <w:lsdException w:name="HTML Acronym" w:semiHidden="1" w:unhideWhenUsed="1"/>
-    <w:lsdException w:name="HTML Address" w:semiHidden="1" w:unhideWhenUsed="1"/>
-    <w:lsdException w:name="HTML Cite" w:semiHidden="1" w:unhideWhenUsed="1"/>
-    <w:lsdException w:name="HTML Code" w:semiHidden="1" w:unhideWhenUsed="1"/>
-    <w:lsdException w:name="HTML Definition" w:semiHidden="1" w:unhideWhenUsed="1"/>
-    <w:lsdException w:name="HTML Keyboard" w:semiHidden="1" w:unhideWhenUsed="1"/>
-    <w:lsdException w:name="HTML Preformatted" w:semiHidden="1" w:unhideWhenUsed="1"/>
-    <w:lsdException w:name="HTML Sample" w:semiHidden="1" w:unhideWhenUsed="1"/>
-    <w:lsdException w:name="HTML Typewriter" w:semiHidden="1" w:unhideWhenUsed="1"/>
-    <w:lsdException w:name="HTML Variable" w:semiHidden="1" w:unhideWhenUsed="1"/>
-    <w:lsdException w:name="Normal Table" w:semiHidden="1" w:unhideWhenUsed="1"/>
-    <w:lsdException w:name="annotation subject" w:semiHidden="1" w:unhideWhenUsed="1"/>
-    <w:lsdException w:name="No List" w:semiHidden="1" w:unhideWhenUsed="1"/>
-    <w:lsdException w:name="Outline List 1" w:semiHidden="1" w:unhideWhenUsed="1"/>
-    <w:lsdException w:name="Outline List 2" w:semiHidden="1" w:unhideWhenUsed="1"/>
-    <w:lsdException w:name="Outline List 3" w:semiHidden="1" w:unhideWhenUsed="1"/>
-    <w:lsdException w:name="Table Simple 1" w:semiHidden="1" w:unhideWhenUsed="1"/>
-    <w:lsdException w:name="Table Simple 2" w:semiHidden="1" w:unhideWhenUsed="1"/>
-    <w:lsdException w:name="Table Simple 3" w:semiHidden="1" w:unhideWhenUsed="1"/>
-    <w:lsdException w:name="Table Classic 1" w:semiHidden="1" w:unhideWhenUsed="1"/>
-    <w:lsdException w:name="Table Classic 2" w:semiHidden="1" w:unhideWhenUsed="1"/>
-    <w:lsdException w:name="Table Classic 3" w:semiHidden="1" w:unhideWhenUsed="1"/>
-    <w:lsdException w:name="Table Classic 4" w:semiHidden="1" w:unhideWhenUsed="1"/>
-    <w:lsdException w:name="Table Colorful 1" w:semiHidden="1" w:unhideWhenUsed="1"/>
-    <w:lsdException w:name="Table Colorful 2" w:semiHidden="1" w:unhideWhenUsed="1"/>
-    <w:lsdException w:name="Table Colorful 3" w:semiHidden="1" w:unhideWhenUsed="1"/>
-    <w:lsdException w:name="Table Columns 1" w:semiHidden="1" w:unhideWhenUsed="1"/>
-    <w:lsdException w:name="Table Columns 2" w:semiHidden="1" w:unhideWhenUsed="1"/>
-    <w:lsdException w:name="Table Columns 3" w:semiHidden="1" w:unhideWhenUsed="1"/>
-    <w:lsdException w:name="Table Columns 4" w:semiHidden="1" w:unhideWhenUsed="1"/>
-    <w:lsdException w:name="Table Columns 5" w:semiHidden="1" w:unhideWhenUsed="1"/>
-    <w:lsdException w:name="Table Grid 1" w:semiHidden="1" w:unhideWhenUsed="1"/>
-    <w:lsdException w:name="Table Grid 2" w:semiHidden="1" w:unhideWhenUsed="1"/>
-    <w:lsdException w:name="Table Grid 3" w:semiHidden="1" w:unhideWhenUsed="1"/>
-    <w:lsdException w:name="Table Grid 4" w:semiHidden="1" w:unhideWhenUsed="1"/>
-    <w:lsdException w:name="Table Grid 5" w:semiHidden="1" w:unhideWhenUsed="1"/>
-    <w:lsdException w:name="Table Grid 6" w:semiHidden="1" w:unhideWhenUsed="1"/>
-    <w:lsdException w:name="Table Grid 7" w:semiHidden="1" w:unhideWhenUsed="1"/>
-    <w:lsdException w:name="Table Grid 8" w:semiHidden="1" w:unhideWhenUsed="1"/>
-    <w:lsdException w:name="Table List 1" w:semiHidden="1" w:unhideWhenUsed="1"/>
-    <w:lsdException w:name="Table List 2" w:semiHidden="1" w:unhideWhenUsed="1"/>
-    <w:lsdException w:name="Table List 3" w:semiHidden="1" w:unhideWhenUsed="1"/>
-    <w:lsdException w:name="Table List 4" w:semiHidden="1" w:unhideWhenUsed="1"/>
-    <w:lsdException w:name="Table List 5" w:semiHidden="1" w:unhideWhenUsed="1"/>
-    <w:lsdException w:name="Table List 6" w:semiHidden="1" w:unhideWhenUsed="1"/>
-    <w:lsdException w:name="Table List 7" w:semiHidden="1" w:unhideWhenUsed="1"/>
-    <w:lsdException w:name="Table List 8" w:semiHidden="1" w:unhideWhenUsed="1"/>
-    <w:lsdException w:name="Table 3D effects 1" w:semiHidden="1" w:unhideWhenUsed="1"/>
-    <w:lsdException w:name="Table 3D effects 2" w:semiHidden="1" w:unhideWhenUsed="1"/>
-    <w:lsdException w:name="Table 3D effects 3" w:semiHidden="1" w:unhideWhenUsed="1"/>
-    <w:lsdException w:name="Table Contemporary" w:semiHidden="1" w:unhideWhenUsed="1"/>
-    <w:lsdException w:name="Table Elegant" w:semiHidden="1" w:unhideWhenUsed="1"/>
-    <w:lsdException w:name="Table Professional" w:semiHidden="1" w:unhideWhenUsed="1"/>
-    <w:lsdException w:name="Table Subtle 1" w:semiHidden="1" w:unhideWhenUsed="1"/>
-    <w:lsdException w:name="Table Subtle 2" w:semiHidden="1" w:unhideWhenUsed="1"/>
-    <w:lsdException w:name="Table Web 1" w:semiHidden="1" w:unhideWhenUsed="1"/>
-    <w:lsdException w:name="Table Web 2" w:semiHidden="1" w:unhideWhenUsed="1"/>
-    <w:lsdException w:name="Table Web 3" w:semiHidden="1" w:unhideWhenUsed="1"/>
-    <w:lsdException w:name="Balloon Text" w:semiHidden="1" w:unhideWhenUsed="1"/>
-    <w:lsdException w:name="Table Grid" w:uiPriority="39"/>
-    <w:lsdException w:name="Table Theme" w:semiHidden="1" w:unhideWhenUsed="1"/>
-    <w:lsdException w:name="Placeholder Text" w:semiHidden="1"/>
-    <w:lsdException w:name="No Spacing" w:uiPriority="1" w:qFormat="1"/>
-    <w:lsdException w:name="Light Shading" w:uiPriority="60"/>
-    <w:lsdException w:name="Light List" w:uiPriority="61"/>
-    <w:lsdException w:name="Light Grid" w:uiPriority="62"/>
-    <w:lsdException w:name="Medium Shading 1" w:uiPriority="63"/>
-    <w:lsdException w:name="Medium Shading 2" w:uiPriority="64"/>
-    <w:lsdException w:name="Medium List 1" w:uiPriority="65"/>
-    <w:lsdException w:name="Medium List 2" w:uiPriority="66"/>
-    <w:lsdException w:name="Medium Grid 1" w:uiPriority="67"/>
-    <w:lsdException w:name="Medium Grid 2" w:uiPriority="68"/>
-    <w:lsdException w:name="Medium Grid 3" w:uiPriority="69"/>
-    <w:lsdException w:name="Dark List" w:uiPriority="70"/>
-    <w:lsdException w:name="Colorful Shading" w:uiPriority="71"/>
-    <w:lsdException w:name="Colorful List" w:uiPriority="72"/>
-    <w:lsdException w:name="Colorful Grid" w:uiPriority="73"/>
-    <w:lsdException w:name="Light Shading Accent 1" w:uiPriority="60"/>
-    <w:lsdException w:name="Light List Accent 1" w:uiPriority="61"/>
-    <w:lsdException w:name="Light Grid Accent 1" w:uiPriority="62"/>
-    <w:lsdException w:name="Medium Shading 1 Accent 1" w:uiPriority="63"/>
-    <w:lsdException w:name="Medium Shading 2 Accent 1" w:uiPriority="64"/>
-    <w:lsdException w:name="Medium List 1 Accent 1" w:uiPriority="65"/>
-    <w:lsdException w:name="Revision" w:semiHidden="1"/>
-    <w:lsdException w:name="List Paragraph" w:uiPriority="34" w:qFormat="1"/>
-    <w:lsdException w:name="Quote" w:uiPriority="29" w:qFormat="1"/>
-    <w:lsdException w:name="Intense Quote" w:uiPriority="30" w:qFormat="1"/>
-    <w:lsdException w:name="Medium List 2 Accent 1" w:uiPriority="66"/>
-    <w:lsdException w:name="Medium Grid 1 Accent 1" w:uiPriority="67"/>
-    <w:lsdException w:name="Medium Grid 2 Accent 1" w:uiPriority="68"/>
-    <w:lsdException w:name="Medium Grid 3 Accent 1" w:uiPriority="69"/>
-    <w:lsdException w:name="Dark List Accent 1" w:uiPriority="70"/>
-    <w:lsdException w:name="Colorful Shading Accent 1" w:uiPriority="71"/>
-    <w:lsdException w:name="Colorful List Accent 1" w:uiPriority="72"/>
-    <w:lsdException w:name="Colorful Grid Accent 1" w:uiPriority="73"/>
-    <w:lsdException w:name="Light Shading Accent 2" w:uiPriority="60"/>
-    <w:lsdException w:name="Light List Accent 2" w:uiPriority="61"/>
-    <w:lsdException w:name="Light Grid Accent 2" w:uiPriority="62"/>
-    <w:lsdException w:name="Medium Shading 1 Accent 2" w:uiPriority="63"/>
-    <w:lsdException w:name="Medium Shading 2 Accent 2" w:uiPriority="64"/>
-    <w:lsdException w:name="Medium List 1 Accent 2" w:uiPriority="65"/>
-    <w:lsdException w:name="Medium List 2 Accent 2" w:uiPriority="66"/>
-    <w:lsdException w:name="Medium Grid 1 Accent 2" w:uiPriority="67"/>
-    <w:lsdException w:name="Medium Grid 2 Accent 2" w:uiPriority="68"/>
-    <w:lsdException w:name="Medium Grid 3 Accent 2" w:uiPriority="69"/>
-    <w:lsdException w:name="Dark List Accent 2" w:uiPriority="70"/>
-    <w:lsdException w:name="Colorful Shading Accent 2" w:uiPriority="71"/>
-    <w:lsdException w:name="Colorful List Accent 2" w:uiPriority="72"/>
-    <w:lsdException w:name="Colorful Grid Accent 2" w:uiPriority="73"/>
-    <w:lsdException w:name="Light Shading Accent 3" w:uiPriority="60"/>
-    <w:lsdException w:name="Light List Accent 3" w:uiPriority="61"/>
-    <w:lsdException w:name="Light Grid Accent 3" w:uiPriority="62"/>
-    <w:lsdException w:name="Medium Shading 1 Accent 3" w:uiPriority="63"/>
-    <w:lsdException w:name="Medium Shading 2 Accent 3" w:uiPriority="64"/>
-    <w:lsdException w:name="Medium List 1 Accent 3" w:uiPriority="65"/>
-    <w:lsdException w:name="Medium List 2 Accent 3" w:uiPriority="66"/>
-    <w:lsdException w:name="Medium Grid 1 Accent 3" w:uiPriority="67"/>
-    <w:lsdException w:name="Medium Grid 2 Accent 3" w:uiPriority="68"/>
-    <w:lsdException w:name="Medium Grid 3 Accent 3" w:uiPriority="69"/>
-    <w:lsdException w:name="Dark List Accent 3" w:uiPriority="70"/>
-    <w:lsdException w:name="Colorful Shading Accent 3" w:uiPriority="71"/>
-    <w:lsdException w:name="Colorful List Accent 3" w:uiPriority="72"/>
-    <w:lsdException w:name="Colorful Grid Accent 3" w:uiPriority="73"/>
-    <w:lsdException w:name="Light Shading Accent 4" w:uiPriority="60"/>
-    <w:lsdException w:name="Light List Accent 4" w:uiPriority="61"/>
-    <w:lsdException w:name="Light Grid Accent 4" w:uiPriority="62"/>
-    <w:lsdException w:name="Medium Shading 1 Accent 4" w:uiPriority="63"/>
-    <w:lsdException w:name="Medium Shading 2 Accent 4" w:uiPriority="64"/>
-    <w:lsdException w:name="Medium List 1 Accent 4" w:uiPriority="65"/>
-    <w:lsdException w:name="Medium List 2 Accent 4" w:uiPriority="66"/>
-    <w:lsdException w:name="Medium Grid 1 Accent 4" w:uiPriority="67"/>
-    <w:lsdException w:name="Medium Grid 2 Accent 4" w:uiPriority="68"/>
-    <w:lsdException w:name="Medium Grid 3 Accent 4" w:uiPriority="69"/>
-    <w:lsdException w:name="Dark List Accent 4" w:uiPriority="70"/>
-    <w:lsdException w:name="Colorful Shading Accent 4" w:uiPriority="71"/>
-    <w:lsdException w:name="Colorful List Accent 4" w:uiPriority="72"/>
-    <w:lsdException w:name="Colorful Grid Accent 4" w:uiPriority="73"/>
-    <w:lsdException w:name="Light Shading Accent 5" w:uiPriority="60"/>
-    <w:lsdException w:name="Light List Accent 5" w:uiPriority="61"/>
-    <w:lsdException w:name="Light Grid Accent 5" w:uiPriority="62"/>
-    <w:lsdException w:name="Medium Shading 1 Accent 5" w:uiPriority="63"/>
-    <w:lsdException w:name="Medium Shading 2 Accent 5" w:uiPriority="64"/>
-    <w:lsdException w:name="Medium List 1 Accent 5" w:uiPriority="65"/>
-    <w:lsdException w:name="Medium List 2 Accent 5" w:uiPriority="66"/>
-    <w:lsdException w:name="Medium Grid 1 Accent 5" w:uiPriority="67"/>
-    <w:lsdException w:name="Medium Grid 2 Accent 5" w:uiPriority="68"/>
-    <w:lsdException w:name="Medium Grid 3 Accent 5" w:uiPriority="69"/>
-    <w:lsdException w:name="Dark List Accent 5" w:uiPriority="70"/>
-    <w:lsdException w:name="Colorful Shading Accent 5" w:uiPriority="71"/>
-    <w:lsdException w:name="Colorful List Accent 5" w:uiPriority="72"/>
-    <w:lsdException w:name="Colorful Grid Accent 5" w:uiPriority="73"/>
-    <w:lsdException w:name="Light Shading Accent 6" w:uiPriority="60"/>
-    <w:lsdException w:name="Light List Accent 6" w:uiPriority="61"/>
-    <w:lsdException w:name="Light Grid Accent 6" w:uiPriority="62"/>
-    <w:lsdException w:name="Medium Shading 1 Accent 6" w:uiPriority="63"/>
-    <w:lsdException w:name="Medium Shading 2 Accent 6" w:uiPriority="64"/>
-    <w:lsdException w:name="Medium List 1 Accent 6" w:uiPriority="65"/>
-    <w:lsdException w:name="Medium List 2 Accent 6" w:uiPriority="66"/>
-    <w:lsdException w:name="Medium Grid 1 Accent 6" w:uiPriority="67"/>
-    <w:lsdException w:name="Medium Grid 2 Accent 6" w:uiPriority="68"/>
-    <w:lsdException w:name="Medium Grid 3 Accent 6" w:uiPriority="69"/>
-    <w:lsdException w:name="Dark List Accent 6" w:uiPriority="70"/>
-    <w:lsdException w:name="Colorful Shading Accent 6" w:uiPriority="71"/>
-    <w:lsdException w:name="Colorful List Accent 6" w:uiPriority="72"/>
-    <w:lsdException w:name="Colorful Grid Accent 6" w:uiPriority="73"/>
-    <w:lsdException w:name="Subtle Emphasis" w:uiPriority="19" w:qFormat="1"/>
-    <w:lsdException w:name="Intense Emphasis" w:uiPriority="21" w:qFormat="1"/>
-    <w:lsdException w:name="Subtle Reference" w:uiPriority="31" w:qFormat="1"/>
-    <w:lsdException w:name="Intense Reference" w:uiPriority="32" w:qFormat="1"/>
-    <w:lsdException w:name="Book Title" w:uiPriority="33" w:qFormat="1"/>
-    <w:lsdException w:name="Bibliography" w:semiHidden="1" w:uiPriority="37" w:unhideWhenUsed="1"/>
-    <w:lsdException w:name="TOC Heading" w:semiHidden="1" w:uiPriority="39" w:unhideWhenUsed="1" w:qFormat="1"/>
-    <w:lsdException w:name="Plain Table 1" w:uiPriority="41"/>
-    <w:lsdException w:name="Plain Table 2" w:uiPriority="42"/>
-    <w:lsdException w:name="Plain Table 3" w:uiPriority="43"/>
-    <w:lsdException w:name="Plain Table 4" w:uiPriority="44"/>
-    <w:lsdException w:name="Plain Table 5" w:uiPriority="45"/>
-    <w:lsdException w:name="Grid Table Light" w:uiPriority="40"/>
-    <w:lsdException w:name="Grid Table 1 Light" w:uiPriority="46"/>
-    <w:lsdException w:name="Grid Table 2" w:uiPriority="47"/>
-    <w:lsdException w:name="Grid Table 3" w:uiPriority="48"/>
-    <w:lsdException w:name="Grid Table 4" w:uiPriority="49"/>
-    <w:lsdException w:name="Grid Table 5 Dark" w:uiPriority="50"/>
-    <w:lsdException w:name="Grid Table 6 Colorful" w:uiPriority="51"/>
-    <w:lsdException w:name="Grid Table 7 Colorful" w:uiPriority="52"/>
-    <w:lsdException w:name="Grid Table 1 Light Accent 1" w:uiPriority="46"/>
-    <w:lsdException w:name="Grid Table 2 Accent 1" w:uiPriority="47"/>
-    <w:lsdException w:name="Grid Table 3 Accent 1" w:uiPriority="48"/>
-    <w:lsdException w:name="Grid Table 4 Accent 1" w:uiPriority="49"/>
-    <w:lsdException w:name="Grid Table 5 Dark Accent 1" w:uiPriority="50"/>
-    <w:lsdException w:name="Grid Table 6 Colorful Accent 1" w:uiPriority="51"/>
-    <w:lsdException w:name="Grid Table 7 Colorful Accent 1" w:uiPriority="52"/>
-    <w:lsdException w:name="Grid Table 1 Light Accent 2" w:uiPriority="46"/>
-    <w:lsdException w:name="Grid Table 2 Accent 2" w:uiPriority="47"/>
-    <w:lsdException w:name="Grid Table 3 Accent 2" w:uiPriority="48"/>
-    <w:lsdException w:name="Grid Table 4 Accent 2" w:uiPriority="49"/>
-    <w:lsdException w:name="Grid Table 5 Dark Accent 2" w:uiPriority="50"/>
-    <w:lsdException w:name="Grid Table 6 Colorful Accent 2" w:uiPriority="51"/>
-    <w:lsdException w:name="Grid Table 7 Colorful Accent 2" w:uiPriority="52"/>
-    <w:lsdException w:name="Grid Table 1 Light Accent 3" w:uiPriority="46"/>
-    <w:lsdException w:name="Grid Table 2 Accent 3" w:uiPriority="47"/>
-    <w:lsdException w:name="Grid Table 3 Accent 3" w:uiPriority="48"/>
-    <w:lsdException w:name="Grid Table 4 Accent 3" w:uiPriority="49"/>
-    <w:lsdException w:name="Grid Table 5 Dark Accent 3" w:uiPriority="50"/>
-    <w:lsdException w:name="Grid Table 6 Colorful Accent 3" w:uiPriority="51"/>
-    <w:lsdException w:name="Grid Table 7 Colorful Accent 3" w:uiPriority="52"/>
-    <w:lsdException w:name="Grid Table 1 Light Accent 4" w:uiPriority="46"/>
-    <w:lsdException w:name="Grid Table 2 Accent 4" w:uiPriority="47"/>
-    <w:lsdException w:name="Grid Table 3 Accent 4" w:uiPriority="48"/>
-    <w:lsdException w:name="Grid Table 4 Accent 4" w:uiPriority="49"/>
-    <w:lsdException w:name="Grid Table 5 Dark Accent 4" w:uiPriority="50"/>
-    <w:lsdException w:name="Grid Table 6 Colorful Accent 4" w:uiPriority="51"/>
-    <w:lsdException w:name="Grid Table 7 Colorful Accent 4" w:uiPriority="52"/>
-    <w:lsdException w:name="Grid Table 1 Light Accent 5" w:uiPriority="46"/>
-    <w:lsdException w:name="Grid Table 2 Accent 5" w:uiPriority="47"/>
-    <w:lsdException w:name="Grid Table 3 Accent 5" w:uiPriority="48"/>
-    <w:lsdException w:name="Grid Table 4 Accent 5" w:uiPriority="49"/>
-    <w:lsdException w:name="Grid Table 5 Dark Accent 5" w:uiPriority="50"/>
-    <w:lsdException w:name="Grid Table 6 Colorful Accent 5" w:uiPriority="51"/>
-    <w:lsdException w:name="Grid Table 7 Colorful Accent 5" w:uiPriority="52"/>
-    <w:lsdException w:name="Grid Table 1 Light Accent 6" w:uiPriority="46"/>
-    <w:lsdException w:name="Grid Table 2 Accent 6" w:uiPriority="47"/>
-    <w:lsdException w:name="Grid Table 3 Accent 6" w:uiPriority="48"/>
-    <w:lsdException w:name="Grid Table 4 Accent 6" w:uiPriority="49"/>
-    <w:lsdException w:name="Grid Table 5 Dark Accent 6" w:uiPriority="50"/>
-    <w:lsdException w:name="Grid Table 6 Colorful Accent 6" w:uiPriority="51"/>
-    <w:lsdException w:name="Grid Table 7 Colorful Accent 6" w:uiPriority="52"/>
-    <w:lsdException w:name="List Table 1 Light" w:uiPriority="46"/>
-    <w:lsdException w:name="List Table 2" w:uiPriority="47"/>
-    <w:lsdException w:name="List Table 3" w:uiPriority="48"/>
-    <w:lsdException w:name="List Table 4" w:uiPriority="49"/>
-    <w:lsdException w:name="List Table 5 Dark" w:uiPriority="50"/>
-    <w:lsdException w:name="List Table 6 Colorful" w:uiPriority="51"/>
-    <w:lsdException w:name="List Table 7 Colorful" w:uiPriority="52"/>
-    <w:lsdException w:name="List Table 1 Light Accent 1" w:uiPriority="46"/>
-    <w:lsdException w:name="List Table 2 Accent 1" w:uiPriority="47"/>
-    <w:lsdException w:name="List Table 3 Accent 1" w:uiPriority="48"/>
-    <w:lsdException w:name="List Table 4 Accent 1" w:uiPriority="49"/>
-    <w:lsdException w:name="List Table 5 Dark Accent 1" w:uiPriority="50"/>
-    <w:lsdException w:name="List Table 6 Colorful Accent 1" w:uiPriority="51"/>
-    <w:lsdException w:name="List Table 7 Colorful Accent 1" w:uiPriority="52"/>
-    <w:lsdException w:name="List Table 1 Light Accent 2" w:uiPriority="46"/>
-    <w:lsdException w:name="List Table 2 Accent 2" w:uiPriority="47"/>
-    <w:lsdException w:name="List Table 3 Accent 2" w:uiPriority="48"/>
-    <w:lsdException w:name="List Table 4 Accent 2" w:uiPriority="49"/>
-    <w:lsdException w:name="List Table 5 Dark Accent 2" w:uiPriority="50"/>
-    <w:lsdException w:name="List Table 6 Colorful Accent 2" w:uiPriority="51"/>
-    <w:lsdException w:name="List Table 7 Colorful Accent 2" w:uiPriority="52"/>
-    <w:lsdException w:name="List Table 1 Light Accent 3" w:uiPriority="46"/>
-    <w:lsdException w:name="List Table 2 Accent 3" w:uiPriority="47"/>
-    <w:lsdException w:name="List Table 3 Accent 3" w:uiPriority="48"/>
-    <w:lsdException w:name="List Table 4 Accent 3" w:uiPriority="49"/>
-    <w:lsdException w:name="List Table 5 Dark Accent 3" w:uiPriority="50"/>
-    <w:lsdException w:name="List Table 6 Colorful Accent 3" w:uiPriority="51"/>
-    <w:lsdException w:name="List Table 7 Colorful Accent 3" w:uiPriority="52"/>
-    <w:lsdException w:name="List Table 1 Light Accent 4" w:uiPriority="46"/>
-    <w:lsdException w:name="List Table 2 Accent 4" w:uiPriority="47"/>
-    <w:lsdException w:name="List Table 3 Accent 4" w:uiPriority="48"/>
-    <w:lsdException w:name="List Table 4 Accent 4" w:uiPriority="49"/>
-    <w:lsdException w:name="List Table 5 Dark Accent 4" w:uiPriority="50"/>
-    <w:lsdException w:name="List Table 6 Colorful Accent 4" w:uiPriority="51"/>
-    <w:lsdException w:name="List Table 7 Colorful Accent 4" w:uiPriority="52"/>
-    <w:lsdException w:name="List Table 1 Light Accent 5" w:uiPriority="46"/>
-    <w:lsdException w:name="List Table 2 Accent 5" w:uiPriority="47"/>
-    <w:lsdException w:name="List Table 3 Accent 5" w:uiPriority="48"/>
-    <w:lsdException w:name="List Table 4 Accent 5" w:uiPriority="49"/>
-    <w:lsdException w:name="List Table 5 Dark Accent 5" w:uiPriority="50"/>
-    <w:lsdException w:name="List Table 6 Colorful Accent 5" w:uiPriority="51"/>
-    <w:lsdException w:name="List Table 7 Colorful Accent 5" w:uiPriority="52"/>
-    <w:lsdException w:name="List Table 1 Light Accent 6" w:uiPriority="46"/>
-    <w:lsdException w:name="List Table 2 Accent 6" w:uiPriority="47"/>
-    <w:lsdException w:name="List Table 3 Accent 6" w:uiPriority="48"/>
-    <w:lsdException w:name="List Table 4 Accent 6" w:uiPriority="49"/>
-    <w:lsdException w:name="List Table 5 Dark Accent 6" w:uiPriority="50"/>
-    <w:lsdException w:name="List Table 6 Colorful Accent 6" w:uiPriority="51"/>
-    <w:lsdException w:name="List Table 7 Colorful Accent 6" w:uiPriority="52"/>
+  <w:latentStyles w:defLockedState="0" w:defUIPriority="99" w:defSemiHidden="1" w:defUnhideWhenUsed="1" w:defQFormat="0" w:count="267">
+    <w:lsdException w:name="Normal" w:semiHidden="0" w:uiPriority="0" w:unhideWhenUsed="0" w:qFormat="1"/>
+    <w:lsdException w:name="heading 1" w:semiHidden="0" w:uiPriority="9" w:unhideWhenUsed="0" w:qFormat="1"/>
+    <w:lsdException w:name="heading 2" w:uiPriority="9" w:qFormat="1"/>
+    <w:lsdException w:name="heading 3" w:uiPriority="9" w:qFormat="1"/>
+    <w:lsdException w:name="heading 4" w:uiPriority="9" w:qFormat="1"/>
+    <w:lsdException w:name="heading 5" w:uiPriority="9" w:qFormat="1"/>
+    <w:lsdException w:name="heading 6" w:uiPriority="9" w:qFormat="1"/>
+    <w:lsdException w:name="heading 7" w:uiPriority="9" w:qFormat="1"/>
+    <w:lsdException w:name="heading 8" w:uiPriority="9" w:qFormat="1"/>
+    <w:lsdException w:name="heading 9" w:uiPriority="9" w:qFormat="1"/>
+    <w:lsdException w:name="toc 1" w:uiPriority="39"/>
+    <w:lsdException w:name="toc 2" w:uiPriority="39"/>
+    <w:lsdException w:name="toc 3" w:uiPriority="39"/>
+    <w:lsdException w:name="toc 4" w:uiPriority="39"/>
+    <w:lsdException w:name="toc 5" w:uiPriority="39"/>
+    <w:lsdException w:name="toc 6" w:uiPriority="39"/>
+    <w:lsdException w:name="toc 7" w:uiPriority="39"/>
+    <w:lsdException w:name="toc 8" w:uiPriority="39"/>
+    <w:lsdException w:name="toc 9" w:uiPriority="39"/>
+    <w:lsdException w:name="caption" w:uiPriority="35" w:qFormat="1"/>
+    <w:lsdException w:name="Title" w:semiHidden="0" w:uiPriority="10" w:unhideWhenUsed="0" w:qFormat="1"/>
+    <w:lsdException w:name="Default Paragraph Font" w:uiPriority="1"/>
+    <w:lsdException w:name="Subtitle" w:semiHidden="0" w:uiPriority="11" w:unhideWhenUsed="0" w:qFormat="1"/>
+    <w:lsdException w:name="Strong" w:semiHidden="0" w:uiPriority="22" w:unhideWhenUsed="0" w:qFormat="1"/>
+    <w:lsdException w:name="Emphasis" w:semiHidden="0" w:uiPriority="20" w:unhideWhenUsed="0" w:qFormat="1"/>
+    <w:lsdException w:name="Table Grid" w:semiHidden="0" w:uiPriority="39" w:unhideWhenUsed="0"/>
+    <w:lsdException w:name="Placeholder Text" w:unhideWhenUsed="0"/>
+    <w:lsdException w:name="No Spacing" w:semiHidden="0" w:uiPriority="1" w:unhideWhenUsed="0" w:qFormat="1"/>
+    <w:lsdException w:name="Light Shading" w:semiHidden="0" w:uiPriority="60" w:unhideWhenUsed="0"/>
+    <w:lsdException w:name="Light List" w:semiHidden="0" w:uiPriority="61" w:unhideWhenUsed="0"/>
+    <w:lsdException w:name="Light Grid" w:semiHidden="0" w:uiPriority="62" w:unhideWhenUsed="0"/>
+    <w:lsdException w:name="Medium Shading 1" w:semiHidden="0" w:uiPriority="63" w:unhideWhenUsed="0"/>
+    <w:lsdException w:name="Medium Shading 2" w:semiHidden="0" w:uiPriority="64" w:unhideWhenUsed="0"/>
+    <w:lsdException w:name="Medium List 1" w:semiHidden="0" w:uiPriority="65" w:unhideWhenUsed="0"/>
+    <w:lsdException w:name="Medium List 2" w:semiHidden="0" w:uiPriority="66" w:unhideWhenUsed="0"/>
+    <w:lsdException w:name="Medium Grid 1" w:semiHidden="0" w:uiPriority="67" w:unhideWhenUsed="0"/>
+    <w:lsdException w:name="Medium Grid 2" w:semiHidden="0" w:uiPriority="68" w:unhideWhenUsed="0"/>
+    <w:lsdException w:name="Medium Grid 3" w:semiHidden="0" w:uiPriority="69" w:unhideWhenUsed="0"/>
+    <w:lsdException w:name="Dark List" w:semiHidden="0" w:uiPriority="70" w:unhideWhenUsed="0"/>
+    <w:lsdException w:name="Colorful Shading" w:semiHidden="0" w:uiPriority="71" w:unhideWhenUsed="0"/>
+    <w:lsdException w:name="Colorful List" w:semiHidden="0" w:uiPriority="72" w:unhideWhenUsed="0"/>
+    <w:lsdException w:name="Colorful Grid" w:semiHidden="0" w:uiPriority="73" w:unhideWhenUsed="0"/>
+    <w:lsdException w:name="Light Shading Accent 1" w:semiHidden="0" w:uiPriority="60" w:unhideWhenUsed="0"/>
+    <w:lsdException w:name="Light List Accent 1" w:semiHidden="0" w:uiPriority="61" w:unhideWhenUsed="0"/>
+    <w:lsdException w:name="Light Grid Accent 1" w:semiHidden="0" w:uiPriority="62" w:unhideWhenUsed="0"/>
+    <w:lsdException w:name="Medium Shading 1 Accent 1" w:semiHidden="0" w:uiPriority="63" w:unhideWhenUsed="0"/>
+    <w:lsdException w:name="Medium Shading 2 Accent 1" w:semiHidden="0" w:uiPriority="64" w:unhideWhenUsed="0"/>
+    <w:lsdException w:name="Medium List 1 Accent 1" w:semiHidden="0" w:uiPriority="65" w:unhideWhenUsed="0"/>
+    <w:lsdException w:name="Revision" w:unhideWhenUsed="0"/>
+    <w:lsdException w:name="List Paragraph" w:semiHidden="0" w:uiPriority="34" w:unhideWhenUsed="0" w:qFormat="1"/>
+    <w:lsdException w:name="Quote" w:semiHidden="0" w:uiPriority="29" w:unhideWhenUsed="0" w:qFormat="1"/>
+    <w:lsdException w:name="Intense Quote" w:semiHidden="0" w:uiPriority="30" w:unhideWhenUsed="0" w:qFormat="1"/>
+    <w:lsdException w:name="Medium List 2 Accent 1" w:semiHidden="0" w:uiPriority="66" w:unhideWhenUsed="0"/>
+    <w:lsdException w:name="Medium Grid 1 Accent 1" w:semiHidden="0" w:uiPriority="67" w:unhideWhenUsed="0"/>
+    <w:lsdException w:name="Medium Grid 2 Accent 1" w:semiHidden="0" w:uiPriority="68" w:unhideWhenUsed="0"/>
+    <w:lsdException w:name="Medium Grid 3 Accent 1" w:semiHidden="0" w:uiPriority="69" w:unhideWhenUsed="0"/>
+    <w:lsdException w:name="Dark List Accent 1" w:semiHidden="0" w:uiPriority="70" w:unhideWhenUsed="0"/>
+    <w:lsdException w:name="Colorful Shading Accent 1" w:semiHidden="0" w:uiPriority="71" w:unhideWhenUsed="0"/>
+    <w:lsdException w:name="Colorful List Accent 1" w:semiHidden="0" w:uiPriority="72" w:unhideWhenUsed="0"/>
+    <w:lsdException w:name="Colorful Grid Accent 1" w:semiHidden="0" w:uiPriority="73" w:unhideWhenUsed="0"/>
+    <w:lsdException w:name="Light Shading Accent 2" w:semiHidden="0" w:uiPriority="60" w:unhideWhenUsed="0"/>
+    <w:lsdException w:name="Light List Accent 2" w:semiHidden="0" w:uiPriority="61" w:unhideWhenUsed="0"/>
+    <w:lsdException w:name="Light Grid Accent 2" w:semiHidden="0" w:uiPriority="62" w:unhideWhenUsed="0"/>
+    <w:lsdException w:name="Medium Shading 1 Accent 2" w:semiHidden="0" w:uiPriority="63" w:unhideWhenUsed="0"/>
+    <w:lsdException w:name="Medium Shading 2 Accent 2" w:semiHidden="0" w:uiPriority="64" w:unhideWhenUsed="0"/>
+    <w:lsdException w:name="Medium List 1 Accent 2" w:semiHidden="0" w:uiPriority="65" w:unhideWhenUsed="0"/>
+    <w:lsdException w:name="Medium List 2 Accent 2" w:semiHidden="0" w:uiPriority="66" w:unhideWhenUsed="0"/>
+    <w:lsdException w:name="Medium Grid 1 Accent 2" w:semiHidden="0" w:uiPriority="67" w:unhideWhenUsed="0"/>
+    <w:lsdException w:name="Medium Grid 2 Accent 2" w:semiHidden="0" w:uiPriority="68" w:unhideWhenUsed="0"/>
+    <w:lsdException w:name="Medium Grid 3 Accent 2" w:semiHidden="0" w:uiPriority="69" w:unhideWhenUsed="0"/>
+    <w:lsdException w:name="Dark List Accent 2" w:semiHidden="0" w:uiPriority="70" w:unhideWhenUsed="0"/>
+    <w:lsdException w:name="Colorful Shading Accent 2" w:semiHidden="0" w:uiPriority="71" w:unhideWhenUsed="0"/>
+    <w:lsdException w:name="Colorful List Accent 2" w:semiHidden="0" w:uiPriority="72" w:unhideWhenUsed="0"/>
+    <w:lsdException w:name="Colorful Grid Accent 2" w:semiHidden="0" w:uiPriority="73" w:unhideWhenUsed="0"/>
+    <w:lsdException w:name="Light Shading Accent 3" w:semiHidden="0" w:uiPriority="60" w:unhideWhenUsed="0"/>
+    <w:lsdException w:name="Light List Accent 3" w:semiHidden="0" w:uiPriority="61" w:unhideWhenUsed="0"/>
+    <w:lsdException w:name="Light Grid Accent 3" w:semiHidden="0" w:uiPriority="62" w:unhideWhenUsed="0"/>
+    <w:lsdException w:name="Medium Shading 1 Accent 3" w:semiHidden="0" w:uiPriority="63" w:unhideWhenUsed="0"/>
+    <w:lsdException w:name="Medium Shading 2 Accent 3" w:semiHidden="0" w:uiPriority="64" w:unhideWhenUsed="0"/>
+    <w:lsdException w:name="Medium List 1 Accent 3" w:semiHidden="0" w:uiPriority="65" w:unhideWhenUsed="0"/>
+    <w:lsdException w:name="Medium List 2 Accent 3" w:semiHidden="0" w:uiPriority="66" w:unhideWhenUsed="0"/>
+    <w:lsdException w:name="Medium Grid 1 Accent 3" w:semiHidden="0" w:uiPriority="67" w:unhideWhenUsed="0"/>
+    <w:lsdException w:name="Medium Grid 2 Accent 3" w:semiHidden="0" w:uiPriority="68" w:unhideWhenUsed="0"/>
+    <w:lsdException w:name="Medium Grid 3 Accent 3" w:semiHidden="0" w:uiPriority="69" w:unhideWhenUsed="0"/>
+    <w:lsdException w:name="Dark List Accent 3" w:semiHidden="0" w:uiPriority="70" w:unhideWhenUsed="0"/>
+    <w:lsdException w:name="Colorful Shading Accent 3" w:semiHidden="0" w:uiPriority="71" w:unhideWhenUsed="0"/>
+    <w:lsdException w:name="Colorful List Accent 3" w:semiHidden="0" w:uiPriority="72" w:unhideWhenUsed="0"/>
+    <w:lsdException w:name="Colorful Grid Accent 3" w:semiHidden="0" w:uiPriority="73" w:unhideWhenUsed="0"/>
+    <w:lsdException w:name="Light Shading Accent 4" w:semiHidden="0" w:uiPriority="60" w:unhideWhenUsed="0"/>
+    <w:lsdException w:name="Light List Accent 4" w:semiHidden="0" w:uiPriority="61" w:unhideWhenUsed="0"/>
+    <w:lsdException w:name="Light Grid Accent 4" w:semiHidden="0" w:uiPriority="62" w:unhideWhenUsed="0"/>
+    <w:lsdException w:name="Medium Shading 1 Accent 4" w:semiHidden="0" w:uiPriority="63" w:unhideWhenUsed="0"/>
+    <w:lsdException w:name="Medium Shading 2 Accent 4" w:semiHidden="0" w:uiPriority="64" w:unhideWhenUsed="0"/>
+    <w:lsdException w:name="Medium List 1 Accent 4" w:semiHidden="0" w:uiPriority="65" w:unhideWhenUsed="0"/>
+    <w:lsdException w:name="Medium List 2 Accent 4" w:semiHidden="0" w:uiPriority="66" w:unhideWhenUsed="0"/>
+    <w:lsdException w:name="Medium Grid 1 Accent 4" w:semiHidden="0" w:uiPriority="67" w:unhideWhenUsed="0"/>
+    <w:lsdException w:name="Medium Grid 2 Accent 4" w:semiHidden="0" w:uiPriority="68" w:unhideWhenUsed="0"/>
+    <w:lsdException w:name="Medium Grid 3 Accent 4" w:semiHidden="0" w:uiPriority="69" w:unhideWhenUsed="0"/>
+    <w:lsdException w:name="Dark List Accent 4" w:semiHidden="0" w:uiPriority="70" w:unhideWhenUsed="0"/>
+    <w:lsdException w:name="Colorful Shading Accent 4" w:semiHidden="0" w:uiPriority="71" w:unhideWhenUsed="0"/>
+    <w:lsdException w:name="Colorful List Accent 4" w:semiHidden="0" w:uiPriority="72" w:unhideWhenUsed="0"/>
+    <w:lsdException w:name="Colorful Grid Accent 4" w:semiHidden="0" w:uiPriority="73" w:unhideWhenUsed="0"/>
+    <w:lsdException w:name="Light Shading Accent 5" w:semiHidden="0" w:uiPriority="60" w:unhideWhenUsed="0"/>
+    <w:lsdException w:name="Light List Accent 5" w:semiHidden="0" w:uiPriority="61" w:unhideWhenUsed="0"/>
+    <w:lsdException w:name="Light Grid Accent 5" w:semiHidden="0" w:uiPriority="62" w:unhideWhenUsed="0"/>
+    <w:lsdException w:name="Medium Shading 1 Accent 5" w:semiHidden="0" w:uiPriority="63" w:unhideWhenUsed="0"/>
+    <w:lsdException w:name="Medium Shading 2 Accent 5" w:semiHidden="0" w:uiPriority="64" w:unhideWhenUsed="0"/>
+    <w:lsdException w:name="Medium List 1 Accent 5" w:semiHidden="0" w:uiPriority="65" w:unhideWhenUsed="0"/>
+    <w:lsdException w:name="Medium List 2 Accent 5" w:semiHidden="0" w:uiPriority="66" w:unhideWhenUsed="0"/>
+    <w:lsdException w:name="Medium Grid 1 Accent 5" w:semiHidden="0" w:uiPriority="67" w:unhideWhenUsed="0"/>
+    <w:lsdException w:name="Medium Grid 2 Accent 5" w:semiHidden="0" w:uiPriority="68" w:unhideWhenUsed="0"/>
+    <w:lsdException w:name="Medium Grid 3 Accent 5" w:semiHidden="0" w:uiPriority="69" w:unhideWhenUsed="0"/>
+    <w:lsdException w:name="Dark List Accent 5" w:semiHidden="0" w:uiPriority="70" w:unhideWhenUsed="0"/>
+    <w:lsdException w:name="Colorful Shading Accent 5" w:semiHidden="0" w:uiPriority="71" w:unhideWhenUsed="0"/>
+    <w:lsdException w:name="Colorful List Accent 5" w:semiHidden="0" w:uiPriority="72" w:unhideWhenUsed="0"/>
+    <w:lsdException w:name="Colorful Grid Accent 5" w:semiHidden="0" w:uiPriority="73" w:unhideWhenUsed="0"/>
+    <w:lsdException w:name="Light Shading Accent 6" w:semiHidden="0" w:uiPriority="60" w:unhideWhenUsed="0"/>
+    <w:lsdException w:name="Light List Accent 6" w:semiHidden="0" w:uiPriority="61" w:unhideWhenUsed="0"/>
+    <w:lsdException w:name="Light Grid Accent 6" w:semiHidden="0" w:uiPriority="62" w:unhideWhenUsed="0"/>
+    <w:lsdException w:name="Medium Shading 1 Accent 6" w:semiHidden="0" w:uiPriority="63" w:unhideWhenUsed="0"/>
+    <w:lsdException w:name="Medium Shading 2 Accent 6" w:semiHidden="0" w:uiPriority="64" w:unhideWhenUsed="0"/>
+    <w:lsdException w:name="Medium List 1 Accent 6" w:semiHidden="0" w:uiPriority="65" w:unhideWhenUsed="0"/>
+    <w:lsdException w:name="Medium List 2 Accent 6" w:semiHidden="0" w:uiPriority="66" w:unhideWhenUsed="0"/>
+    <w:lsdException w:name="Medium Grid 1 Accent 6" w:semiHidden="0" w:uiPriority="67" w:unhideWhenUsed="0"/>
+    <w:lsdException w:name="Medium Grid 2 Accent 6" w:semiHidden="0" w:uiPriority="68" w:unhideWhenUsed="0"/>
+    <w:lsdException w:name="Medium Grid 3 Accent 6" w:semiHidden="0" w:uiPriority="69" w:unhideWhenUsed="0"/>
+    <w:lsdException w:name="Dark List Accent 6" w:semiHidden="0" w:uiPriority="70" w:unhideWhenUsed="0"/>
+    <w:lsdException w:name="Colorful Shading Accent 6" w:semiHidden="0" w:uiPriority="71" w:unhideWhenUsed="0"/>
+    <w:lsdException w:name="Colorful List Accent 6" w:semiHidden="0" w:uiPriority="72" w:unhideWhenUsed="0"/>
+    <w:lsdException w:name="Colorful Grid Accent 6" w:semiHidden="0" w:uiPriority="73" w:unhideWhenUsed="0"/>
+    <w:lsdException w:name="Subtle Emphasis" w:semiHidden="0" w:uiPriority="19" w:unhideWhenUsed="0" w:qFormat="1"/>
+    <w:lsdException w:name="Intense Emphasis" w:semiHidden="0" w:uiPriority="21" w:unhideWhenUsed="0" w:qFormat="1"/>
+    <w:lsdException w:name="Subtle Reference" w:semiHidden="0" w:uiPriority="31" w:unhideWhenUsed="0" w:qFormat="1"/>
+    <w:lsdException w:name="Intense Reference" w:semiHidden="0" w:uiPriority="32" w:unhideWhenUsed="0" w:qFormat="1"/>
+    <w:lsdException w:name="Book Title" w:semiHidden="0" w:uiPriority="33" w:unhideWhenUsed="0" w:qFormat="1"/>
+    <w:lsdException w:name="Bibliography" w:uiPriority="37"/>
+    <w:lsdException w:name="TOC Heading" w:uiPriority="39" w:qFormat="1"/>
   </w:latentStyles>
   <w:style w:type="paragraph" w:default="1" w:styleId="Normal">
     <w:name w:val="Normal"/>
@@ -2573,6 +1992,347 @@
       <w:ind w:left="720"/>
       <w:contextualSpacing/>
     </w:pPr>
+  </w:style>
+  <w:style w:type="paragraph" w:customStyle="1" w:styleId="Code">
+    <w:name w:val="Code"/>
+    <w:basedOn w:val="Normal"/>
+    <w:link w:val="CodeChar"/>
+    <w:qFormat/>
+    <w:rsid w:val="0034655B"/>
+    <w:pPr>
+      <w:spacing w:after="240" w:line="240" w:lineRule="auto"/>
+      <w:contextualSpacing/>
+    </w:pPr>
+    <w:rPr>
+      <w:rFonts w:ascii="Courier New" w:hAnsi="Courier New" w:cs="Courier New"/>
+      <w:sz w:val="16"/>
+      <w:szCs w:val="16"/>
+    </w:rPr>
+  </w:style>
+  <w:style w:type="character" w:customStyle="1" w:styleId="CodeChar">
+    <w:name w:val="Code Char"/>
+    <w:basedOn w:val="DefaultParagraphFont"/>
+    <w:link w:val="Code"/>
+    <w:rsid w:val="0034655B"/>
+    <w:rPr>
+      <w:rFonts w:ascii="Courier New" w:hAnsi="Courier New" w:cs="Courier New"/>
+      <w:sz w:val="16"/>
+      <w:szCs w:val="16"/>
+    </w:rPr>
+  </w:style>
+</w:styles>
+</file>
+
+<file path=word/stylesWithEffects.xml><?xml version="1.0" encoding="utf-8"?>
+<w:styles xmlns:wpc="http://schemas.microsoft.com/office/word/2010/wordprocessingCanvas" xmlns:mc="http://schemas.openxmlformats.org/markup-compatibility/2006" xmlns:o="urn:schemas-microsoft-com:office:office" xmlns:r="http://schemas.openxmlformats.org/officeDocument/2006/relationships" xmlns:m="http://schemas.openxmlformats.org/officeDocument/2006/math" xmlns:v="urn:schemas-microsoft-com:vml" xmlns:wp14="http://schemas.microsoft.com/office/word/2010/wordprocessingDrawing" xmlns:wp="http://schemas.openxmlformats.org/drawingml/2006/wordprocessingDrawing" xmlns:w10="urn:schemas-microsoft-com:office:word" xmlns:w="http://schemas.openxmlformats.org/wordprocessingml/2006/main" xmlns:w14="http://schemas.microsoft.com/office/word/2010/wordml" xmlns:wpg="http://schemas.microsoft.com/office/word/2010/wordprocessingGroup" xmlns:wpi="http://schemas.microsoft.com/office/word/2010/wordprocessingInk" xmlns:wne="http://schemas.microsoft.com/office/word/2006/wordml" xmlns:wps="http://schemas.microsoft.com/office/word/2010/wordprocessingShape" mc:Ignorable="w14 wp14">
+  <w:docDefaults>
+    <w:rPrDefault>
+      <w:rPr>
+        <w:rFonts w:asciiTheme="minorHAnsi" w:eastAsiaTheme="minorHAnsi" w:hAnsiTheme="minorHAnsi" w:cstheme="minorBidi"/>
+        <w:sz w:val="22"/>
+        <w:szCs w:val="22"/>
+        <w:lang w:val="en-US" w:eastAsia="en-US" w:bidi="ar-SA"/>
+      </w:rPr>
+    </w:rPrDefault>
+    <w:pPrDefault>
+      <w:pPr>
+        <w:spacing w:after="160" w:line="259" w:lineRule="auto"/>
+      </w:pPr>
+    </w:pPrDefault>
+  </w:docDefaults>
+  <w:latentStyles w:defLockedState="0" w:defUIPriority="99" w:defSemiHidden="1" w:defUnhideWhenUsed="1" w:defQFormat="0" w:count="267">
+    <w:lsdException w:name="Normal" w:semiHidden="0" w:uiPriority="0" w:unhideWhenUsed="0" w:qFormat="1"/>
+    <w:lsdException w:name="heading 1" w:semiHidden="0" w:uiPriority="9" w:unhideWhenUsed="0" w:qFormat="1"/>
+    <w:lsdException w:name="heading 2" w:uiPriority="9" w:qFormat="1"/>
+    <w:lsdException w:name="heading 3" w:uiPriority="9" w:qFormat="1"/>
+    <w:lsdException w:name="heading 4" w:uiPriority="9" w:qFormat="1"/>
+    <w:lsdException w:name="heading 5" w:uiPriority="9" w:qFormat="1"/>
+    <w:lsdException w:name="heading 6" w:uiPriority="9" w:qFormat="1"/>
+    <w:lsdException w:name="heading 7" w:uiPriority="9" w:qFormat="1"/>
+    <w:lsdException w:name="heading 8" w:uiPriority="9" w:qFormat="1"/>
+    <w:lsdException w:name="heading 9" w:uiPriority="9" w:qFormat="1"/>
+    <w:lsdException w:name="toc 1" w:uiPriority="39"/>
+    <w:lsdException w:name="toc 2" w:uiPriority="39"/>
+    <w:lsdException w:name="toc 3" w:uiPriority="39"/>
+    <w:lsdException w:name="toc 4" w:uiPriority="39"/>
+    <w:lsdException w:name="toc 5" w:uiPriority="39"/>
+    <w:lsdException w:name="toc 6" w:uiPriority="39"/>
+    <w:lsdException w:name="toc 7" w:uiPriority="39"/>
+    <w:lsdException w:name="toc 8" w:uiPriority="39"/>
+    <w:lsdException w:name="toc 9" w:uiPriority="39"/>
+    <w:lsdException w:name="caption" w:uiPriority="35" w:qFormat="1"/>
+    <w:lsdException w:name="Title" w:semiHidden="0" w:uiPriority="10" w:unhideWhenUsed="0" w:qFormat="1"/>
+    <w:lsdException w:name="Default Paragraph Font" w:uiPriority="1"/>
+    <w:lsdException w:name="Subtitle" w:semiHidden="0" w:uiPriority="11" w:unhideWhenUsed="0" w:qFormat="1"/>
+    <w:lsdException w:name="Strong" w:semiHidden="0" w:uiPriority="22" w:unhideWhenUsed="0" w:qFormat="1"/>
+    <w:lsdException w:name="Emphasis" w:semiHidden="0" w:uiPriority="20" w:unhideWhenUsed="0" w:qFormat="1"/>
+    <w:lsdException w:name="Table Grid" w:semiHidden="0" w:uiPriority="39" w:unhideWhenUsed="0"/>
+    <w:lsdException w:name="Placeholder Text" w:unhideWhenUsed="0"/>
+    <w:lsdException w:name="No Spacing" w:semiHidden="0" w:uiPriority="1" w:unhideWhenUsed="0" w:qFormat="1"/>
+    <w:lsdException w:name="Light Shading" w:semiHidden="0" w:uiPriority="60" w:unhideWhenUsed="0"/>
+    <w:lsdException w:name="Light List" w:semiHidden="0" w:uiPriority="61" w:unhideWhenUsed="0"/>
+    <w:lsdException w:name="Light Grid" w:semiHidden="0" w:uiPriority="62" w:unhideWhenUsed="0"/>
+    <w:lsdException w:name="Medium Shading 1" w:semiHidden="0" w:uiPriority="63" w:unhideWhenUsed="0"/>
+    <w:lsdException w:name="Medium Shading 2" w:semiHidden="0" w:uiPriority="64" w:unhideWhenUsed="0"/>
+    <w:lsdException w:name="Medium List 1" w:semiHidden="0" w:uiPriority="65" w:unhideWhenUsed="0"/>
+    <w:lsdException w:name="Medium List 2" w:semiHidden="0" w:uiPriority="66" w:unhideWhenUsed="0"/>
+    <w:lsdException w:name="Medium Grid 1" w:semiHidden="0" w:uiPriority="67" w:unhideWhenUsed="0"/>
+    <w:lsdException w:name="Medium Grid 2" w:semiHidden="0" w:uiPriority="68" w:unhideWhenUsed="0"/>
+    <w:lsdException w:name="Medium Grid 3" w:semiHidden="0" w:uiPriority="69" w:unhideWhenUsed="0"/>
+    <w:lsdException w:name="Dark List" w:semiHidden="0" w:uiPriority="70" w:unhideWhenUsed="0"/>
+    <w:lsdException w:name="Colorful Shading" w:semiHidden="0" w:uiPriority="71" w:unhideWhenUsed="0"/>
+    <w:lsdException w:name="Colorful List" w:semiHidden="0" w:uiPriority="72" w:unhideWhenUsed="0"/>
+    <w:lsdException w:name="Colorful Grid" w:semiHidden="0" w:uiPriority="73" w:unhideWhenUsed="0"/>
+    <w:lsdException w:name="Light Shading Accent 1" w:semiHidden="0" w:uiPriority="60" w:unhideWhenUsed="0"/>
+    <w:lsdException w:name="Light List Accent 1" w:semiHidden="0" w:uiPriority="61" w:unhideWhenUsed="0"/>
+    <w:lsdException w:name="Light Grid Accent 1" w:semiHidden="0" w:uiPriority="62" w:unhideWhenUsed="0"/>
+    <w:lsdException w:name="Medium Shading 1 Accent 1" w:semiHidden="0" w:uiPriority="63" w:unhideWhenUsed="0"/>
+    <w:lsdException w:name="Medium Shading 2 Accent 1" w:semiHidden="0" w:uiPriority="64" w:unhideWhenUsed="0"/>
+    <w:lsdException w:name="Medium List 1 Accent 1" w:semiHidden="0" w:uiPriority="65" w:unhideWhenUsed="0"/>
+    <w:lsdException w:name="Revision" w:unhideWhenUsed="0"/>
+    <w:lsdException w:name="List Paragraph" w:semiHidden="0" w:uiPriority="34" w:unhideWhenUsed="0" w:qFormat="1"/>
+    <w:lsdException w:name="Quote" w:semiHidden="0" w:uiPriority="29" w:unhideWhenUsed="0" w:qFormat="1"/>
+    <w:lsdException w:name="Intense Quote" w:semiHidden="0" w:uiPriority="30" w:unhideWhenUsed="0" w:qFormat="1"/>
+    <w:lsdException w:name="Medium List 2 Accent 1" w:semiHidden="0" w:uiPriority="66" w:unhideWhenUsed="0"/>
+    <w:lsdException w:name="Medium Grid 1 Accent 1" w:semiHidden="0" w:uiPriority="67" w:unhideWhenUsed="0"/>
+    <w:lsdException w:name="Medium Grid 2 Accent 1" w:semiHidden="0" w:uiPriority="68" w:unhideWhenUsed="0"/>
+    <w:lsdException w:name="Medium Grid 3 Accent 1" w:semiHidden="0" w:uiPriority="69" w:unhideWhenUsed="0"/>
+    <w:lsdException w:name="Dark List Accent 1" w:semiHidden="0" w:uiPriority="70" w:unhideWhenUsed="0"/>
+    <w:lsdException w:name="Colorful Shading Accent 1" w:semiHidden="0" w:uiPriority="71" w:unhideWhenUsed="0"/>
+    <w:lsdException w:name="Colorful List Accent 1" w:semiHidden="0" w:uiPriority="72" w:unhideWhenUsed="0"/>
+    <w:lsdException w:name="Colorful Grid Accent 1" w:semiHidden="0" w:uiPriority="73" w:unhideWhenUsed="0"/>
+    <w:lsdException w:name="Light Shading Accent 2" w:semiHidden="0" w:uiPriority="60" w:unhideWhenUsed="0"/>
+    <w:lsdException w:name="Light List Accent 2" w:semiHidden="0" w:uiPriority="61" w:unhideWhenUsed="0"/>
+    <w:lsdException w:name="Light Grid Accent 2" w:semiHidden="0" w:uiPriority="62" w:unhideWhenUsed="0"/>
+    <w:lsdException w:name="Medium Shading 1 Accent 2" w:semiHidden="0" w:uiPriority="63" w:unhideWhenUsed="0"/>
+    <w:lsdException w:name="Medium Shading 2 Accent 2" w:semiHidden="0" w:uiPriority="64" w:unhideWhenUsed="0"/>
+    <w:lsdException w:name="Medium List 1 Accent 2" w:semiHidden="0" w:uiPriority="65" w:unhideWhenUsed="0"/>
+    <w:lsdException w:name="Medium List 2 Accent 2" w:semiHidden="0" w:uiPriority="66" w:unhideWhenUsed="0"/>
+    <w:lsdException w:name="Medium Grid 1 Accent 2" w:semiHidden="0" w:uiPriority="67" w:unhideWhenUsed="0"/>
+    <w:lsdException w:name="Medium Grid 2 Accent 2" w:semiHidden="0" w:uiPriority="68" w:unhideWhenUsed="0"/>
+    <w:lsdException w:name="Medium Grid 3 Accent 2" w:semiHidden="0" w:uiPriority="69" w:unhideWhenUsed="0"/>
+    <w:lsdException w:name="Dark List Accent 2" w:semiHidden="0" w:uiPriority="70" w:unhideWhenUsed="0"/>
+    <w:lsdException w:name="Colorful Shading Accent 2" w:semiHidden="0" w:uiPriority="71" w:unhideWhenUsed="0"/>
+    <w:lsdException w:name="Colorful List Accent 2" w:semiHidden="0" w:uiPriority="72" w:unhideWhenUsed="0"/>
+    <w:lsdException w:name="Colorful Grid Accent 2" w:semiHidden="0" w:uiPriority="73" w:unhideWhenUsed="0"/>
+    <w:lsdException w:name="Light Shading Accent 3" w:semiHidden="0" w:uiPriority="60" w:unhideWhenUsed="0"/>
+    <w:lsdException w:name="Light List Accent 3" w:semiHidden="0" w:uiPriority="61" w:unhideWhenUsed="0"/>
+    <w:lsdException w:name="Light Grid Accent 3" w:semiHidden="0" w:uiPriority="62" w:unhideWhenUsed="0"/>
+    <w:lsdException w:name="Medium Shading 1 Accent 3" w:semiHidden="0" w:uiPriority="63" w:unhideWhenUsed="0"/>
+    <w:lsdException w:name="Medium Shading 2 Accent 3" w:semiHidden="0" w:uiPriority="64" w:unhideWhenUsed="0"/>
+    <w:lsdException w:name="Medium List 1 Accent 3" w:semiHidden="0" w:uiPriority="65" w:unhideWhenUsed="0"/>
+    <w:lsdException w:name="Medium List 2 Accent 3" w:semiHidden="0" w:uiPriority="66" w:unhideWhenUsed="0"/>
+    <w:lsdException w:name="Medium Grid 1 Accent 3" w:semiHidden="0" w:uiPriority="67" w:unhideWhenUsed="0"/>
+    <w:lsdException w:name="Medium Grid 2 Accent 3" w:semiHidden="0" w:uiPriority="68" w:unhideWhenUsed="0"/>
+    <w:lsdException w:name="Medium Grid 3 Accent 3" w:semiHidden="0" w:uiPriority="69" w:unhideWhenUsed="0"/>
+    <w:lsdException w:name="Dark List Accent 3" w:semiHidden="0" w:uiPriority="70" w:unhideWhenUsed="0"/>
+    <w:lsdException w:name="Colorful Shading Accent 3" w:semiHidden="0" w:uiPriority="71" w:unhideWhenUsed="0"/>
+    <w:lsdException w:name="Colorful List Accent 3" w:semiHidden="0" w:uiPriority="72" w:unhideWhenUsed="0"/>
+    <w:lsdException w:name="Colorful Grid Accent 3" w:semiHidden="0" w:uiPriority="73" w:unhideWhenUsed="0"/>
+    <w:lsdException w:name="Light Shading Accent 4" w:semiHidden="0" w:uiPriority="60" w:unhideWhenUsed="0"/>
+    <w:lsdException w:name="Light List Accent 4" w:semiHidden="0" w:uiPriority="61" w:unhideWhenUsed="0"/>
+    <w:lsdException w:name="Light Grid Accent 4" w:semiHidden="0" w:uiPriority="62" w:unhideWhenUsed="0"/>
+    <w:lsdException w:name="Medium Shading 1 Accent 4" w:semiHidden="0" w:uiPriority="63" w:unhideWhenUsed="0"/>
+    <w:lsdException w:name="Medium Shading 2 Accent 4" w:semiHidden="0" w:uiPriority="64" w:unhideWhenUsed="0"/>
+    <w:lsdException w:name="Medium List 1 Accent 4" w:semiHidden="0" w:uiPriority="65" w:unhideWhenUsed="0"/>
+    <w:lsdException w:name="Medium List 2 Accent 4" w:semiHidden="0" w:uiPriority="66" w:unhideWhenUsed="0"/>
+    <w:lsdException w:name="Medium Grid 1 Accent 4" w:semiHidden="0" w:uiPriority="67" w:unhideWhenUsed="0"/>
+    <w:lsdException w:name="Medium Grid 2 Accent 4" w:semiHidden="0" w:uiPriority="68" w:unhideWhenUsed="0"/>
+    <w:lsdException w:name="Medium Grid 3 Accent 4" w:semiHidden="0" w:uiPriority="69" w:unhideWhenUsed="0"/>
+    <w:lsdException w:name="Dark List Accent 4" w:semiHidden="0" w:uiPriority="70" w:unhideWhenUsed="0"/>
+    <w:lsdException w:name="Colorful Shading Accent 4" w:semiHidden="0" w:uiPriority="71" w:unhideWhenUsed="0"/>
+    <w:lsdException w:name="Colorful List Accent 4" w:semiHidden="0" w:uiPriority="72" w:unhideWhenUsed="0"/>
+    <w:lsdException w:name="Colorful Grid Accent 4" w:semiHidden="0" w:uiPriority="73" w:unhideWhenUsed="0"/>
+    <w:lsdException w:name="Light Shading Accent 5" w:semiHidden="0" w:uiPriority="60" w:unhideWhenUsed="0"/>
+    <w:lsdException w:name="Light List Accent 5" w:semiHidden="0" w:uiPriority="61" w:unhideWhenUsed="0"/>
+    <w:lsdException w:name="Light Grid Accent 5" w:semiHidden="0" w:uiPriority="62" w:unhideWhenUsed="0"/>
+    <w:lsdException w:name="Medium Shading 1 Accent 5" w:semiHidden="0" w:uiPriority="63" w:unhideWhenUsed="0"/>
+    <w:lsdException w:name="Medium Shading 2 Accent 5" w:semiHidden="0" w:uiPriority="64" w:unhideWhenUsed="0"/>
+    <w:lsdException w:name="Medium List 1 Accent 5" w:semiHidden="0" w:uiPriority="65" w:unhideWhenUsed="0"/>
+    <w:lsdException w:name="Medium List 2 Accent 5" w:semiHidden="0" w:uiPriority="66" w:unhideWhenUsed="0"/>
+    <w:lsdException w:name="Medium Grid 1 Accent 5" w:semiHidden="0" w:uiPriority="67" w:unhideWhenUsed="0"/>
+    <w:lsdException w:name="Medium Grid 2 Accent 5" w:semiHidden="0" w:uiPriority="68" w:unhideWhenUsed="0"/>
+    <w:lsdException w:name="Medium Grid 3 Accent 5" w:semiHidden="0" w:uiPriority="69" w:unhideWhenUsed="0"/>
+    <w:lsdException w:name="Dark List Accent 5" w:semiHidden="0" w:uiPriority="70" w:unhideWhenUsed="0"/>
+    <w:lsdException w:name="Colorful Shading Accent 5" w:semiHidden="0" w:uiPriority="71" w:unhideWhenUsed="0"/>
+    <w:lsdException w:name="Colorful List Accent 5" w:semiHidden="0" w:uiPriority="72" w:unhideWhenUsed="0"/>
+    <w:lsdException w:name="Colorful Grid Accent 5" w:semiHidden="0" w:uiPriority="73" w:unhideWhenUsed="0"/>
+    <w:lsdException w:name="Light Shading Accent 6" w:semiHidden="0" w:uiPriority="60" w:unhideWhenUsed="0"/>
+    <w:lsdException w:name="Light List Accent 6" w:semiHidden="0" w:uiPriority="61" w:unhideWhenUsed="0"/>
+    <w:lsdException w:name="Light Grid Accent 6" w:semiHidden="0" w:uiPriority="62" w:unhideWhenUsed="0"/>
+    <w:lsdException w:name="Medium Shading 1 Accent 6" w:semiHidden="0" w:uiPriority="63" w:unhideWhenUsed="0"/>
+    <w:lsdException w:name="Medium Shading 2 Accent 6" w:semiHidden="0" w:uiPriority="64" w:unhideWhenUsed="0"/>
+    <w:lsdException w:name="Medium List 1 Accent 6" w:semiHidden="0" w:uiPriority="65" w:unhideWhenUsed="0"/>
+    <w:lsdException w:name="Medium List 2 Accent 6" w:semiHidden="0" w:uiPriority="66" w:unhideWhenUsed="0"/>
+    <w:lsdException w:name="Medium Grid 1 Accent 6" w:semiHidden="0" w:uiPriority="67" w:unhideWhenUsed="0"/>
+    <w:lsdException w:name="Medium Grid 2 Accent 6" w:semiHidden="0" w:uiPriority="68" w:unhideWhenUsed="0"/>
+    <w:lsdException w:name="Medium Grid 3 Accent 6" w:semiHidden="0" w:uiPriority="69" w:unhideWhenUsed="0"/>
+    <w:lsdException w:name="Dark List Accent 6" w:semiHidden="0" w:uiPriority="70" w:unhideWhenUsed="0"/>
+    <w:lsdException w:name="Colorful Shading Accent 6" w:semiHidden="0" w:uiPriority="71" w:unhideWhenUsed="0"/>
+    <w:lsdException w:name="Colorful List Accent 6" w:semiHidden="0" w:uiPriority="72" w:unhideWhenUsed="0"/>
+    <w:lsdException w:name="Colorful Grid Accent 6" w:semiHidden="0" w:uiPriority="73" w:unhideWhenUsed="0"/>
+    <w:lsdException w:name="Subtle Emphasis" w:semiHidden="0" w:uiPriority="19" w:unhideWhenUsed="0" w:qFormat="1"/>
+    <w:lsdException w:name="Intense Emphasis" w:semiHidden="0" w:uiPriority="21" w:unhideWhenUsed="0" w:qFormat="1"/>
+    <w:lsdException w:name="Subtle Reference" w:semiHidden="0" w:uiPriority="31" w:unhideWhenUsed="0" w:qFormat="1"/>
+    <w:lsdException w:name="Intense Reference" w:semiHidden="0" w:uiPriority="32" w:unhideWhenUsed="0" w:qFormat="1"/>
+    <w:lsdException w:name="Book Title" w:semiHidden="0" w:uiPriority="33" w:unhideWhenUsed="0" w:qFormat="1"/>
+    <w:lsdException w:name="Bibliography" w:uiPriority="37"/>
+    <w:lsdException w:name="TOC Heading" w:uiPriority="39" w:qFormat="1"/>
+  </w:latentStyles>
+  <w:style w:type="paragraph" w:default="1" w:styleId="Normal">
+    <w:name w:val="Normal"/>
+    <w:qFormat/>
+    <w:rsid w:val="00A3590C"/>
+    <w:pPr>
+      <w:spacing w:line="252" w:lineRule="auto"/>
+    </w:pPr>
+    <w:rPr>
+      <w:rFonts w:ascii="Calibri" w:hAnsi="Calibri" w:cs="Times New Roman"/>
+    </w:rPr>
+  </w:style>
+  <w:style w:type="paragraph" w:styleId="Heading1">
+    <w:name w:val="heading 1"/>
+    <w:basedOn w:val="Normal"/>
+    <w:next w:val="Normal"/>
+    <w:link w:val="Heading1Char"/>
+    <w:uiPriority w:val="9"/>
+    <w:qFormat/>
+    <w:rsid w:val="0024668C"/>
+    <w:pPr>
+      <w:keepNext/>
+      <w:keepLines/>
+      <w:spacing w:before="240" w:after="0"/>
+      <w:outlineLvl w:val="0"/>
+    </w:pPr>
+    <w:rPr>
+      <w:rFonts w:asciiTheme="majorHAnsi" w:eastAsiaTheme="majorEastAsia" w:hAnsiTheme="majorHAnsi" w:cstheme="majorBidi"/>
+      <w:color w:val="2E74B5" w:themeColor="accent1" w:themeShade="BF"/>
+      <w:sz w:val="32"/>
+      <w:szCs w:val="32"/>
+    </w:rPr>
+  </w:style>
+  <w:style w:type="paragraph" w:styleId="Heading2">
+    <w:name w:val="heading 2"/>
+    <w:basedOn w:val="Normal"/>
+    <w:link w:val="Heading2Char"/>
+    <w:uiPriority w:val="9"/>
+    <w:unhideWhenUsed/>
+    <w:qFormat/>
+    <w:rsid w:val="00A3590C"/>
+    <w:pPr>
+      <w:keepNext/>
+      <w:spacing w:before="40" w:after="0"/>
+      <w:outlineLvl w:val="1"/>
+    </w:pPr>
+    <w:rPr>
+      <w:rFonts w:ascii="Calibri Light" w:hAnsi="Calibri Light"/>
+      <w:color w:val="2E74B5"/>
+      <w:sz w:val="26"/>
+      <w:szCs w:val="26"/>
+    </w:rPr>
+  </w:style>
+  <w:style w:type="character" w:default="1" w:styleId="DefaultParagraphFont">
+    <w:name w:val="Default Paragraph Font"/>
+    <w:uiPriority w:val="1"/>
+    <w:semiHidden/>
+    <w:unhideWhenUsed/>
+  </w:style>
+  <w:style w:type="table" w:default="1" w:styleId="TableNormal">
+    <w:name w:val="Normal Table"/>
+    <w:uiPriority w:val="99"/>
+    <w:semiHidden/>
+    <w:unhideWhenUsed/>
+    <w:tblPr>
+      <w:tblInd w:w="0" w:type="dxa"/>
+      <w:tblCellMar>
+        <w:top w:w="0" w:type="dxa"/>
+        <w:left w:w="108" w:type="dxa"/>
+        <w:bottom w:w="0" w:type="dxa"/>
+        <w:right w:w="108" w:type="dxa"/>
+      </w:tblCellMar>
+    </w:tblPr>
+  </w:style>
+  <w:style w:type="numbering" w:default="1" w:styleId="NoList">
+    <w:name w:val="No List"/>
+    <w:uiPriority w:val="99"/>
+    <w:semiHidden/>
+    <w:unhideWhenUsed/>
+  </w:style>
+  <w:style w:type="character" w:customStyle="1" w:styleId="Heading2Char">
+    <w:name w:val="Heading 2 Char"/>
+    <w:basedOn w:val="DefaultParagraphFont"/>
+    <w:link w:val="Heading2"/>
+    <w:uiPriority w:val="9"/>
+    <w:rsid w:val="00A3590C"/>
+    <w:rPr>
+      <w:rFonts w:ascii="Calibri Light" w:hAnsi="Calibri Light" w:cs="Times New Roman"/>
+      <w:color w:val="2E74B5"/>
+      <w:sz w:val="26"/>
+      <w:szCs w:val="26"/>
+    </w:rPr>
+  </w:style>
+  <w:style w:type="paragraph" w:styleId="NoSpacing">
+    <w:name w:val="No Spacing"/>
+    <w:uiPriority w:val="1"/>
+    <w:qFormat/>
+    <w:rsid w:val="0024668C"/>
+    <w:pPr>
+      <w:spacing w:after="0" w:line="240" w:lineRule="auto"/>
+    </w:pPr>
+    <w:rPr>
+      <w:rFonts w:ascii="Calibri" w:hAnsi="Calibri" w:cs="Times New Roman"/>
+    </w:rPr>
+  </w:style>
+  <w:style w:type="character" w:customStyle="1" w:styleId="Heading1Char">
+    <w:name w:val="Heading 1 Char"/>
+    <w:basedOn w:val="DefaultParagraphFont"/>
+    <w:link w:val="Heading1"/>
+    <w:uiPriority w:val="9"/>
+    <w:rsid w:val="0024668C"/>
+    <w:rPr>
+      <w:rFonts w:asciiTheme="majorHAnsi" w:eastAsiaTheme="majorEastAsia" w:hAnsiTheme="majorHAnsi" w:cstheme="majorBidi"/>
+      <w:color w:val="2E74B5" w:themeColor="accent1" w:themeShade="BF"/>
+      <w:sz w:val="32"/>
+      <w:szCs w:val="32"/>
+    </w:rPr>
+  </w:style>
+  <w:style w:type="paragraph" w:styleId="ListParagraph">
+    <w:name w:val="List Paragraph"/>
+    <w:basedOn w:val="Normal"/>
+    <w:uiPriority w:val="34"/>
+    <w:qFormat/>
+    <w:rsid w:val="00D23875"/>
+    <w:pPr>
+      <w:ind w:left="720"/>
+      <w:contextualSpacing/>
+    </w:pPr>
+  </w:style>
+  <w:style w:type="paragraph" w:customStyle="1" w:styleId="Code">
+    <w:name w:val="Code"/>
+    <w:basedOn w:val="Normal"/>
+    <w:link w:val="CodeChar"/>
+    <w:qFormat/>
+    <w:rsid w:val="0034655B"/>
+    <w:pPr>
+      <w:spacing w:after="240" w:line="240" w:lineRule="auto"/>
+      <w:contextualSpacing/>
+    </w:pPr>
+    <w:rPr>
+      <w:rFonts w:ascii="Courier New" w:hAnsi="Courier New" w:cs="Courier New"/>
+      <w:sz w:val="16"/>
+      <w:szCs w:val="16"/>
+    </w:rPr>
+  </w:style>
+  <w:style w:type="character" w:customStyle="1" w:styleId="CodeChar">
+    <w:name w:val="Code Char"/>
+    <w:basedOn w:val="DefaultParagraphFont"/>
+    <w:link w:val="Code"/>
+    <w:rsid w:val="0034655B"/>
+    <w:rPr>
+      <w:rFonts w:ascii="Courier New" w:hAnsi="Courier New" w:cs="Courier New"/>
+      <w:sz w:val="16"/>
+      <w:szCs w:val="16"/>
+    </w:rPr>
   </w:style>
 </w:styles>
 </file>
@@ -2832,7 +2592,7 @@
   <a:extraClrSchemeLst/>
   <a:extLst>
     <a:ext uri="{05A4C25C-085E-4340-85A3-A5531E510DB2}">
-      <thm15:themeFamily xmlns:thm15="http://schemas.microsoft.com/office/thememl/2012/main" name="Office Theme" id="{62F939B6-93AF-4DB8-9C6B-D6C7DFDC589F}" vid="{4A3C46E8-61CC-4603-A589-7422A47A8E4A}"/>
+      <thm15:themeFamily xmlns:thm15="http://schemas.microsoft.com/office/thememl/2012/main" xmlns="" name="Office Theme" id="{62F939B6-93AF-4DB8-9C6B-D6C7DFDC589F}" vid="{4A3C46E8-61CC-4603-A589-7422A47A8E4A}"/>
     </a:ext>
   </a:extLst>
 </a:theme>

</xml_diff>

<commit_message>
release-2.0.6: fixed mtwilson non-root installation document
</commit_message>
<xml_diff>
--- a/blueprints/Mt Wilson Installation as Non-Root User.docx
+++ b/blueprints/Mt Wilson Installation as Non-Root User.docx
@@ -1038,15 +1038,7 @@
           <w:sz w:val="16"/>
           <w:szCs w:val="16"/>
         </w:rPr>
-        <w:t xml:space="preserve"> -y install </w:t>
-      </w:r>
-      <w:r>
-        <w:rPr>
-          <w:rFonts w:ascii="Courier New" w:eastAsia="Calibri" w:hAnsi="Courier New" w:cs="Courier New"/>
-          <w:sz w:val="16"/>
-          <w:szCs w:val="16"/>
-        </w:rPr>
-        <w:t xml:space="preserve">zip unzip </w:t>
+        <w:t xml:space="preserve"> -y install zip unzip </w:t>
       </w:r>
       <w:proofErr w:type="spellStart"/>
       <w:r>
@@ -1327,15 +1319,7 @@
           <w:sz w:val="16"/>
           <w:szCs w:val="16"/>
         </w:rPr>
-        <w:t xml:space="preserve"> -y install </w:t>
-      </w:r>
-      <w:r>
-        <w:rPr>
-          <w:rFonts w:ascii="Courier New" w:eastAsia="Calibri" w:hAnsi="Courier New" w:cs="Courier New"/>
-          <w:sz w:val="16"/>
-          <w:szCs w:val="16"/>
-        </w:rPr>
-        <w:t xml:space="preserve">zip unzip </w:t>
+        <w:t xml:space="preserve"> -y install zip unzip </w:t>
       </w:r>
       <w:proofErr w:type="spellStart"/>
       <w:r>
@@ -2026,15 +2010,31 @@
           <w:sz w:val="16"/>
           <w:szCs w:val="16"/>
         </w:rPr>
-        <w:t xml:space="preserve"> --comment "Mt Wilson</w:t>
-      </w:r>
-      <w:r>
-        <w:rPr>
-          <w:rFonts w:ascii="Courier New" w:eastAsia="Calibri" w:hAnsi="Courier New" w:cs="Courier New"/>
-          <w:sz w:val="16"/>
-          <w:szCs w:val="16"/>
-        </w:rPr>
-        <w:t>" --home $</w:t>
+        <w:t xml:space="preserve"> --comment "</w:t>
+      </w:r>
+      <w:r>
+        <w:rPr>
+          <w:rFonts w:ascii="Courier New" w:eastAsia="Calibri" w:hAnsi="Courier New" w:cs="Courier New"/>
+          <w:sz w:val="16"/>
+          <w:szCs w:val="16"/>
+        </w:rPr>
+        <w:t>Mt Wilson</w:t>
+      </w:r>
+      <w:r>
+        <w:rPr>
+          <w:rFonts w:ascii="Courier New" w:eastAsia="Calibri" w:hAnsi="Courier New" w:cs="Courier New"/>
+          <w:sz w:val="16"/>
+          <w:szCs w:val="16"/>
+        </w:rPr>
+        <w:t>"</w:t>
+      </w:r>
+      <w:r>
+        <w:rPr>
+          <w:rFonts w:ascii="Courier New" w:eastAsia="Calibri" w:hAnsi="Courier New" w:cs="Courier New"/>
+          <w:sz w:val="16"/>
+          <w:szCs w:val="16"/>
+        </w:rPr>
+        <w:t xml:space="preserve"> --home $</w:t>
       </w:r>
       <w:r>
         <w:rPr>
@@ -2121,14 +2121,6 @@
           <w:sz w:val="16"/>
           <w:szCs w:val="16"/>
         </w:rPr>
-        <w:t xml:space="preserve"> </w:t>
-      </w:r>
-      <w:r>
-        <w:rPr>
-          <w:rFonts w:ascii="Courier New" w:eastAsia="Calibri" w:hAnsi="Courier New" w:cs="Courier New"/>
-          <w:sz w:val="16"/>
-          <w:szCs w:val="16"/>
-        </w:rPr>
         <w:t>MTWILSON</w:t>
       </w:r>
       <w:r>
@@ -2138,14 +2130,6 @@
           <w:szCs w:val="16"/>
         </w:rPr>
         <w:t>_USERNAME $</w:t>
-      </w:r>
-      <w:r>
-        <w:rPr>
-          <w:rFonts w:ascii="Courier New" w:eastAsia="Calibri" w:hAnsi="Courier New" w:cs="Courier New"/>
-          <w:sz w:val="16"/>
-          <w:szCs w:val="16"/>
-        </w:rPr>
-        <w:t xml:space="preserve"> </w:t>
       </w:r>
       <w:r>
         <w:rPr>
@@ -2475,7 +2459,15 @@
           <w:sz w:val="16"/>
           <w:szCs w:val="16"/>
         </w:rPr>
-        <w:t xml:space="preserve"> /</w:t>
+        <w:t xml:space="preserve"> </w:t>
+      </w:r>
+      <w:r>
+        <w:rPr>
+          <w:rFonts w:ascii="Courier New" w:eastAsia="Calibri" w:hAnsi="Courier New" w:cs="Courier New"/>
+          <w:sz w:val="16"/>
+          <w:szCs w:val="16"/>
+        </w:rPr>
+        <w:t>/</w:t>
       </w:r>
       <w:proofErr w:type="spellStart"/>
       <w:r>
@@ -2493,18 +2485,8 @@
           <w:sz w:val="16"/>
           <w:szCs w:val="16"/>
         </w:rPr>
-        <w:t>/intel/</w:t>
-      </w:r>
-      <w:proofErr w:type="spellStart"/>
-      <w:r>
-        <w:rPr>
-          <w:rFonts w:ascii="Courier New" w:eastAsia="Calibri" w:hAnsi="Courier New" w:cs="Courier New"/>
-          <w:sz w:val="16"/>
-          <w:szCs w:val="16"/>
-        </w:rPr>
-        <w:t>cloudsecurity</w:t>
-      </w:r>
-      <w:proofErr w:type="spellEnd"/>
+        <w:t>/intel</w:t>
+      </w:r>
     </w:p>
     <w:p>
       <w:pPr>
@@ -2601,7 +2583,7 @@
           <w:sz w:val="16"/>
           <w:szCs w:val="16"/>
         </w:rPr>
-        <w:t>POSTGRES_PASSWORD=”password”</w:t>
+        <w:t>POSTGRES_PASSWORD="password"</w:t>
       </w:r>
     </w:p>
     <w:p>
@@ -2619,7 +2601,7 @@
           <w:sz w:val="16"/>
           <w:szCs w:val="16"/>
         </w:rPr>
-        <w:t>POSTGRES_DATABASE=”</w:t>
+        <w:t>POSTGRES_DATABASE="</w:t>
       </w:r>
       <w:proofErr w:type="spellStart"/>
       <w:r>
@@ -2637,7 +2619,7 @@
           <w:sz w:val="16"/>
           <w:szCs w:val="16"/>
         </w:rPr>
-        <w:t>”</w:t>
+        <w:t>"</w:t>
       </w:r>
     </w:p>
     <w:p>
@@ -3035,8 +3017,174 @@
           <w:sz w:val="16"/>
           <w:szCs w:val="16"/>
         </w:rPr>
+        <w:t>POSTGRES</w:t>
+      </w:r>
+      <w:r>
+        <w:rPr>
+          <w:rFonts w:ascii="Courier New" w:eastAsia="Calibri" w:hAnsi="Courier New" w:cs="Courier New"/>
+          <w:sz w:val="16"/>
+          <w:szCs w:val="16"/>
+        </w:rPr>
+        <w:t xml:space="preserve">_USERNAME </w:t>
+      </w:r>
+      <w:r>
+        <w:rPr>
+          <w:rFonts w:ascii="Courier New" w:eastAsia="Calibri" w:hAnsi="Courier New" w:cs="Courier New"/>
+          <w:sz w:val="16"/>
+          <w:szCs w:val="16"/>
+        </w:rPr>
+        <w:t>WITH PASSWORD '$POSTGRES_PASSWORD';"</w:t>
+      </w:r>
+    </w:p>
+    <w:p>
+      <w:pPr>
+        <w:spacing w:after="0" w:line="276" w:lineRule="auto"/>
+        <w:rPr>
+          <w:rFonts w:ascii="Courier New" w:eastAsia="Calibri" w:hAnsi="Courier New" w:cs="Courier New"/>
+          <w:sz w:val="16"/>
+          <w:szCs w:val="16"/>
+        </w:rPr>
+      </w:pPr>
+    </w:p>
+    <w:p>
+      <w:pPr>
+        <w:spacing w:after="0" w:line="276" w:lineRule="auto"/>
+        <w:rPr>
+          <w:rFonts w:eastAsia="Calibri"/>
+        </w:rPr>
+      </w:pPr>
+      <w:r>
+        <w:rPr>
+          <w:rFonts w:eastAsia="Calibri"/>
+        </w:rPr>
+        <w:t xml:space="preserve">Make the </w:t>
+      </w:r>
+      <w:proofErr w:type="spellStart"/>
+      <w:r>
+        <w:rPr>
+          <w:rFonts w:eastAsia="Calibri"/>
+        </w:rPr>
+        <w:t>mtwilson</w:t>
+      </w:r>
+      <w:proofErr w:type="spellEnd"/>
+      <w:r>
+        <w:rPr>
+          <w:rFonts w:eastAsia="Calibri"/>
+        </w:rPr>
+        <w:t xml:space="preserve"> user for </w:t>
+      </w:r>
+      <w:proofErr w:type="spellStart"/>
+      <w:r>
+        <w:rPr>
+          <w:rFonts w:eastAsia="Calibri"/>
+        </w:rPr>
+        <w:t>postgresql</w:t>
+      </w:r>
+      <w:proofErr w:type="spellEnd"/>
+      <w:r>
+        <w:rPr>
+          <w:rFonts w:eastAsia="Calibri"/>
+        </w:rPr>
+        <w:t xml:space="preserve"> a </w:t>
+      </w:r>
+      <w:proofErr w:type="spellStart"/>
+      <w:r>
+        <w:rPr>
+          <w:rFonts w:eastAsia="Calibri"/>
+        </w:rPr>
+        <w:t>superuser</w:t>
+      </w:r>
+      <w:proofErr w:type="spellEnd"/>
+      <w:r>
+        <w:rPr>
+          <w:rFonts w:eastAsia="Calibri"/>
+        </w:rPr>
+        <w:t>:</w:t>
+      </w:r>
+    </w:p>
+    <w:p>
+      <w:pPr>
+        <w:spacing w:after="0" w:line="276" w:lineRule="auto"/>
+        <w:rPr>
+          <w:rFonts w:ascii="Courier New" w:eastAsia="Calibri" w:hAnsi="Courier New" w:cs="Courier New"/>
+          <w:sz w:val="16"/>
+          <w:szCs w:val="16"/>
+        </w:rPr>
+      </w:pPr>
+      <w:proofErr w:type="spellStart"/>
+      <w:proofErr w:type="gramStart"/>
+      <w:r>
+        <w:rPr>
+          <w:rFonts w:ascii="Courier New" w:eastAsia="Calibri" w:hAnsi="Courier New" w:cs="Courier New"/>
+          <w:sz w:val="16"/>
+          <w:szCs w:val="16"/>
+        </w:rPr>
+        <w:t>sudo</w:t>
+      </w:r>
+      <w:proofErr w:type="spellEnd"/>
+      <w:proofErr w:type="gramEnd"/>
+      <w:r>
+        <w:rPr>
+          <w:rFonts w:ascii="Courier New" w:eastAsia="Calibri" w:hAnsi="Courier New" w:cs="Courier New"/>
+          <w:sz w:val="16"/>
+          <w:szCs w:val="16"/>
+        </w:rPr>
+        <w:t xml:space="preserve"> -u </w:t>
+      </w:r>
+      <w:proofErr w:type="spellStart"/>
+      <w:r>
+        <w:rPr>
+          <w:rFonts w:ascii="Courier New" w:eastAsia="Calibri" w:hAnsi="Courier New" w:cs="Courier New"/>
+          <w:sz w:val="16"/>
+          <w:szCs w:val="16"/>
+        </w:rPr>
+        <w:t>postgres</w:t>
+      </w:r>
+      <w:proofErr w:type="spellEnd"/>
+      <w:r>
+        <w:rPr>
+          <w:rFonts w:ascii="Courier New" w:eastAsia="Calibri" w:hAnsi="Courier New" w:cs="Courier New"/>
+          <w:sz w:val="16"/>
+          <w:szCs w:val="16"/>
+        </w:rPr>
         <w:t xml:space="preserve"> </w:t>
       </w:r>
+      <w:proofErr w:type="spellStart"/>
+      <w:r>
+        <w:rPr>
+          <w:rFonts w:ascii="Courier New" w:eastAsia="Calibri" w:hAnsi="Courier New" w:cs="Courier New"/>
+          <w:sz w:val="16"/>
+          <w:szCs w:val="16"/>
+        </w:rPr>
+        <w:t>psql</w:t>
+      </w:r>
+      <w:proofErr w:type="spellEnd"/>
+      <w:r>
+        <w:rPr>
+          <w:rFonts w:ascii="Courier New" w:eastAsia="Calibri" w:hAnsi="Courier New" w:cs="Courier New"/>
+          <w:sz w:val="16"/>
+          <w:szCs w:val="16"/>
+        </w:rPr>
+        <w:t xml:space="preserve"> </w:t>
+      </w:r>
+      <w:proofErr w:type="spellStart"/>
+      <w:r>
+        <w:rPr>
+          <w:rFonts w:ascii="Courier New" w:eastAsia="Calibri" w:hAnsi="Courier New" w:cs="Courier New"/>
+          <w:sz w:val="16"/>
+          <w:szCs w:val="16"/>
+        </w:rPr>
+        <w:t>postgres</w:t>
+      </w:r>
+      <w:proofErr w:type="spellEnd"/>
+      <w:r>
+        <w:rPr>
+          <w:rFonts w:ascii="Courier New" w:eastAsia="Calibri" w:hAnsi="Courier New" w:cs="Courier New"/>
+          <w:sz w:val="16"/>
+          <w:szCs w:val="16"/>
+        </w:rPr>
+        <w:t xml:space="preserve"> -c "ALTER USER $</w:t>
+      </w:r>
       <w:r>
         <w:rPr>
           <w:rFonts w:ascii="Courier New" w:eastAsia="Calibri" w:hAnsi="Courier New" w:cs="Courier New"/>
@@ -3051,15 +3199,7 @@
           <w:sz w:val="16"/>
           <w:szCs w:val="16"/>
         </w:rPr>
-        <w:t xml:space="preserve">_USERNAME </w:t>
-      </w:r>
-      <w:r>
-        <w:rPr>
-          <w:rFonts w:ascii="Courier New" w:eastAsia="Calibri" w:hAnsi="Courier New" w:cs="Courier New"/>
-          <w:sz w:val="16"/>
-          <w:szCs w:val="16"/>
-        </w:rPr>
-        <w:t>WITH PASSWORD '$POSTGRES_PASSWORD';"</w:t>
+        <w:t>_USERNAME WITH SUPERUSER;"</w:t>
       </w:r>
     </w:p>
     <w:p>
@@ -3083,7 +3223,7 @@
         <w:rPr>
           <w:rFonts w:eastAsia="Calibri"/>
         </w:rPr>
-        <w:t xml:space="preserve">Make the </w:t>
+        <w:t xml:space="preserve">Create the </w:t>
       </w:r>
       <w:proofErr w:type="spellStart"/>
       <w:r>
@@ -3097,6 +3237,134 @@
         <w:rPr>
           <w:rFonts w:eastAsia="Calibri"/>
         </w:rPr>
+        <w:t xml:space="preserve"> database</w:t>
+      </w:r>
+      <w:r>
+        <w:rPr>
+          <w:rFonts w:eastAsia="Calibri"/>
+        </w:rPr>
+        <w:t>:</w:t>
+      </w:r>
+    </w:p>
+    <w:p>
+      <w:pPr>
+        <w:spacing w:after="0" w:line="276" w:lineRule="auto"/>
+        <w:rPr>
+          <w:rFonts w:ascii="Courier New" w:eastAsia="Calibri" w:hAnsi="Courier New" w:cs="Courier New"/>
+          <w:sz w:val="16"/>
+          <w:szCs w:val="16"/>
+        </w:rPr>
+      </w:pPr>
+      <w:proofErr w:type="spellStart"/>
+      <w:proofErr w:type="gramStart"/>
+      <w:r>
+        <w:rPr>
+          <w:rFonts w:ascii="Courier New" w:eastAsia="Calibri" w:hAnsi="Courier New" w:cs="Courier New"/>
+          <w:sz w:val="16"/>
+          <w:szCs w:val="16"/>
+        </w:rPr>
+        <w:t>sudo</w:t>
+      </w:r>
+      <w:proofErr w:type="spellEnd"/>
+      <w:proofErr w:type="gramEnd"/>
+      <w:r>
+        <w:rPr>
+          <w:rFonts w:ascii="Courier New" w:eastAsia="Calibri" w:hAnsi="Courier New" w:cs="Courier New"/>
+          <w:sz w:val="16"/>
+          <w:szCs w:val="16"/>
+        </w:rPr>
+        <w:t xml:space="preserve"> -u </w:t>
+      </w:r>
+      <w:proofErr w:type="spellStart"/>
+      <w:r>
+        <w:rPr>
+          <w:rFonts w:ascii="Courier New" w:eastAsia="Calibri" w:hAnsi="Courier New" w:cs="Courier New"/>
+          <w:sz w:val="16"/>
+          <w:szCs w:val="16"/>
+        </w:rPr>
+        <w:t>postgres</w:t>
+      </w:r>
+      <w:proofErr w:type="spellEnd"/>
+      <w:r>
+        <w:rPr>
+          <w:rFonts w:ascii="Courier New" w:eastAsia="Calibri" w:hAnsi="Courier New" w:cs="Courier New"/>
+          <w:sz w:val="16"/>
+          <w:szCs w:val="16"/>
+        </w:rPr>
+        <w:t xml:space="preserve"> </w:t>
+      </w:r>
+      <w:proofErr w:type="spellStart"/>
+      <w:r>
+        <w:rPr>
+          <w:rFonts w:ascii="Courier New" w:eastAsia="Calibri" w:hAnsi="Courier New" w:cs="Courier New"/>
+          <w:sz w:val="16"/>
+          <w:szCs w:val="16"/>
+        </w:rPr>
+        <w:t>psql</w:t>
+      </w:r>
+      <w:proofErr w:type="spellEnd"/>
+      <w:r>
+        <w:rPr>
+          <w:rFonts w:ascii="Courier New" w:eastAsia="Calibri" w:hAnsi="Courier New" w:cs="Courier New"/>
+          <w:sz w:val="16"/>
+          <w:szCs w:val="16"/>
+        </w:rPr>
+        <w:t xml:space="preserve"> </w:t>
+      </w:r>
+      <w:proofErr w:type="spellStart"/>
+      <w:r>
+        <w:rPr>
+          <w:rFonts w:ascii="Courier New" w:eastAsia="Calibri" w:hAnsi="Courier New" w:cs="Courier New"/>
+          <w:sz w:val="16"/>
+          <w:szCs w:val="16"/>
+        </w:rPr>
+        <w:t>postgres</w:t>
+      </w:r>
+      <w:proofErr w:type="spellEnd"/>
+      <w:r>
+        <w:rPr>
+          <w:rFonts w:ascii="Courier New" w:eastAsia="Calibri" w:hAnsi="Courier New" w:cs="Courier New"/>
+          <w:sz w:val="16"/>
+          <w:szCs w:val="16"/>
+        </w:rPr>
+        <w:t xml:space="preserve"> -c "CREATE DATABASE $POSTGRES_DATABASE;"</w:t>
+      </w:r>
+    </w:p>
+    <w:p>
+      <w:pPr>
+        <w:spacing w:after="0" w:line="276" w:lineRule="auto"/>
+        <w:rPr>
+          <w:rFonts w:ascii="Courier New" w:eastAsia="Calibri" w:hAnsi="Courier New" w:cs="Courier New"/>
+          <w:sz w:val="16"/>
+          <w:szCs w:val="16"/>
+        </w:rPr>
+      </w:pPr>
+    </w:p>
+    <w:p>
+      <w:pPr>
+        <w:spacing w:after="0" w:line="276" w:lineRule="auto"/>
+        <w:rPr>
+          <w:rFonts w:eastAsia="Calibri"/>
+        </w:rPr>
+      </w:pPr>
+      <w:r>
+        <w:rPr>
+          <w:rFonts w:eastAsia="Calibri"/>
+        </w:rPr>
+        <w:t xml:space="preserve">Grant the </w:t>
+      </w:r>
+      <w:proofErr w:type="spellStart"/>
+      <w:r>
+        <w:rPr>
+          <w:rFonts w:eastAsia="Calibri"/>
+        </w:rPr>
+        <w:t>mtwilson</w:t>
+      </w:r>
+      <w:proofErr w:type="spellEnd"/>
+      <w:r>
+        <w:rPr>
+          <w:rFonts w:eastAsia="Calibri"/>
+        </w:rPr>
         <w:t xml:space="preserve"> user for </w:t>
       </w:r>
       <w:proofErr w:type="spellStart"/>
@@ -3111,145 +3379,7 @@
         <w:rPr>
           <w:rFonts w:eastAsia="Calibri"/>
         </w:rPr>
-        <w:t xml:space="preserve"> a </w:t>
-      </w:r>
-      <w:proofErr w:type="spellStart"/>
-      <w:r>
-        <w:rPr>
-          <w:rFonts w:eastAsia="Calibri"/>
-        </w:rPr>
-        <w:t>superuser</w:t>
-      </w:r>
-      <w:proofErr w:type="spellEnd"/>
-      <w:r>
-        <w:rPr>
-          <w:rFonts w:eastAsia="Calibri"/>
-        </w:rPr>
-        <w:t>:</w:t>
-      </w:r>
-    </w:p>
-    <w:p>
-      <w:pPr>
-        <w:spacing w:after="0" w:line="276" w:lineRule="auto"/>
-        <w:rPr>
-          <w:rFonts w:ascii="Courier New" w:eastAsia="Calibri" w:hAnsi="Courier New" w:cs="Courier New"/>
-          <w:sz w:val="16"/>
-          <w:szCs w:val="16"/>
-        </w:rPr>
-      </w:pPr>
-      <w:proofErr w:type="spellStart"/>
-      <w:proofErr w:type="gramStart"/>
-      <w:r>
-        <w:rPr>
-          <w:rFonts w:ascii="Courier New" w:eastAsia="Calibri" w:hAnsi="Courier New" w:cs="Courier New"/>
-          <w:sz w:val="16"/>
-          <w:szCs w:val="16"/>
-        </w:rPr>
-        <w:t>sudo</w:t>
-      </w:r>
-      <w:proofErr w:type="spellEnd"/>
-      <w:proofErr w:type="gramEnd"/>
-      <w:r>
-        <w:rPr>
-          <w:rFonts w:ascii="Courier New" w:eastAsia="Calibri" w:hAnsi="Courier New" w:cs="Courier New"/>
-          <w:sz w:val="16"/>
-          <w:szCs w:val="16"/>
-        </w:rPr>
-        <w:t xml:space="preserve"> -u </w:t>
-      </w:r>
-      <w:proofErr w:type="spellStart"/>
-      <w:r>
-        <w:rPr>
-          <w:rFonts w:ascii="Courier New" w:eastAsia="Calibri" w:hAnsi="Courier New" w:cs="Courier New"/>
-          <w:sz w:val="16"/>
-          <w:szCs w:val="16"/>
-        </w:rPr>
-        <w:t>postgres</w:t>
-      </w:r>
-      <w:proofErr w:type="spellEnd"/>
-      <w:r>
-        <w:rPr>
-          <w:rFonts w:ascii="Courier New" w:eastAsia="Calibri" w:hAnsi="Courier New" w:cs="Courier New"/>
-          <w:sz w:val="16"/>
-          <w:szCs w:val="16"/>
-        </w:rPr>
-        <w:t xml:space="preserve"> </w:t>
-      </w:r>
-      <w:proofErr w:type="spellStart"/>
-      <w:r>
-        <w:rPr>
-          <w:rFonts w:ascii="Courier New" w:eastAsia="Calibri" w:hAnsi="Courier New" w:cs="Courier New"/>
-          <w:sz w:val="16"/>
-          <w:szCs w:val="16"/>
-        </w:rPr>
-        <w:t>psql</w:t>
-      </w:r>
-      <w:proofErr w:type="spellEnd"/>
-      <w:r>
-        <w:rPr>
-          <w:rFonts w:ascii="Courier New" w:eastAsia="Calibri" w:hAnsi="Courier New" w:cs="Courier New"/>
-          <w:sz w:val="16"/>
-          <w:szCs w:val="16"/>
-        </w:rPr>
-        <w:t xml:space="preserve"> </w:t>
-      </w:r>
-      <w:proofErr w:type="spellStart"/>
-      <w:r>
-        <w:rPr>
-          <w:rFonts w:ascii="Courier New" w:eastAsia="Calibri" w:hAnsi="Courier New" w:cs="Courier New"/>
-          <w:sz w:val="16"/>
-          <w:szCs w:val="16"/>
-        </w:rPr>
-        <w:t>postgres</w:t>
-      </w:r>
-      <w:proofErr w:type="spellEnd"/>
-      <w:r>
-        <w:rPr>
-          <w:rFonts w:ascii="Courier New" w:eastAsia="Calibri" w:hAnsi="Courier New" w:cs="Courier New"/>
-          <w:sz w:val="16"/>
-          <w:szCs w:val="16"/>
-        </w:rPr>
-        <w:t xml:space="preserve"> -c "ALTER USER $ </w:t>
-      </w:r>
-      <w:r>
-        <w:rPr>
-          <w:rFonts w:ascii="Courier New" w:eastAsia="Calibri" w:hAnsi="Courier New" w:cs="Courier New"/>
-          <w:sz w:val="16"/>
-          <w:szCs w:val="16"/>
-        </w:rPr>
-        <w:t>POSTGRES</w:t>
-      </w:r>
-      <w:r>
-        <w:rPr>
-          <w:rFonts w:ascii="Courier New" w:eastAsia="Calibri" w:hAnsi="Courier New" w:cs="Courier New"/>
-          <w:sz w:val="16"/>
-          <w:szCs w:val="16"/>
-        </w:rPr>
-        <w:t>_USERNAME WITH SUPERUSER;"</w:t>
-      </w:r>
-    </w:p>
-    <w:p>
-      <w:pPr>
-        <w:spacing w:after="0" w:line="276" w:lineRule="auto"/>
-        <w:rPr>
-          <w:rFonts w:ascii="Courier New" w:eastAsia="Calibri" w:hAnsi="Courier New" w:cs="Courier New"/>
-          <w:sz w:val="16"/>
-          <w:szCs w:val="16"/>
-        </w:rPr>
-      </w:pPr>
-    </w:p>
-    <w:p>
-      <w:pPr>
-        <w:spacing w:after="0" w:line="276" w:lineRule="auto"/>
-        <w:rPr>
-          <w:rFonts w:eastAsia="Calibri"/>
-        </w:rPr>
-      </w:pPr>
-      <w:r>
-        <w:rPr>
-          <w:rFonts w:eastAsia="Calibri"/>
-        </w:rPr>
-        <w:t xml:space="preserve">Create the </w:t>
+        <w:t xml:space="preserve"> privileges on the </w:t>
       </w:r>
       <w:proofErr w:type="spellStart"/>
       <w:r>
@@ -3263,169 +3393,7 @@
         <w:rPr>
           <w:rFonts w:eastAsia="Calibri"/>
         </w:rPr>
-        <w:t xml:space="preserve"> database</w:t>
-      </w:r>
-      <w:r>
-        <w:rPr>
-          <w:rFonts w:eastAsia="Calibri"/>
-        </w:rPr>
-        <w:t>:</w:t>
-      </w:r>
-    </w:p>
-    <w:p>
-      <w:pPr>
-        <w:spacing w:after="0" w:line="276" w:lineRule="auto"/>
-        <w:rPr>
-          <w:rFonts w:ascii="Courier New" w:eastAsia="Calibri" w:hAnsi="Courier New" w:cs="Courier New"/>
-          <w:sz w:val="16"/>
-          <w:szCs w:val="16"/>
-        </w:rPr>
-      </w:pPr>
-      <w:proofErr w:type="spellStart"/>
-      <w:proofErr w:type="gramStart"/>
-      <w:r>
-        <w:rPr>
-          <w:rFonts w:ascii="Courier New" w:eastAsia="Calibri" w:hAnsi="Courier New" w:cs="Courier New"/>
-          <w:sz w:val="16"/>
-          <w:szCs w:val="16"/>
-        </w:rPr>
-        <w:t>sudo</w:t>
-      </w:r>
-      <w:proofErr w:type="spellEnd"/>
-      <w:proofErr w:type="gramEnd"/>
-      <w:r>
-        <w:rPr>
-          <w:rFonts w:ascii="Courier New" w:eastAsia="Calibri" w:hAnsi="Courier New" w:cs="Courier New"/>
-          <w:sz w:val="16"/>
-          <w:szCs w:val="16"/>
-        </w:rPr>
-        <w:t xml:space="preserve"> -u </w:t>
-      </w:r>
-      <w:proofErr w:type="spellStart"/>
-      <w:r>
-        <w:rPr>
-          <w:rFonts w:ascii="Courier New" w:eastAsia="Calibri" w:hAnsi="Courier New" w:cs="Courier New"/>
-          <w:sz w:val="16"/>
-          <w:szCs w:val="16"/>
-        </w:rPr>
-        <w:t>postgres</w:t>
-      </w:r>
-      <w:proofErr w:type="spellEnd"/>
-      <w:r>
-        <w:rPr>
-          <w:rFonts w:ascii="Courier New" w:eastAsia="Calibri" w:hAnsi="Courier New" w:cs="Courier New"/>
-          <w:sz w:val="16"/>
-          <w:szCs w:val="16"/>
-        </w:rPr>
-        <w:t xml:space="preserve"> </w:t>
-      </w:r>
-      <w:proofErr w:type="spellStart"/>
-      <w:r>
-        <w:rPr>
-          <w:rFonts w:ascii="Courier New" w:eastAsia="Calibri" w:hAnsi="Courier New" w:cs="Courier New"/>
-          <w:sz w:val="16"/>
-          <w:szCs w:val="16"/>
-        </w:rPr>
-        <w:t>psql</w:t>
-      </w:r>
-      <w:proofErr w:type="spellEnd"/>
-      <w:r>
-        <w:rPr>
-          <w:rFonts w:ascii="Courier New" w:eastAsia="Calibri" w:hAnsi="Courier New" w:cs="Courier New"/>
-          <w:sz w:val="16"/>
-          <w:szCs w:val="16"/>
-        </w:rPr>
-        <w:t xml:space="preserve"> </w:t>
-      </w:r>
-      <w:proofErr w:type="spellStart"/>
-      <w:r>
-        <w:rPr>
-          <w:rFonts w:ascii="Courier New" w:eastAsia="Calibri" w:hAnsi="Courier New" w:cs="Courier New"/>
-          <w:sz w:val="16"/>
-          <w:szCs w:val="16"/>
-        </w:rPr>
-        <w:t>postgres</w:t>
-      </w:r>
-      <w:proofErr w:type="spellEnd"/>
-      <w:r>
-        <w:rPr>
-          <w:rFonts w:ascii="Courier New" w:eastAsia="Calibri" w:hAnsi="Courier New" w:cs="Courier New"/>
-          <w:sz w:val="16"/>
-          <w:szCs w:val="16"/>
-        </w:rPr>
-        <w:t xml:space="preserve"> -c "CREATE DATABASE $POSTGRES_DATABASE;"</w:t>
-      </w:r>
-    </w:p>
-    <w:p>
-      <w:pPr>
-        <w:spacing w:after="0" w:line="276" w:lineRule="auto"/>
-        <w:rPr>
-          <w:rFonts w:ascii="Courier New" w:eastAsia="Calibri" w:hAnsi="Courier New" w:cs="Courier New"/>
-          <w:sz w:val="16"/>
-          <w:szCs w:val="16"/>
-        </w:rPr>
-      </w:pPr>
-    </w:p>
-    <w:p>
-      <w:pPr>
-        <w:spacing w:after="0" w:line="276" w:lineRule="auto"/>
-        <w:rPr>
-          <w:rFonts w:eastAsia="Calibri"/>
-        </w:rPr>
-      </w:pPr>
-      <w:r>
-        <w:rPr>
-          <w:rFonts w:eastAsia="Calibri"/>
-        </w:rPr>
-        <w:t xml:space="preserve">Grant the </w:t>
-      </w:r>
-      <w:proofErr w:type="spellStart"/>
-      <w:r>
-        <w:rPr>
-          <w:rFonts w:eastAsia="Calibri"/>
-        </w:rPr>
-        <w:t>mtwilson</w:t>
-      </w:r>
-      <w:proofErr w:type="spellEnd"/>
-      <w:r>
-        <w:rPr>
-          <w:rFonts w:eastAsia="Calibri"/>
-        </w:rPr>
-        <w:t xml:space="preserve"> user for </w:t>
-      </w:r>
-      <w:proofErr w:type="spellStart"/>
-      <w:r>
-        <w:rPr>
-          <w:rFonts w:eastAsia="Calibri"/>
-        </w:rPr>
-        <w:t>postgresql</w:t>
-      </w:r>
-      <w:proofErr w:type="spellEnd"/>
-      <w:r>
-        <w:rPr>
-          <w:rFonts w:eastAsia="Calibri"/>
-        </w:rPr>
-        <w:t xml:space="preserve"> privileges on the </w:t>
-      </w:r>
-      <w:proofErr w:type="spellStart"/>
-      <w:r>
-        <w:rPr>
-          <w:rFonts w:eastAsia="Calibri"/>
-        </w:rPr>
-        <w:t>mtwilson</w:t>
-      </w:r>
-      <w:proofErr w:type="spellEnd"/>
-      <w:r>
-        <w:rPr>
-          <w:rFonts w:eastAsia="Calibri"/>
-        </w:rPr>
-        <w:t xml:space="preserve"> database</w:t>
-      </w:r>
-      <w:r>
-        <w:rPr>
-          <w:rFonts w:eastAsia="Calibri"/>
-        </w:rPr>
-        <w:t>:</w:t>
+        <w:t xml:space="preserve"> database:</w:t>
       </w:r>
     </w:p>
     <w:p>
@@ -5205,6 +5173,8 @@
         </w:rPr>
         <w:t>Ubuntu</w:t>
       </w:r>
+      <w:bookmarkStart w:id="0" w:name="_GoBack"/>
+      <w:bookmarkEnd w:id="0"/>
     </w:p>
     <w:p>
       <w:pPr>
@@ -5216,7 +5186,6 @@
           <w:szCs w:val="16"/>
         </w:rPr>
       </w:pPr>
-      <w:proofErr w:type="spellStart"/>
       <w:proofErr w:type="gramStart"/>
       <w:r>
         <w:rPr>
@@ -5224,7 +5193,48 @@
           <w:sz w:val="16"/>
           <w:szCs w:val="16"/>
         </w:rPr>
-        <w:t>updatercd</w:t>
+        <w:t>u</w:t>
+      </w:r>
+      <w:r>
+        <w:rPr>
+          <w:rFonts w:ascii="Courier New" w:eastAsia="Calibri" w:hAnsi="Courier New" w:cs="Courier New"/>
+          <w:sz w:val="16"/>
+          <w:szCs w:val="16"/>
+        </w:rPr>
+        <w:t>pdate</w:t>
+      </w:r>
+      <w:r>
+        <w:rPr>
+          <w:rFonts w:ascii="Courier New" w:eastAsia="Calibri" w:hAnsi="Courier New" w:cs="Courier New"/>
+          <w:sz w:val="16"/>
+          <w:szCs w:val="16"/>
+        </w:rPr>
+        <w:t>-</w:t>
+      </w:r>
+      <w:proofErr w:type="spellStart"/>
+      <w:r>
+        <w:rPr>
+          <w:rFonts w:ascii="Courier New" w:eastAsia="Calibri" w:hAnsi="Courier New" w:cs="Courier New"/>
+          <w:sz w:val="16"/>
+          <w:szCs w:val="16"/>
+        </w:rPr>
+        <w:t>rc</w:t>
+      </w:r>
+      <w:r>
+        <w:rPr>
+          <w:rFonts w:ascii="Courier New" w:eastAsia="Calibri" w:hAnsi="Courier New" w:cs="Courier New"/>
+          <w:sz w:val="16"/>
+          <w:szCs w:val="16"/>
+        </w:rPr>
+        <w:t>.</w:t>
+      </w:r>
+      <w:r>
+        <w:rPr>
+          <w:rFonts w:ascii="Courier New" w:eastAsia="Calibri" w:hAnsi="Courier New" w:cs="Courier New"/>
+          <w:sz w:val="16"/>
+          <w:szCs w:val="16"/>
+        </w:rPr>
+        <w:t>d</w:t>
       </w:r>
       <w:proofErr w:type="spellEnd"/>
       <w:proofErr w:type="gramEnd"/>
@@ -5254,8 +5264,6 @@
         </w:rPr>
         <w:t xml:space="preserve"> defaults</w:t>
       </w:r>
-      <w:bookmarkStart w:id="0" w:name="_GoBack"/>
-      <w:bookmarkEnd w:id="0"/>
     </w:p>
     <w:sectPr>
       <w:pgSz w:w="12240" w:h="15840"/>

</xml_diff>

<commit_message>
release-2.0.6: Updated blueprint with mysql comments. TODO: figureout what are suse and fedora package for mysql-server and mysql-client
</commit_message>
<xml_diff>
--- a/blueprints/Mt Wilson Installation as Non-Root User.docx
+++ b/blueprints/Mt Wilson Installation as Non-Root User.docx
@@ -333,8 +333,6 @@
         </w:rPr>
         <w:t xml:space="preserve"> upgrade from previous 2.x versions is currently not supported.</w:t>
       </w:r>
-      <w:bookmarkStart w:id="0" w:name="_GoBack"/>
-      <w:bookmarkEnd w:id="0"/>
     </w:p>
     <w:p>
       <w:pPr>
@@ -457,6 +455,28 @@
     </w:p>
     <w:p>
       <w:pPr>
+        <w:spacing w:after="0" w:line="276" w:lineRule="auto"/>
+        <w:rPr>
+          <w:rFonts w:eastAsia="Calibri"/>
+        </w:rPr>
+      </w:pPr>
+      <w:proofErr w:type="spellStart"/>
+      <w:r>
+        <w:rPr>
+          <w:rFonts w:eastAsia="Calibri"/>
+        </w:rPr>
+        <w:t>Postgres</w:t>
+      </w:r>
+      <w:proofErr w:type="spellEnd"/>
+      <w:r>
+        <w:rPr>
+          <w:rFonts w:eastAsia="Calibri"/>
+        </w:rPr>
+        <w:t>:</w:t>
+      </w:r>
+    </w:p>
+    <w:p>
+      <w:pPr>
         <w:spacing w:after="0" w:line="240" w:lineRule="auto"/>
         <w:contextualSpacing/>
         <w:rPr>
@@ -648,64 +668,28 @@
     </w:p>
     <w:p>
       <w:pPr>
-        <w:spacing w:after="0" w:line="276" w:lineRule="auto"/>
-        <w:rPr>
-          <w:rFonts w:eastAsia="Calibri"/>
-        </w:rPr>
-      </w:pPr>
-      <w:r>
-        <w:rPr>
-          <w:rFonts w:eastAsia="Calibri"/>
-        </w:rPr>
-        <w:t>Optional Packages</w:t>
-      </w:r>
-      <w:r>
-        <w:rPr>
-          <w:rFonts w:eastAsia="Calibri"/>
-        </w:rPr>
-        <w:t>:</w:t>
-      </w:r>
-    </w:p>
-    <w:p>
-      <w:pPr>
         <w:spacing w:after="0" w:line="240" w:lineRule="auto"/>
         <w:contextualSpacing/>
         <w:rPr>
-          <w:rFonts w:ascii="Courier New" w:eastAsia="Calibri" w:hAnsi="Courier New" w:cs="Courier New"/>
-          <w:sz w:val="16"/>
-          <w:szCs w:val="16"/>
+          <w:rFonts w:eastAsia="Calibri"/>
         </w:rPr>
       </w:pPr>
       <w:proofErr w:type="spellStart"/>
       <w:proofErr w:type="gramStart"/>
       <w:r>
         <w:rPr>
-          <w:rFonts w:ascii="Courier New" w:eastAsia="Calibri" w:hAnsi="Courier New" w:cs="Courier New"/>
-          <w:sz w:val="16"/>
-          <w:szCs w:val="16"/>
-        </w:rPr>
-        <w:t>logrotate</w:t>
+          <w:rFonts w:eastAsia="Calibri"/>
+        </w:rPr>
+        <w:t>mysql</w:t>
       </w:r>
       <w:proofErr w:type="spellEnd"/>
       <w:proofErr w:type="gramEnd"/>
       <w:r>
         <w:rPr>
-          <w:rFonts w:ascii="Courier New" w:eastAsia="Calibri" w:hAnsi="Courier New" w:cs="Courier New"/>
-          <w:sz w:val="16"/>
-          <w:szCs w:val="16"/>
-        </w:rPr>
-        <w:t xml:space="preserve"> </w:t>
-      </w:r>
-      <w:proofErr w:type="spellStart"/>
-      <w:r>
-        <w:rPr>
-          <w:rFonts w:ascii="Courier New" w:eastAsia="Calibri" w:hAnsi="Courier New" w:cs="Courier New"/>
-          <w:sz w:val="16"/>
-          <w:szCs w:val="16"/>
-        </w:rPr>
-        <w:t>monit</w:t>
-      </w:r>
-      <w:proofErr w:type="spellEnd"/>
+          <w:rFonts w:eastAsia="Calibri"/>
+        </w:rPr>
+        <w:t>:</w:t>
+      </w:r>
     </w:p>
     <w:p>
       <w:pPr>
@@ -717,6 +701,218 @@
           <w:szCs w:val="16"/>
         </w:rPr>
       </w:pPr>
+      <w:proofErr w:type="spellStart"/>
+      <w:proofErr w:type="gramStart"/>
+      <w:r>
+        <w:rPr>
+          <w:rFonts w:ascii="Courier New" w:eastAsia="Calibri" w:hAnsi="Courier New" w:cs="Courier New"/>
+          <w:sz w:val="16"/>
+          <w:szCs w:val="16"/>
+        </w:rPr>
+        <w:t>zypper</w:t>
+      </w:r>
+      <w:proofErr w:type="spellEnd"/>
+      <w:proofErr w:type="gramEnd"/>
+      <w:r>
+        <w:rPr>
+          <w:rFonts w:ascii="Courier New" w:eastAsia="Calibri" w:hAnsi="Courier New" w:cs="Courier New"/>
+          <w:sz w:val="16"/>
+          <w:szCs w:val="16"/>
+        </w:rPr>
+        <w:t xml:space="preserve"> install </w:t>
+      </w:r>
+      <w:r>
+        <w:rPr>
+          <w:rFonts w:ascii="Courier New" w:eastAsia="Calibri" w:hAnsi="Courier New" w:cs="Courier New"/>
+          <w:sz w:val="16"/>
+          <w:szCs w:val="16"/>
+        </w:rPr>
+        <w:t xml:space="preserve">zip unzip </w:t>
+      </w:r>
+      <w:proofErr w:type="spellStart"/>
+      <w:r>
+        <w:rPr>
+          <w:rFonts w:ascii="Courier New" w:eastAsia="Calibri" w:hAnsi="Courier New" w:cs="Courier New"/>
+          <w:sz w:val="16"/>
+          <w:szCs w:val="16"/>
+        </w:rPr>
+        <w:t>openssl</w:t>
+      </w:r>
+      <w:proofErr w:type="spellEnd"/>
+      <w:r>
+        <w:rPr>
+          <w:rFonts w:ascii="Courier New" w:eastAsia="Calibri" w:hAnsi="Courier New" w:cs="Courier New"/>
+          <w:sz w:val="16"/>
+          <w:szCs w:val="16"/>
+        </w:rPr>
+        <w:t xml:space="preserve"> </w:t>
+      </w:r>
+      <w:proofErr w:type="spellStart"/>
+      <w:r>
+        <w:rPr>
+          <w:rFonts w:ascii="Courier New" w:eastAsia="Calibri" w:hAnsi="Courier New" w:cs="Courier New"/>
+          <w:sz w:val="16"/>
+          <w:szCs w:val="16"/>
+        </w:rPr>
+        <w:t>authbind</w:t>
+      </w:r>
+      <w:proofErr w:type="spellEnd"/>
+      <w:r>
+        <w:rPr>
+          <w:rFonts w:ascii="Courier New" w:eastAsia="Calibri" w:hAnsi="Courier New" w:cs="Courier New"/>
+          <w:sz w:val="16"/>
+          <w:szCs w:val="16"/>
+        </w:rPr>
+        <w:t xml:space="preserve"> </w:t>
+      </w:r>
+      <w:proofErr w:type="spellStart"/>
+      <w:r>
+        <w:rPr>
+          <w:rFonts w:ascii="Courier New" w:eastAsia="Calibri" w:hAnsi="Courier New" w:cs="Courier New"/>
+          <w:sz w:val="16"/>
+          <w:szCs w:val="16"/>
+        </w:rPr>
+        <w:t>dpkg-dev</w:t>
+      </w:r>
+      <w:proofErr w:type="spellEnd"/>
+      <w:r>
+        <w:rPr>
+          <w:rFonts w:ascii="Courier New" w:eastAsia="Calibri" w:hAnsi="Courier New" w:cs="Courier New"/>
+          <w:sz w:val="16"/>
+          <w:szCs w:val="16"/>
+        </w:rPr>
+        <w:t xml:space="preserve"> make </w:t>
+      </w:r>
+      <w:proofErr w:type="spellStart"/>
+      <w:r>
+        <w:rPr>
+          <w:rFonts w:ascii="Courier New" w:eastAsia="Calibri" w:hAnsi="Courier New" w:cs="Courier New"/>
+          <w:sz w:val="16"/>
+          <w:szCs w:val="16"/>
+        </w:rPr>
+        <w:t>gcc</w:t>
+      </w:r>
+      <w:proofErr w:type="spellEnd"/>
+      <w:r>
+        <w:rPr>
+          <w:rFonts w:ascii="Courier New" w:eastAsia="Calibri" w:hAnsi="Courier New" w:cs="Courier New"/>
+          <w:sz w:val="16"/>
+          <w:szCs w:val="16"/>
+        </w:rPr>
+        <w:t xml:space="preserve"> </w:t>
+      </w:r>
+      <w:proofErr w:type="spellStart"/>
+      <w:r>
+        <w:rPr>
+          <w:rFonts w:ascii="Courier New" w:eastAsia="Calibri" w:hAnsi="Courier New" w:cs="Courier New"/>
+          <w:sz w:val="16"/>
+          <w:szCs w:val="16"/>
+        </w:rPr>
+        <w:t>openssl</w:t>
+      </w:r>
+      <w:proofErr w:type="spellEnd"/>
+      <w:r>
+        <w:rPr>
+          <w:rFonts w:ascii="Courier New" w:eastAsia="Calibri" w:hAnsi="Courier New" w:cs="Courier New"/>
+          <w:sz w:val="16"/>
+          <w:szCs w:val="16"/>
+        </w:rPr>
+        <w:t xml:space="preserve"> </w:t>
+      </w:r>
+      <w:proofErr w:type="spellStart"/>
+      <w:r>
+        <w:rPr>
+          <w:rFonts w:ascii="Courier New" w:eastAsia="Calibri" w:hAnsi="Courier New" w:cs="Courier New"/>
+          <w:sz w:val="16"/>
+          <w:szCs w:val="16"/>
+        </w:rPr>
+        <w:t>libssl-dev</w:t>
+      </w:r>
+      <w:proofErr w:type="spellEnd"/>
+      <w:r>
+        <w:rPr>
+          <w:rFonts w:ascii="Courier New" w:eastAsia="Calibri" w:hAnsi="Courier New" w:cs="Courier New"/>
+          <w:sz w:val="16"/>
+          <w:szCs w:val="16"/>
+        </w:rPr>
+        <w:t xml:space="preserve"> </w:t>
+      </w:r>
+      <w:proofErr w:type="spellStart"/>
+      <w:r>
+        <w:rPr>
+          <w:rFonts w:ascii="Courier New" w:eastAsia="Calibri" w:hAnsi="Courier New" w:cs="Courier New"/>
+          <w:sz w:val="16"/>
+          <w:szCs w:val="16"/>
+        </w:rPr>
+        <w:t>monit</w:t>
+      </w:r>
+      <w:proofErr w:type="spellEnd"/>
+      <w:r>
+        <w:rPr>
+          <w:rFonts w:ascii="Courier New" w:eastAsia="Calibri" w:hAnsi="Courier New" w:cs="Courier New"/>
+          <w:sz w:val="16"/>
+          <w:szCs w:val="16"/>
+        </w:rPr>
+        <w:t xml:space="preserve"> </w:t>
+      </w:r>
+      <w:proofErr w:type="spellStart"/>
+      <w:r>
+        <w:rPr>
+          <w:rFonts w:ascii="Courier New" w:eastAsia="Calibri" w:hAnsi="Courier New" w:cs="Courier New"/>
+          <w:sz w:val="16"/>
+          <w:szCs w:val="16"/>
+        </w:rPr>
+        <w:t>authbind</w:t>
+      </w:r>
+      <w:proofErr w:type="spellEnd"/>
+      <w:r>
+        <w:rPr>
+          <w:rFonts w:ascii="Courier New" w:eastAsia="Calibri" w:hAnsi="Courier New" w:cs="Courier New"/>
+          <w:sz w:val="16"/>
+          <w:szCs w:val="16"/>
+        </w:rPr>
+        <w:t xml:space="preserve"> </w:t>
+      </w:r>
+      <w:proofErr w:type="spellStart"/>
+      <w:r>
+        <w:rPr>
+          <w:rFonts w:ascii="Courier New" w:eastAsia="Calibri" w:hAnsi="Courier New" w:cs="Courier New"/>
+          <w:color w:val="FF0000"/>
+          <w:sz w:val="16"/>
+          <w:szCs w:val="16"/>
+        </w:rPr>
+        <w:t>mysql</w:t>
+      </w:r>
+      <w:proofErr w:type="spellEnd"/>
+      <w:r>
+        <w:rPr>
+          <w:rFonts w:ascii="Courier New" w:eastAsia="Calibri" w:hAnsi="Courier New" w:cs="Courier New"/>
+          <w:color w:val="FF0000"/>
+          <w:sz w:val="16"/>
+          <w:szCs w:val="16"/>
+        </w:rPr>
+        <w:t xml:space="preserve">-server </w:t>
+      </w:r>
+      <w:proofErr w:type="spellStart"/>
+      <w:r>
+        <w:rPr>
+          <w:rFonts w:ascii="Courier New" w:eastAsia="Calibri" w:hAnsi="Courier New" w:cs="Courier New"/>
+          <w:color w:val="FF0000"/>
+          <w:sz w:val="16"/>
+          <w:szCs w:val="16"/>
+        </w:rPr>
+        <w:t>mysql</w:t>
+      </w:r>
+      <w:proofErr w:type="spellEnd"/>
+      <w:r>
+        <w:rPr>
+          <w:rFonts w:ascii="Courier New" w:eastAsia="Calibri" w:hAnsi="Courier New" w:cs="Courier New"/>
+          <w:color w:val="FF0000"/>
+          <w:sz w:val="16"/>
+          <w:szCs w:val="16"/>
+        </w:rPr>
+        <w:t>-client</w:t>
+      </w:r>
     </w:p>
     <w:p>
       <w:pPr>
@@ -728,6 +924,37 @@
           <w:szCs w:val="16"/>
         </w:rPr>
       </w:pPr>
+    </w:p>
+    <w:p>
+      <w:pPr>
+        <w:spacing w:after="0" w:line="276" w:lineRule="auto"/>
+        <w:rPr>
+          <w:rFonts w:eastAsia="Calibri"/>
+        </w:rPr>
+      </w:pPr>
+      <w:r>
+        <w:rPr>
+          <w:rFonts w:eastAsia="Calibri"/>
+        </w:rPr>
+        <w:t>Optional Packages</w:t>
+      </w:r>
+      <w:r>
+        <w:rPr>
+          <w:rFonts w:eastAsia="Calibri"/>
+        </w:rPr>
+        <w:t>:</w:t>
+      </w:r>
+    </w:p>
+    <w:p>
+      <w:pPr>
+        <w:spacing w:after="0" w:line="240" w:lineRule="auto"/>
+        <w:contextualSpacing/>
+        <w:rPr>
+          <w:rFonts w:ascii="Courier New" w:eastAsia="Calibri" w:hAnsi="Courier New" w:cs="Courier New"/>
+          <w:sz w:val="16"/>
+          <w:szCs w:val="16"/>
+        </w:rPr>
+      </w:pPr>
       <w:proofErr w:type="spellStart"/>
       <w:proofErr w:type="gramStart"/>
       <w:r>
@@ -736,6 +963,91 @@
           <w:sz w:val="16"/>
           <w:szCs w:val="16"/>
         </w:rPr>
+        <w:t>logrotate</w:t>
+      </w:r>
+      <w:proofErr w:type="spellEnd"/>
+      <w:proofErr w:type="gramEnd"/>
+      <w:r>
+        <w:rPr>
+          <w:rFonts w:ascii="Courier New" w:eastAsia="Calibri" w:hAnsi="Courier New" w:cs="Courier New"/>
+          <w:sz w:val="16"/>
+          <w:szCs w:val="16"/>
+        </w:rPr>
+        <w:t xml:space="preserve"> </w:t>
+      </w:r>
+      <w:proofErr w:type="spellStart"/>
+      <w:r>
+        <w:rPr>
+          <w:rFonts w:ascii="Courier New" w:eastAsia="Calibri" w:hAnsi="Courier New" w:cs="Courier New"/>
+          <w:sz w:val="16"/>
+          <w:szCs w:val="16"/>
+        </w:rPr>
+        <w:t>monit</w:t>
+      </w:r>
+      <w:proofErr w:type="spellEnd"/>
+    </w:p>
+    <w:p>
+      <w:pPr>
+        <w:spacing w:after="0" w:line="240" w:lineRule="auto"/>
+        <w:contextualSpacing/>
+        <w:rPr>
+          <w:rFonts w:ascii="Courier New" w:eastAsia="Calibri" w:hAnsi="Courier New" w:cs="Courier New"/>
+          <w:sz w:val="16"/>
+          <w:szCs w:val="16"/>
+        </w:rPr>
+      </w:pPr>
+    </w:p>
+    <w:p>
+      <w:pPr>
+        <w:spacing w:after="0" w:line="240" w:lineRule="auto"/>
+        <w:contextualSpacing/>
+        <w:rPr>
+          <w:rFonts w:ascii="Courier New" w:eastAsia="Calibri" w:hAnsi="Courier New" w:cs="Courier New"/>
+          <w:sz w:val="16"/>
+          <w:szCs w:val="16"/>
+        </w:rPr>
+      </w:pPr>
+      <w:proofErr w:type="spellStart"/>
+      <w:r>
+        <w:rPr>
+          <w:rFonts w:eastAsia="Calibri"/>
+        </w:rPr>
+        <w:t>Po</w:t>
+      </w:r>
+      <w:r>
+        <w:rPr>
+          <w:rFonts w:eastAsia="Calibri"/>
+        </w:rPr>
+        <w:t>stgres</w:t>
+      </w:r>
+      <w:proofErr w:type="spellEnd"/>
+      <w:r>
+        <w:rPr>
+          <w:rFonts w:ascii="Courier New" w:eastAsia="Calibri" w:hAnsi="Courier New" w:cs="Courier New"/>
+          <w:sz w:val="16"/>
+          <w:szCs w:val="16"/>
+        </w:rPr>
+        <w:t>:</w:t>
+      </w:r>
+    </w:p>
+    <w:p>
+      <w:pPr>
+        <w:spacing w:after="0" w:line="240" w:lineRule="auto"/>
+        <w:contextualSpacing/>
+        <w:rPr>
+          <w:rFonts w:ascii="Courier New" w:eastAsia="Calibri" w:hAnsi="Courier New" w:cs="Courier New"/>
+          <w:sz w:val="16"/>
+          <w:szCs w:val="16"/>
+        </w:rPr>
+      </w:pPr>
+      <w:proofErr w:type="spellStart"/>
+      <w:proofErr w:type="gramStart"/>
+      <w:r>
+        <w:rPr>
+          <w:rFonts w:ascii="Courier New" w:eastAsia="Calibri" w:hAnsi="Courier New" w:cs="Courier New"/>
+          <w:sz w:val="16"/>
+          <w:szCs w:val="16"/>
+        </w:rPr>
         <w:t>yast</w:t>
       </w:r>
       <w:proofErr w:type="spellEnd"/>
@@ -944,6 +1256,303 @@
         </w:rPr>
         <w:t>postgresql-9.3</w:t>
       </w:r>
+    </w:p>
+    <w:p>
+      <w:pPr>
+        <w:spacing w:after="0" w:line="240" w:lineRule="auto"/>
+        <w:contextualSpacing/>
+        <w:rPr>
+          <w:rFonts w:ascii="Courier New" w:eastAsia="Calibri" w:hAnsi="Courier New" w:cs="Courier New"/>
+          <w:sz w:val="16"/>
+          <w:szCs w:val="16"/>
+        </w:rPr>
+      </w:pPr>
+      <w:proofErr w:type="spellStart"/>
+      <w:r>
+        <w:rPr>
+          <w:rFonts w:eastAsia="Calibri"/>
+        </w:rPr>
+        <w:t>Mysql</w:t>
+      </w:r>
+      <w:proofErr w:type="spellEnd"/>
+      <w:r>
+        <w:rPr>
+          <w:rFonts w:ascii="Courier New" w:eastAsia="Calibri" w:hAnsi="Courier New" w:cs="Courier New"/>
+          <w:sz w:val="16"/>
+          <w:szCs w:val="16"/>
+        </w:rPr>
+        <w:t>:</w:t>
+      </w:r>
+    </w:p>
+    <w:p>
+      <w:pPr>
+        <w:spacing w:after="0" w:line="240" w:lineRule="auto"/>
+        <w:contextualSpacing/>
+        <w:rPr>
+          <w:rFonts w:ascii="Courier New" w:eastAsia="Calibri" w:hAnsi="Courier New" w:cs="Courier New"/>
+          <w:sz w:val="16"/>
+          <w:szCs w:val="16"/>
+        </w:rPr>
+      </w:pPr>
+      <w:proofErr w:type="spellStart"/>
+      <w:proofErr w:type="gramStart"/>
+      <w:r>
+        <w:rPr>
+          <w:rFonts w:ascii="Courier New" w:eastAsia="Calibri" w:hAnsi="Courier New" w:cs="Courier New"/>
+          <w:sz w:val="16"/>
+          <w:szCs w:val="16"/>
+        </w:rPr>
+        <w:t>yast</w:t>
+      </w:r>
+      <w:proofErr w:type="spellEnd"/>
+      <w:proofErr w:type="gramEnd"/>
+      <w:r>
+        <w:rPr>
+          <w:rFonts w:ascii="Courier New" w:eastAsia="Calibri" w:hAnsi="Courier New" w:cs="Courier New"/>
+          <w:sz w:val="16"/>
+          <w:szCs w:val="16"/>
+        </w:rPr>
+        <w:t xml:space="preserve"> -</w:t>
+      </w:r>
+      <w:proofErr w:type="spellStart"/>
+      <w:r>
+        <w:rPr>
+          <w:rFonts w:ascii="Courier New" w:eastAsia="Calibri" w:hAnsi="Courier New" w:cs="Courier New"/>
+          <w:sz w:val="16"/>
+          <w:szCs w:val="16"/>
+        </w:rPr>
+        <w:t>i</w:t>
+      </w:r>
+      <w:proofErr w:type="spellEnd"/>
+      <w:r>
+        <w:rPr>
+          <w:rFonts w:ascii="Courier New" w:eastAsia="Calibri" w:hAnsi="Courier New" w:cs="Courier New"/>
+          <w:sz w:val="16"/>
+          <w:szCs w:val="16"/>
+        </w:rPr>
+        <w:t xml:space="preserve"> </w:t>
+      </w:r>
+      <w:proofErr w:type="spellStart"/>
+      <w:r>
+        <w:rPr>
+          <w:rFonts w:ascii="Courier New" w:eastAsia="Calibri" w:hAnsi="Courier New" w:cs="Courier New"/>
+          <w:sz w:val="16"/>
+          <w:szCs w:val="16"/>
+        </w:rPr>
+        <w:t>openssl</w:t>
+      </w:r>
+      <w:proofErr w:type="spellEnd"/>
+      <w:r>
+        <w:rPr>
+          <w:rFonts w:ascii="Courier New" w:eastAsia="Calibri" w:hAnsi="Courier New" w:cs="Courier New"/>
+          <w:sz w:val="16"/>
+          <w:szCs w:val="16"/>
+        </w:rPr>
+        <w:t xml:space="preserve"> </w:t>
+      </w:r>
+      <w:r>
+        <w:rPr>
+          <w:rFonts w:ascii="Courier New" w:eastAsia="Calibri" w:hAnsi="Courier New" w:cs="Courier New"/>
+          <w:sz w:val="16"/>
+          <w:szCs w:val="16"/>
+        </w:rPr>
+        <w:t xml:space="preserve">zip unzip </w:t>
+      </w:r>
+      <w:proofErr w:type="spellStart"/>
+      <w:r>
+        <w:rPr>
+          <w:rFonts w:ascii="Courier New" w:eastAsia="Calibri" w:hAnsi="Courier New" w:cs="Courier New"/>
+          <w:sz w:val="16"/>
+          <w:szCs w:val="16"/>
+        </w:rPr>
+        <w:t>openssl</w:t>
+      </w:r>
+      <w:proofErr w:type="spellEnd"/>
+      <w:r>
+        <w:rPr>
+          <w:rFonts w:ascii="Courier New" w:eastAsia="Calibri" w:hAnsi="Courier New" w:cs="Courier New"/>
+          <w:sz w:val="16"/>
+          <w:szCs w:val="16"/>
+        </w:rPr>
+        <w:t xml:space="preserve"> </w:t>
+      </w:r>
+      <w:proofErr w:type="spellStart"/>
+      <w:r>
+        <w:rPr>
+          <w:rFonts w:ascii="Courier New" w:eastAsia="Calibri" w:hAnsi="Courier New" w:cs="Courier New"/>
+          <w:sz w:val="16"/>
+          <w:szCs w:val="16"/>
+        </w:rPr>
+        <w:t>authbind</w:t>
+      </w:r>
+      <w:proofErr w:type="spellEnd"/>
+      <w:r>
+        <w:rPr>
+          <w:rFonts w:ascii="Courier New" w:eastAsia="Calibri" w:hAnsi="Courier New" w:cs="Courier New"/>
+          <w:sz w:val="16"/>
+          <w:szCs w:val="16"/>
+        </w:rPr>
+        <w:t xml:space="preserve"> </w:t>
+      </w:r>
+      <w:proofErr w:type="spellStart"/>
+      <w:r>
+        <w:rPr>
+          <w:rFonts w:ascii="Courier New" w:eastAsia="Calibri" w:hAnsi="Courier New" w:cs="Courier New"/>
+          <w:sz w:val="16"/>
+          <w:szCs w:val="16"/>
+        </w:rPr>
+        <w:t>dpkg-dev</w:t>
+      </w:r>
+      <w:proofErr w:type="spellEnd"/>
+      <w:r>
+        <w:rPr>
+          <w:rFonts w:ascii="Courier New" w:eastAsia="Calibri" w:hAnsi="Courier New" w:cs="Courier New"/>
+          <w:sz w:val="16"/>
+          <w:szCs w:val="16"/>
+        </w:rPr>
+        <w:t xml:space="preserve"> make </w:t>
+      </w:r>
+      <w:proofErr w:type="spellStart"/>
+      <w:r>
+        <w:rPr>
+          <w:rFonts w:ascii="Courier New" w:eastAsia="Calibri" w:hAnsi="Courier New" w:cs="Courier New"/>
+          <w:sz w:val="16"/>
+          <w:szCs w:val="16"/>
+        </w:rPr>
+        <w:t>gcc</w:t>
+      </w:r>
+      <w:proofErr w:type="spellEnd"/>
+      <w:r>
+        <w:rPr>
+          <w:rFonts w:ascii="Courier New" w:eastAsia="Calibri" w:hAnsi="Courier New" w:cs="Courier New"/>
+          <w:sz w:val="16"/>
+          <w:szCs w:val="16"/>
+        </w:rPr>
+        <w:t xml:space="preserve"> </w:t>
+      </w:r>
+      <w:proofErr w:type="spellStart"/>
+      <w:r>
+        <w:rPr>
+          <w:rFonts w:ascii="Courier New" w:eastAsia="Calibri" w:hAnsi="Courier New" w:cs="Courier New"/>
+          <w:sz w:val="16"/>
+          <w:szCs w:val="16"/>
+        </w:rPr>
+        <w:t>openssl</w:t>
+      </w:r>
+      <w:proofErr w:type="spellEnd"/>
+      <w:r>
+        <w:rPr>
+          <w:rFonts w:ascii="Courier New" w:eastAsia="Calibri" w:hAnsi="Courier New" w:cs="Courier New"/>
+          <w:sz w:val="16"/>
+          <w:szCs w:val="16"/>
+        </w:rPr>
+        <w:t xml:space="preserve"> </w:t>
+      </w:r>
+      <w:proofErr w:type="spellStart"/>
+      <w:r>
+        <w:rPr>
+          <w:rFonts w:ascii="Courier New" w:eastAsia="Calibri" w:hAnsi="Courier New" w:cs="Courier New"/>
+          <w:sz w:val="16"/>
+          <w:szCs w:val="16"/>
+        </w:rPr>
+        <w:t>libssl-dev</w:t>
+      </w:r>
+      <w:proofErr w:type="spellEnd"/>
+      <w:r>
+        <w:rPr>
+          <w:rFonts w:ascii="Courier New" w:eastAsia="Calibri" w:hAnsi="Courier New" w:cs="Courier New"/>
+          <w:sz w:val="16"/>
+          <w:szCs w:val="16"/>
+        </w:rPr>
+        <w:t xml:space="preserve"> </w:t>
+      </w:r>
+      <w:proofErr w:type="spellStart"/>
+      <w:r>
+        <w:rPr>
+          <w:rFonts w:ascii="Courier New" w:eastAsia="Calibri" w:hAnsi="Courier New" w:cs="Courier New"/>
+          <w:sz w:val="16"/>
+          <w:szCs w:val="16"/>
+        </w:rPr>
+        <w:t>monit</w:t>
+      </w:r>
+      <w:proofErr w:type="spellEnd"/>
+      <w:r>
+        <w:rPr>
+          <w:rFonts w:ascii="Courier New" w:eastAsia="Calibri" w:hAnsi="Courier New" w:cs="Courier New"/>
+          <w:sz w:val="16"/>
+          <w:szCs w:val="16"/>
+        </w:rPr>
+        <w:t xml:space="preserve"> </w:t>
+      </w:r>
+      <w:proofErr w:type="spellStart"/>
+      <w:r>
+        <w:rPr>
+          <w:rFonts w:ascii="Courier New" w:eastAsia="Calibri" w:hAnsi="Courier New" w:cs="Courier New"/>
+          <w:sz w:val="16"/>
+          <w:szCs w:val="16"/>
+        </w:rPr>
+        <w:t>authbind</w:t>
+      </w:r>
+      <w:proofErr w:type="spellEnd"/>
+      <w:r>
+        <w:rPr>
+          <w:rFonts w:ascii="Courier New" w:eastAsia="Calibri" w:hAnsi="Courier New" w:cs="Courier New"/>
+          <w:sz w:val="16"/>
+          <w:szCs w:val="16"/>
+        </w:rPr>
+        <w:t xml:space="preserve"> </w:t>
+      </w:r>
+      <w:proofErr w:type="spellStart"/>
+      <w:r>
+        <w:rPr>
+          <w:rFonts w:ascii="Courier New" w:eastAsia="Calibri" w:hAnsi="Courier New" w:cs="Courier New"/>
+          <w:color w:val="FF0000"/>
+          <w:sz w:val="16"/>
+          <w:szCs w:val="16"/>
+        </w:rPr>
+        <w:t>mysql</w:t>
+      </w:r>
+      <w:proofErr w:type="spellEnd"/>
+      <w:r>
+        <w:rPr>
+          <w:rFonts w:ascii="Courier New" w:eastAsia="Calibri" w:hAnsi="Courier New" w:cs="Courier New"/>
+          <w:color w:val="FF0000"/>
+          <w:sz w:val="16"/>
+          <w:szCs w:val="16"/>
+        </w:rPr>
+        <w:t xml:space="preserve">-server </w:t>
+      </w:r>
+      <w:proofErr w:type="spellStart"/>
+      <w:r>
+        <w:rPr>
+          <w:rFonts w:ascii="Courier New" w:eastAsia="Calibri" w:hAnsi="Courier New" w:cs="Courier New"/>
+          <w:color w:val="FF0000"/>
+          <w:sz w:val="16"/>
+          <w:szCs w:val="16"/>
+        </w:rPr>
+        <w:t>mysql</w:t>
+      </w:r>
+      <w:proofErr w:type="spellEnd"/>
+      <w:r>
+        <w:rPr>
+          <w:rFonts w:ascii="Courier New" w:eastAsia="Calibri" w:hAnsi="Courier New" w:cs="Courier New"/>
+          <w:color w:val="FF0000"/>
+          <w:sz w:val="16"/>
+          <w:szCs w:val="16"/>
+        </w:rPr>
+        <w:t>-client</w:t>
+      </w:r>
+    </w:p>
+    <w:p>
+      <w:pPr>
+        <w:spacing w:after="0" w:line="240" w:lineRule="auto"/>
+        <w:contextualSpacing/>
+        <w:rPr>
+          <w:rFonts w:ascii="Courier New" w:eastAsia="Calibri" w:hAnsi="Courier New" w:cs="Courier New"/>
+          <w:sz w:val="16"/>
+          <w:szCs w:val="16"/>
+        </w:rPr>
+      </w:pPr>
     </w:p>
     <w:p>
       <w:pPr>
@@ -1065,6 +1674,39 @@
           <w:szCs w:val="16"/>
         </w:rPr>
       </w:pPr>
+      <w:proofErr w:type="spellStart"/>
+      <w:r>
+        <w:rPr>
+          <w:rFonts w:eastAsia="Calibri"/>
+        </w:rPr>
+        <w:t>Po</w:t>
+      </w:r>
+      <w:r>
+        <w:rPr>
+          <w:rFonts w:eastAsia="Calibri"/>
+        </w:rPr>
+        <w:t>stgres</w:t>
+      </w:r>
+      <w:proofErr w:type="spellEnd"/>
+      <w:r>
+        <w:rPr>
+          <w:rFonts w:ascii="Courier New" w:eastAsia="Calibri" w:hAnsi="Courier New" w:cs="Courier New"/>
+          <w:sz w:val="16"/>
+          <w:szCs w:val="16"/>
+        </w:rPr>
+        <w:t>:</w:t>
+      </w:r>
+    </w:p>
+    <w:p>
+      <w:pPr>
+        <w:spacing w:after="0" w:line="240" w:lineRule="auto"/>
+        <w:contextualSpacing/>
+        <w:rPr>
+          <w:rFonts w:ascii="Courier New" w:eastAsia="Calibri" w:hAnsi="Courier New" w:cs="Courier New"/>
+          <w:sz w:val="16"/>
+          <w:szCs w:val="16"/>
+        </w:rPr>
+      </w:pPr>
       <w:proofErr w:type="gramStart"/>
       <w:r>
         <w:rPr>
@@ -1235,6 +1877,259 @@
         </w:rPr>
         <w:t>postgresql-9.3</w:t>
       </w:r>
+    </w:p>
+    <w:p>
+      <w:pPr>
+        <w:spacing w:after="0" w:line="240" w:lineRule="auto"/>
+        <w:contextualSpacing/>
+        <w:rPr>
+          <w:rFonts w:ascii="Courier New" w:eastAsia="Calibri" w:hAnsi="Courier New" w:cs="Courier New"/>
+          <w:sz w:val="16"/>
+          <w:szCs w:val="16"/>
+        </w:rPr>
+      </w:pPr>
+      <w:proofErr w:type="spellStart"/>
+      <w:r>
+        <w:rPr>
+          <w:rFonts w:eastAsia="Calibri"/>
+        </w:rPr>
+        <w:t>Mysql</w:t>
+      </w:r>
+      <w:proofErr w:type="spellEnd"/>
+      <w:r>
+        <w:rPr>
+          <w:rFonts w:ascii="Courier New" w:eastAsia="Calibri" w:hAnsi="Courier New" w:cs="Courier New"/>
+          <w:sz w:val="16"/>
+          <w:szCs w:val="16"/>
+        </w:rPr>
+        <w:t>:</w:t>
+      </w:r>
+    </w:p>
+    <w:p>
+      <w:pPr>
+        <w:spacing w:after="0" w:line="240" w:lineRule="auto"/>
+        <w:contextualSpacing/>
+        <w:rPr>
+          <w:rFonts w:ascii="Courier New" w:eastAsia="Calibri" w:hAnsi="Courier New" w:cs="Courier New"/>
+          <w:sz w:val="16"/>
+          <w:szCs w:val="16"/>
+        </w:rPr>
+      </w:pPr>
+      <w:proofErr w:type="gramStart"/>
+      <w:r>
+        <w:rPr>
+          <w:rFonts w:ascii="Courier New" w:eastAsia="Calibri" w:hAnsi="Courier New" w:cs="Courier New"/>
+          <w:sz w:val="16"/>
+          <w:szCs w:val="16"/>
+        </w:rPr>
+        <w:t>yum</w:t>
+      </w:r>
+      <w:proofErr w:type="gramEnd"/>
+      <w:r>
+        <w:rPr>
+          <w:rFonts w:ascii="Courier New" w:eastAsia="Calibri" w:hAnsi="Courier New" w:cs="Courier New"/>
+          <w:sz w:val="16"/>
+          <w:szCs w:val="16"/>
+        </w:rPr>
+        <w:t xml:space="preserve"> -y install zip unzip </w:t>
+      </w:r>
+      <w:proofErr w:type="spellStart"/>
+      <w:r>
+        <w:rPr>
+          <w:rFonts w:ascii="Courier New" w:eastAsia="Calibri" w:hAnsi="Courier New" w:cs="Courier New"/>
+          <w:sz w:val="16"/>
+          <w:szCs w:val="16"/>
+        </w:rPr>
+        <w:t>openssl</w:t>
+      </w:r>
+      <w:proofErr w:type="spellEnd"/>
+      <w:r>
+        <w:rPr>
+          <w:rFonts w:ascii="Courier New" w:eastAsia="Calibri" w:hAnsi="Courier New" w:cs="Courier New"/>
+          <w:sz w:val="16"/>
+          <w:szCs w:val="16"/>
+        </w:rPr>
+        <w:t xml:space="preserve"> </w:t>
+      </w:r>
+      <w:proofErr w:type="spellStart"/>
+      <w:r>
+        <w:rPr>
+          <w:rFonts w:ascii="Courier New" w:eastAsia="Calibri" w:hAnsi="Courier New" w:cs="Courier New"/>
+          <w:sz w:val="16"/>
+          <w:szCs w:val="16"/>
+        </w:rPr>
+        <w:t>authbind</w:t>
+      </w:r>
+      <w:proofErr w:type="spellEnd"/>
+      <w:r>
+        <w:rPr>
+          <w:rFonts w:ascii="Courier New" w:eastAsia="Calibri" w:hAnsi="Courier New" w:cs="Courier New"/>
+          <w:sz w:val="16"/>
+          <w:szCs w:val="16"/>
+        </w:rPr>
+        <w:t xml:space="preserve"> </w:t>
+      </w:r>
+      <w:proofErr w:type="spellStart"/>
+      <w:r>
+        <w:rPr>
+          <w:rFonts w:ascii="Courier New" w:eastAsia="Calibri" w:hAnsi="Courier New" w:cs="Courier New"/>
+          <w:sz w:val="16"/>
+          <w:szCs w:val="16"/>
+        </w:rPr>
+        <w:t>dpkg-dev</w:t>
+      </w:r>
+      <w:proofErr w:type="spellEnd"/>
+      <w:r>
+        <w:rPr>
+          <w:rFonts w:ascii="Courier New" w:eastAsia="Calibri" w:hAnsi="Courier New" w:cs="Courier New"/>
+          <w:sz w:val="16"/>
+          <w:szCs w:val="16"/>
+        </w:rPr>
+        <w:t xml:space="preserve"> make </w:t>
+      </w:r>
+      <w:proofErr w:type="spellStart"/>
+      <w:r>
+        <w:rPr>
+          <w:rFonts w:ascii="Courier New" w:eastAsia="Calibri" w:hAnsi="Courier New" w:cs="Courier New"/>
+          <w:sz w:val="16"/>
+          <w:szCs w:val="16"/>
+        </w:rPr>
+        <w:t>gcc</w:t>
+      </w:r>
+      <w:proofErr w:type="spellEnd"/>
+      <w:r>
+        <w:rPr>
+          <w:rFonts w:ascii="Courier New" w:eastAsia="Calibri" w:hAnsi="Courier New" w:cs="Courier New"/>
+          <w:sz w:val="16"/>
+          <w:szCs w:val="16"/>
+        </w:rPr>
+        <w:t xml:space="preserve"> </w:t>
+      </w:r>
+      <w:proofErr w:type="spellStart"/>
+      <w:r>
+        <w:rPr>
+          <w:rFonts w:ascii="Courier New" w:eastAsia="Calibri" w:hAnsi="Courier New" w:cs="Courier New"/>
+          <w:sz w:val="16"/>
+          <w:szCs w:val="16"/>
+        </w:rPr>
+        <w:t>openssl</w:t>
+      </w:r>
+      <w:proofErr w:type="spellEnd"/>
+      <w:r>
+        <w:rPr>
+          <w:rFonts w:ascii="Courier New" w:eastAsia="Calibri" w:hAnsi="Courier New" w:cs="Courier New"/>
+          <w:sz w:val="16"/>
+          <w:szCs w:val="16"/>
+        </w:rPr>
+        <w:t xml:space="preserve"> </w:t>
+      </w:r>
+      <w:proofErr w:type="spellStart"/>
+      <w:r>
+        <w:rPr>
+          <w:rFonts w:ascii="Courier New" w:eastAsia="Calibri" w:hAnsi="Courier New" w:cs="Courier New"/>
+          <w:sz w:val="16"/>
+          <w:szCs w:val="16"/>
+        </w:rPr>
+        <w:t>libssl-dev</w:t>
+      </w:r>
+      <w:proofErr w:type="spellEnd"/>
+      <w:r>
+        <w:rPr>
+          <w:rFonts w:ascii="Courier New" w:eastAsia="Calibri" w:hAnsi="Courier New" w:cs="Courier New"/>
+          <w:sz w:val="16"/>
+          <w:szCs w:val="16"/>
+        </w:rPr>
+        <w:t xml:space="preserve"> </w:t>
+      </w:r>
+      <w:proofErr w:type="spellStart"/>
+      <w:r>
+        <w:rPr>
+          <w:rFonts w:ascii="Courier New" w:eastAsia="Calibri" w:hAnsi="Courier New" w:cs="Courier New"/>
+          <w:sz w:val="16"/>
+          <w:szCs w:val="16"/>
+        </w:rPr>
+        <w:t>monit</w:t>
+      </w:r>
+      <w:proofErr w:type="spellEnd"/>
+      <w:r>
+        <w:rPr>
+          <w:rFonts w:ascii="Courier New" w:eastAsia="Calibri" w:hAnsi="Courier New" w:cs="Courier New"/>
+          <w:sz w:val="16"/>
+          <w:szCs w:val="16"/>
+        </w:rPr>
+        <w:t xml:space="preserve"> </w:t>
+      </w:r>
+      <w:proofErr w:type="spellStart"/>
+      <w:r>
+        <w:rPr>
+          <w:rFonts w:ascii="Courier New" w:eastAsia="Calibri" w:hAnsi="Courier New" w:cs="Courier New"/>
+          <w:sz w:val="16"/>
+          <w:szCs w:val="16"/>
+        </w:rPr>
+        <w:t>authbind</w:t>
+      </w:r>
+      <w:proofErr w:type="spellEnd"/>
+      <w:r>
+        <w:rPr>
+          <w:rFonts w:ascii="Courier New" w:eastAsia="Calibri" w:hAnsi="Courier New" w:cs="Courier New"/>
+          <w:sz w:val="16"/>
+          <w:szCs w:val="16"/>
+        </w:rPr>
+        <w:t xml:space="preserve"> </w:t>
+      </w:r>
+      <w:bookmarkStart w:id="0" w:name="_GoBack"/>
+      <w:proofErr w:type="spellStart"/>
+      <w:r>
+        <w:rPr>
+          <w:rFonts w:ascii="Courier New" w:eastAsia="Calibri" w:hAnsi="Courier New" w:cs="Courier New"/>
+          <w:color w:val="FF0000"/>
+          <w:sz w:val="16"/>
+          <w:szCs w:val="16"/>
+        </w:rPr>
+        <w:t>mysql</w:t>
+      </w:r>
+      <w:proofErr w:type="spellEnd"/>
+      <w:r>
+        <w:rPr>
+          <w:rFonts w:ascii="Courier New" w:eastAsia="Calibri" w:hAnsi="Courier New" w:cs="Courier New"/>
+          <w:color w:val="FF0000"/>
+          <w:sz w:val="16"/>
+          <w:szCs w:val="16"/>
+        </w:rPr>
+        <w:t xml:space="preserve">-server </w:t>
+      </w:r>
+      <w:proofErr w:type="spellStart"/>
+      <w:r>
+        <w:rPr>
+          <w:rFonts w:ascii="Courier New" w:eastAsia="Calibri" w:hAnsi="Courier New" w:cs="Courier New"/>
+          <w:color w:val="FF0000"/>
+          <w:sz w:val="16"/>
+          <w:szCs w:val="16"/>
+        </w:rPr>
+        <w:t>mysql</w:t>
+      </w:r>
+      <w:proofErr w:type="spellEnd"/>
+      <w:r>
+        <w:rPr>
+          <w:rFonts w:ascii="Courier New" w:eastAsia="Calibri" w:hAnsi="Courier New" w:cs="Courier New"/>
+          <w:color w:val="FF0000"/>
+          <w:sz w:val="16"/>
+          <w:szCs w:val="16"/>
+        </w:rPr>
+        <w:t>-client</w:t>
+      </w:r>
+      <w:bookmarkEnd w:id="0"/>
+    </w:p>
+    <w:p>
+      <w:pPr>
+        <w:spacing w:after="0" w:line="240" w:lineRule="auto"/>
+        <w:contextualSpacing/>
+        <w:rPr>
+          <w:rFonts w:ascii="Courier New" w:eastAsia="Calibri" w:hAnsi="Courier New" w:cs="Courier New"/>
+          <w:sz w:val="16"/>
+          <w:szCs w:val="16"/>
+        </w:rPr>
+      </w:pPr>
     </w:p>
     <w:p>
       <w:pPr>
@@ -1338,6 +2233,28 @@
     </w:p>
     <w:p>
       <w:pPr>
+        <w:spacing w:after="0" w:line="276" w:lineRule="auto"/>
+        <w:rPr>
+          <w:rFonts w:eastAsia="Calibri"/>
+        </w:rPr>
+      </w:pPr>
+      <w:proofErr w:type="spellStart"/>
+      <w:r>
+        <w:rPr>
+          <w:rFonts w:eastAsia="Calibri"/>
+        </w:rPr>
+        <w:t>Postgres</w:t>
+      </w:r>
+      <w:proofErr w:type="spellEnd"/>
+      <w:r>
+        <w:rPr>
+          <w:rFonts w:eastAsia="Calibri"/>
+        </w:rPr>
+        <w:t>:</w:t>
+      </w:r>
+    </w:p>
+    <w:p>
+      <w:pPr>
         <w:spacing w:after="0" w:line="240" w:lineRule="auto"/>
         <w:contextualSpacing/>
         <w:rPr>
@@ -1353,6 +2270,7 @@
           <w:sz w:val="16"/>
           <w:szCs w:val="16"/>
         </w:rPr>
+        <w:lastRenderedPageBreak/>
         <w:t>apt-get</w:t>
       </w:r>
       <w:proofErr w:type="gramEnd"/>
@@ -1516,22 +2434,30 @@
         </w:rPr>
         <w:t>postgresql-9.3</w:t>
       </w:r>
+      <w:r>
+        <w:rPr>
+          <w:rFonts w:ascii="Courier New" w:eastAsia="Calibri" w:hAnsi="Courier New" w:cs="Courier New"/>
+          <w:sz w:val="16"/>
+          <w:szCs w:val="16"/>
+        </w:rPr>
+        <w:t xml:space="preserve"> </w:t>
+      </w:r>
     </w:p>
     <w:p>
       <w:pPr>
         <w:spacing w:after="0" w:line="276" w:lineRule="auto"/>
         <w:rPr>
-          <w:rFonts w:ascii="Courier New" w:eastAsia="Calibri" w:hAnsi="Courier New" w:cs="Courier New"/>
-          <w:sz w:val="16"/>
-          <w:szCs w:val="16"/>
-        </w:rPr>
-      </w:pPr>
-      <w:r>
-        <w:rPr>
-          <w:rFonts w:eastAsia="Calibri"/>
-        </w:rPr>
-        <w:t>Optional Packages</w:t>
-      </w:r>
+          <w:rFonts w:eastAsia="Calibri"/>
+        </w:rPr>
+      </w:pPr>
+      <w:proofErr w:type="spellStart"/>
+      <w:r>
+        <w:rPr>
+          <w:rFonts w:eastAsia="Calibri"/>
+        </w:rPr>
+        <w:t>Mysql</w:t>
+      </w:r>
+      <w:proofErr w:type="spellEnd"/>
       <w:r>
         <w:rPr>
           <w:rFonts w:eastAsia="Calibri"/>
@@ -1549,7 +2475,6 @@
           <w:szCs w:val="16"/>
         </w:rPr>
       </w:pPr>
-      <w:proofErr w:type="spellStart"/>
       <w:proofErr w:type="gramStart"/>
       <w:r>
         <w:rPr>
@@ -1557,6 +2482,238 @@
           <w:sz w:val="16"/>
           <w:szCs w:val="16"/>
         </w:rPr>
+        <w:t>apt-get</w:t>
+      </w:r>
+      <w:proofErr w:type="gramEnd"/>
+      <w:r>
+        <w:rPr>
+          <w:rFonts w:ascii="Courier New" w:eastAsia="Calibri" w:hAnsi="Courier New" w:cs="Courier New"/>
+          <w:sz w:val="16"/>
+          <w:szCs w:val="16"/>
+        </w:rPr>
+        <w:t xml:space="preserve"> -y install zip unzip </w:t>
+      </w:r>
+      <w:proofErr w:type="spellStart"/>
+      <w:r>
+        <w:rPr>
+          <w:rFonts w:ascii="Courier New" w:eastAsia="Calibri" w:hAnsi="Courier New" w:cs="Courier New"/>
+          <w:sz w:val="16"/>
+          <w:szCs w:val="16"/>
+        </w:rPr>
+        <w:t>openssl</w:t>
+      </w:r>
+      <w:proofErr w:type="spellEnd"/>
+      <w:r>
+        <w:rPr>
+          <w:rFonts w:ascii="Courier New" w:eastAsia="Calibri" w:hAnsi="Courier New" w:cs="Courier New"/>
+          <w:sz w:val="16"/>
+          <w:szCs w:val="16"/>
+        </w:rPr>
+        <w:t xml:space="preserve"> </w:t>
+      </w:r>
+      <w:proofErr w:type="spellStart"/>
+      <w:r>
+        <w:rPr>
+          <w:rFonts w:ascii="Courier New" w:eastAsia="Calibri" w:hAnsi="Courier New" w:cs="Courier New"/>
+          <w:sz w:val="16"/>
+          <w:szCs w:val="16"/>
+        </w:rPr>
+        <w:t>authbind</w:t>
+      </w:r>
+      <w:proofErr w:type="spellEnd"/>
+      <w:r>
+        <w:rPr>
+          <w:rFonts w:ascii="Courier New" w:eastAsia="Calibri" w:hAnsi="Courier New" w:cs="Courier New"/>
+          <w:sz w:val="16"/>
+          <w:szCs w:val="16"/>
+        </w:rPr>
+        <w:t xml:space="preserve"> </w:t>
+      </w:r>
+      <w:proofErr w:type="spellStart"/>
+      <w:r>
+        <w:rPr>
+          <w:rFonts w:ascii="Courier New" w:eastAsia="Calibri" w:hAnsi="Courier New" w:cs="Courier New"/>
+          <w:sz w:val="16"/>
+          <w:szCs w:val="16"/>
+        </w:rPr>
+        <w:t>dpkg-dev</w:t>
+      </w:r>
+      <w:proofErr w:type="spellEnd"/>
+      <w:r>
+        <w:rPr>
+          <w:rFonts w:ascii="Courier New" w:eastAsia="Calibri" w:hAnsi="Courier New" w:cs="Courier New"/>
+          <w:sz w:val="16"/>
+          <w:szCs w:val="16"/>
+        </w:rPr>
+        <w:t xml:space="preserve"> make </w:t>
+      </w:r>
+      <w:proofErr w:type="spellStart"/>
+      <w:r>
+        <w:rPr>
+          <w:rFonts w:ascii="Courier New" w:eastAsia="Calibri" w:hAnsi="Courier New" w:cs="Courier New"/>
+          <w:sz w:val="16"/>
+          <w:szCs w:val="16"/>
+        </w:rPr>
+        <w:t>gcc</w:t>
+      </w:r>
+      <w:proofErr w:type="spellEnd"/>
+      <w:r>
+        <w:rPr>
+          <w:rFonts w:ascii="Courier New" w:eastAsia="Calibri" w:hAnsi="Courier New" w:cs="Courier New"/>
+          <w:sz w:val="16"/>
+          <w:szCs w:val="16"/>
+        </w:rPr>
+        <w:t xml:space="preserve"> </w:t>
+      </w:r>
+      <w:proofErr w:type="spellStart"/>
+      <w:r>
+        <w:rPr>
+          <w:rFonts w:ascii="Courier New" w:eastAsia="Calibri" w:hAnsi="Courier New" w:cs="Courier New"/>
+          <w:sz w:val="16"/>
+          <w:szCs w:val="16"/>
+        </w:rPr>
+        <w:t>openssl</w:t>
+      </w:r>
+      <w:proofErr w:type="spellEnd"/>
+      <w:r>
+        <w:rPr>
+          <w:rFonts w:ascii="Courier New" w:eastAsia="Calibri" w:hAnsi="Courier New" w:cs="Courier New"/>
+          <w:sz w:val="16"/>
+          <w:szCs w:val="16"/>
+        </w:rPr>
+        <w:t xml:space="preserve"> </w:t>
+      </w:r>
+      <w:proofErr w:type="spellStart"/>
+      <w:r>
+        <w:rPr>
+          <w:rFonts w:ascii="Courier New" w:eastAsia="Calibri" w:hAnsi="Courier New" w:cs="Courier New"/>
+          <w:sz w:val="16"/>
+          <w:szCs w:val="16"/>
+        </w:rPr>
+        <w:t>libssl-dev</w:t>
+      </w:r>
+      <w:proofErr w:type="spellEnd"/>
+      <w:r>
+        <w:rPr>
+          <w:rFonts w:ascii="Courier New" w:eastAsia="Calibri" w:hAnsi="Courier New" w:cs="Courier New"/>
+          <w:sz w:val="16"/>
+          <w:szCs w:val="16"/>
+        </w:rPr>
+        <w:t xml:space="preserve"> </w:t>
+      </w:r>
+      <w:proofErr w:type="spellStart"/>
+      <w:r>
+        <w:rPr>
+          <w:rFonts w:ascii="Courier New" w:eastAsia="Calibri" w:hAnsi="Courier New" w:cs="Courier New"/>
+          <w:sz w:val="16"/>
+          <w:szCs w:val="16"/>
+        </w:rPr>
+        <w:t>monit</w:t>
+      </w:r>
+      <w:proofErr w:type="spellEnd"/>
+      <w:r>
+        <w:rPr>
+          <w:rFonts w:ascii="Courier New" w:eastAsia="Calibri" w:hAnsi="Courier New" w:cs="Courier New"/>
+          <w:sz w:val="16"/>
+          <w:szCs w:val="16"/>
+        </w:rPr>
+        <w:t xml:space="preserve"> </w:t>
+      </w:r>
+      <w:proofErr w:type="spellStart"/>
+      <w:r>
+        <w:rPr>
+          <w:rFonts w:ascii="Courier New" w:eastAsia="Calibri" w:hAnsi="Courier New" w:cs="Courier New"/>
+          <w:sz w:val="16"/>
+          <w:szCs w:val="16"/>
+        </w:rPr>
+        <w:t>authbind</w:t>
+      </w:r>
+      <w:proofErr w:type="spellEnd"/>
+      <w:r>
+        <w:rPr>
+          <w:rFonts w:ascii="Courier New" w:eastAsia="Calibri" w:hAnsi="Courier New" w:cs="Courier New"/>
+          <w:sz w:val="16"/>
+          <w:szCs w:val="16"/>
+        </w:rPr>
+        <w:t xml:space="preserve"> </w:t>
+      </w:r>
+      <w:proofErr w:type="spellStart"/>
+      <w:r>
+        <w:rPr>
+          <w:rFonts w:ascii="Courier New" w:eastAsia="Calibri" w:hAnsi="Courier New" w:cs="Courier New"/>
+          <w:sz w:val="16"/>
+          <w:szCs w:val="16"/>
+        </w:rPr>
+        <w:t>mysql</w:t>
+      </w:r>
+      <w:proofErr w:type="spellEnd"/>
+      <w:r>
+        <w:rPr>
+          <w:rFonts w:ascii="Courier New" w:eastAsia="Calibri" w:hAnsi="Courier New" w:cs="Courier New"/>
+          <w:sz w:val="16"/>
+          <w:szCs w:val="16"/>
+        </w:rPr>
+        <w:t xml:space="preserve">-server </w:t>
+      </w:r>
+      <w:proofErr w:type="spellStart"/>
+      <w:r>
+        <w:rPr>
+          <w:rFonts w:ascii="Courier New" w:eastAsia="Calibri" w:hAnsi="Courier New" w:cs="Courier New"/>
+          <w:sz w:val="16"/>
+          <w:szCs w:val="16"/>
+        </w:rPr>
+        <w:t>mysql</w:t>
+      </w:r>
+      <w:proofErr w:type="spellEnd"/>
+      <w:r>
+        <w:rPr>
+          <w:rFonts w:ascii="Courier New" w:eastAsia="Calibri" w:hAnsi="Courier New" w:cs="Courier New"/>
+          <w:sz w:val="16"/>
+          <w:szCs w:val="16"/>
+        </w:rPr>
+        <w:t>-client</w:t>
+      </w:r>
+    </w:p>
+    <w:p>
+      <w:pPr>
+        <w:spacing w:after="0" w:line="276" w:lineRule="auto"/>
+        <w:rPr>
+          <w:rFonts w:ascii="Courier New" w:eastAsia="Calibri" w:hAnsi="Courier New" w:cs="Courier New"/>
+          <w:sz w:val="16"/>
+          <w:szCs w:val="16"/>
+        </w:rPr>
+      </w:pPr>
+      <w:r>
+        <w:rPr>
+          <w:rFonts w:eastAsia="Calibri"/>
+        </w:rPr>
+        <w:t>Optional Packages</w:t>
+      </w:r>
+      <w:r>
+        <w:rPr>
+          <w:rFonts w:eastAsia="Calibri"/>
+        </w:rPr>
+        <w:t>:</w:t>
+      </w:r>
+    </w:p>
+    <w:p>
+      <w:pPr>
+        <w:spacing w:after="0" w:line="240" w:lineRule="auto"/>
+        <w:contextualSpacing/>
+        <w:rPr>
+          <w:rFonts w:ascii="Courier New" w:eastAsia="Calibri" w:hAnsi="Courier New" w:cs="Courier New"/>
+          <w:sz w:val="16"/>
+          <w:szCs w:val="16"/>
+        </w:rPr>
+      </w:pPr>
+      <w:proofErr w:type="spellStart"/>
+      <w:proofErr w:type="gramStart"/>
+      <w:r>
+        <w:rPr>
+          <w:rFonts w:ascii="Courier New" w:eastAsia="Calibri" w:hAnsi="Courier New" w:cs="Courier New"/>
+          <w:sz w:val="16"/>
+          <w:szCs w:val="16"/>
+        </w:rPr>
         <w:t>logrotate</w:t>
       </w:r>
       <w:proofErr w:type="spellEnd"/>
@@ -1579,14 +2736,6 @@
         <w:t>monit</w:t>
       </w:r>
       <w:proofErr w:type="spellEnd"/>
-    </w:p>
-    <w:p>
-      <w:pPr>
-        <w:spacing w:after="200" w:line="276" w:lineRule="auto"/>
-        <w:rPr>
-          <w:rFonts w:eastAsia="Calibri"/>
-        </w:rPr>
-      </w:pPr>
     </w:p>
     <w:p>
       <w:pPr>
@@ -1906,7 +3055,6 @@
           <w:sz w:val="26"/>
           <w:szCs w:val="26"/>
         </w:rPr>
-        <w:lastRenderedPageBreak/>
         <w:t xml:space="preserve">Create </w:t>
       </w:r>
       <w:r>
@@ -3081,487 +4229,6 @@
     </w:p>
     <w:p>
       <w:pPr>
-        <w:spacing w:after="0" w:line="276" w:lineRule="auto"/>
-        <w:rPr>
-          <w:rFonts w:ascii="Courier New" w:eastAsia="Calibri" w:hAnsi="Courier New" w:cs="Courier New"/>
-          <w:sz w:val="16"/>
-          <w:szCs w:val="16"/>
-        </w:rPr>
-      </w:pPr>
-    </w:p>
-    <w:p>
-      <w:pPr>
-        <w:spacing w:after="0" w:line="276" w:lineRule="auto"/>
-        <w:rPr>
-          <w:rFonts w:eastAsia="Calibri"/>
-        </w:rPr>
-      </w:pPr>
-      <w:r>
-        <w:rPr>
-          <w:rFonts w:eastAsia="Calibri"/>
-        </w:rPr>
-        <w:t xml:space="preserve">Make the </w:t>
-      </w:r>
-      <w:proofErr w:type="spellStart"/>
-      <w:r>
-        <w:rPr>
-          <w:rFonts w:eastAsia="Calibri"/>
-        </w:rPr>
-        <w:t>mtwilson</w:t>
-      </w:r>
-      <w:proofErr w:type="spellEnd"/>
-      <w:r>
-        <w:rPr>
-          <w:rFonts w:eastAsia="Calibri"/>
-        </w:rPr>
-        <w:t xml:space="preserve"> user for </w:t>
-      </w:r>
-      <w:proofErr w:type="spellStart"/>
-      <w:r>
-        <w:rPr>
-          <w:rFonts w:eastAsia="Calibri"/>
-        </w:rPr>
-        <w:t>postgresql</w:t>
-      </w:r>
-      <w:proofErr w:type="spellEnd"/>
-      <w:r>
-        <w:rPr>
-          <w:rFonts w:eastAsia="Calibri"/>
-        </w:rPr>
-        <w:t xml:space="preserve"> a </w:t>
-      </w:r>
-      <w:proofErr w:type="spellStart"/>
-      <w:r>
-        <w:rPr>
-          <w:rFonts w:eastAsia="Calibri"/>
-        </w:rPr>
-        <w:t>superuser</w:t>
-      </w:r>
-      <w:proofErr w:type="spellEnd"/>
-      <w:r>
-        <w:rPr>
-          <w:rFonts w:eastAsia="Calibri"/>
-        </w:rPr>
-        <w:t>:</w:t>
-      </w:r>
-    </w:p>
-    <w:p>
-      <w:pPr>
-        <w:spacing w:after="0" w:line="276" w:lineRule="auto"/>
-        <w:rPr>
-          <w:rFonts w:ascii="Courier New" w:eastAsia="Calibri" w:hAnsi="Courier New" w:cs="Courier New"/>
-          <w:sz w:val="16"/>
-          <w:szCs w:val="16"/>
-        </w:rPr>
-      </w:pPr>
-      <w:proofErr w:type="spellStart"/>
-      <w:proofErr w:type="gramStart"/>
-      <w:r>
-        <w:rPr>
-          <w:rFonts w:ascii="Courier New" w:eastAsia="Calibri" w:hAnsi="Courier New" w:cs="Courier New"/>
-          <w:sz w:val="16"/>
-          <w:szCs w:val="16"/>
-        </w:rPr>
-        <w:t>sudo</w:t>
-      </w:r>
-      <w:proofErr w:type="spellEnd"/>
-      <w:proofErr w:type="gramEnd"/>
-      <w:r>
-        <w:rPr>
-          <w:rFonts w:ascii="Courier New" w:eastAsia="Calibri" w:hAnsi="Courier New" w:cs="Courier New"/>
-          <w:sz w:val="16"/>
-          <w:szCs w:val="16"/>
-        </w:rPr>
-        <w:t xml:space="preserve"> -u </w:t>
-      </w:r>
-      <w:proofErr w:type="spellStart"/>
-      <w:r>
-        <w:rPr>
-          <w:rFonts w:ascii="Courier New" w:eastAsia="Calibri" w:hAnsi="Courier New" w:cs="Courier New"/>
-          <w:sz w:val="16"/>
-          <w:szCs w:val="16"/>
-        </w:rPr>
-        <w:t>postgres</w:t>
-      </w:r>
-      <w:proofErr w:type="spellEnd"/>
-      <w:r>
-        <w:rPr>
-          <w:rFonts w:ascii="Courier New" w:eastAsia="Calibri" w:hAnsi="Courier New" w:cs="Courier New"/>
-          <w:sz w:val="16"/>
-          <w:szCs w:val="16"/>
-        </w:rPr>
-        <w:t xml:space="preserve"> </w:t>
-      </w:r>
-      <w:proofErr w:type="spellStart"/>
-      <w:r>
-        <w:rPr>
-          <w:rFonts w:ascii="Courier New" w:eastAsia="Calibri" w:hAnsi="Courier New" w:cs="Courier New"/>
-          <w:sz w:val="16"/>
-          <w:szCs w:val="16"/>
-        </w:rPr>
-        <w:t>psql</w:t>
-      </w:r>
-      <w:proofErr w:type="spellEnd"/>
-      <w:r>
-        <w:rPr>
-          <w:rFonts w:ascii="Courier New" w:eastAsia="Calibri" w:hAnsi="Courier New" w:cs="Courier New"/>
-          <w:sz w:val="16"/>
-          <w:szCs w:val="16"/>
-        </w:rPr>
-        <w:t xml:space="preserve"> </w:t>
-      </w:r>
-      <w:proofErr w:type="spellStart"/>
-      <w:r>
-        <w:rPr>
-          <w:rFonts w:ascii="Courier New" w:eastAsia="Calibri" w:hAnsi="Courier New" w:cs="Courier New"/>
-          <w:sz w:val="16"/>
-          <w:szCs w:val="16"/>
-        </w:rPr>
-        <w:t>postgres</w:t>
-      </w:r>
-      <w:proofErr w:type="spellEnd"/>
-      <w:r>
-        <w:rPr>
-          <w:rFonts w:ascii="Courier New" w:eastAsia="Calibri" w:hAnsi="Courier New" w:cs="Courier New"/>
-          <w:sz w:val="16"/>
-          <w:szCs w:val="16"/>
-        </w:rPr>
-        <w:t xml:space="preserve"> -c "ALTER USER $</w:t>
-      </w:r>
-      <w:r>
-        <w:rPr>
-          <w:rFonts w:ascii="Courier New" w:eastAsia="Calibri" w:hAnsi="Courier New" w:cs="Courier New"/>
-          <w:sz w:val="16"/>
-          <w:szCs w:val="16"/>
-        </w:rPr>
-        <w:t>POSTGRES</w:t>
-      </w:r>
-      <w:r>
-        <w:rPr>
-          <w:rFonts w:ascii="Courier New" w:eastAsia="Calibri" w:hAnsi="Courier New" w:cs="Courier New"/>
-          <w:sz w:val="16"/>
-          <w:szCs w:val="16"/>
-        </w:rPr>
-        <w:t>_USERNAME WITH SUPERUSER;"</w:t>
-      </w:r>
-    </w:p>
-    <w:p>
-      <w:pPr>
-        <w:spacing w:after="0" w:line="276" w:lineRule="auto"/>
-        <w:rPr>
-          <w:rFonts w:ascii="Courier New" w:eastAsia="Calibri" w:hAnsi="Courier New" w:cs="Courier New"/>
-          <w:sz w:val="16"/>
-          <w:szCs w:val="16"/>
-        </w:rPr>
-      </w:pPr>
-    </w:p>
-    <w:p>
-      <w:pPr>
-        <w:spacing w:after="0" w:line="276" w:lineRule="auto"/>
-        <w:rPr>
-          <w:rFonts w:eastAsia="Calibri"/>
-        </w:rPr>
-      </w:pPr>
-      <w:r>
-        <w:rPr>
-          <w:rFonts w:eastAsia="Calibri"/>
-        </w:rPr>
-        <w:t xml:space="preserve">Create the </w:t>
-      </w:r>
-      <w:proofErr w:type="spellStart"/>
-      <w:r>
-        <w:rPr>
-          <w:rFonts w:eastAsia="Calibri"/>
-        </w:rPr>
-        <w:t>mtwilson</w:t>
-      </w:r>
-      <w:proofErr w:type="spellEnd"/>
-      <w:r>
-        <w:rPr>
-          <w:rFonts w:eastAsia="Calibri"/>
-        </w:rPr>
-        <w:t xml:space="preserve"> database</w:t>
-      </w:r>
-      <w:r>
-        <w:rPr>
-          <w:rFonts w:eastAsia="Calibri"/>
-        </w:rPr>
-        <w:t>:</w:t>
-      </w:r>
-    </w:p>
-    <w:p>
-      <w:pPr>
-        <w:spacing w:after="0" w:line="276" w:lineRule="auto"/>
-        <w:rPr>
-          <w:rFonts w:ascii="Courier New" w:eastAsia="Calibri" w:hAnsi="Courier New" w:cs="Courier New"/>
-          <w:sz w:val="16"/>
-          <w:szCs w:val="16"/>
-        </w:rPr>
-      </w:pPr>
-      <w:proofErr w:type="spellStart"/>
-      <w:proofErr w:type="gramStart"/>
-      <w:r>
-        <w:rPr>
-          <w:rFonts w:ascii="Courier New" w:eastAsia="Calibri" w:hAnsi="Courier New" w:cs="Courier New"/>
-          <w:sz w:val="16"/>
-          <w:szCs w:val="16"/>
-        </w:rPr>
-        <w:t>sudo</w:t>
-      </w:r>
-      <w:proofErr w:type="spellEnd"/>
-      <w:proofErr w:type="gramEnd"/>
-      <w:r>
-        <w:rPr>
-          <w:rFonts w:ascii="Courier New" w:eastAsia="Calibri" w:hAnsi="Courier New" w:cs="Courier New"/>
-          <w:sz w:val="16"/>
-          <w:szCs w:val="16"/>
-        </w:rPr>
-        <w:t xml:space="preserve"> -u </w:t>
-      </w:r>
-      <w:proofErr w:type="spellStart"/>
-      <w:r>
-        <w:rPr>
-          <w:rFonts w:ascii="Courier New" w:eastAsia="Calibri" w:hAnsi="Courier New" w:cs="Courier New"/>
-          <w:sz w:val="16"/>
-          <w:szCs w:val="16"/>
-        </w:rPr>
-        <w:t>postgres</w:t>
-      </w:r>
-      <w:proofErr w:type="spellEnd"/>
-      <w:r>
-        <w:rPr>
-          <w:rFonts w:ascii="Courier New" w:eastAsia="Calibri" w:hAnsi="Courier New" w:cs="Courier New"/>
-          <w:sz w:val="16"/>
-          <w:szCs w:val="16"/>
-        </w:rPr>
-        <w:t xml:space="preserve"> </w:t>
-      </w:r>
-      <w:proofErr w:type="spellStart"/>
-      <w:r>
-        <w:rPr>
-          <w:rFonts w:ascii="Courier New" w:eastAsia="Calibri" w:hAnsi="Courier New" w:cs="Courier New"/>
-          <w:sz w:val="16"/>
-          <w:szCs w:val="16"/>
-        </w:rPr>
-        <w:t>psql</w:t>
-      </w:r>
-      <w:proofErr w:type="spellEnd"/>
-      <w:r>
-        <w:rPr>
-          <w:rFonts w:ascii="Courier New" w:eastAsia="Calibri" w:hAnsi="Courier New" w:cs="Courier New"/>
-          <w:sz w:val="16"/>
-          <w:szCs w:val="16"/>
-        </w:rPr>
-        <w:t xml:space="preserve"> </w:t>
-      </w:r>
-      <w:proofErr w:type="spellStart"/>
-      <w:r>
-        <w:rPr>
-          <w:rFonts w:ascii="Courier New" w:eastAsia="Calibri" w:hAnsi="Courier New" w:cs="Courier New"/>
-          <w:sz w:val="16"/>
-          <w:szCs w:val="16"/>
-        </w:rPr>
-        <w:t>postgres</w:t>
-      </w:r>
-      <w:proofErr w:type="spellEnd"/>
-      <w:r>
-        <w:rPr>
-          <w:rFonts w:ascii="Courier New" w:eastAsia="Calibri" w:hAnsi="Courier New" w:cs="Courier New"/>
-          <w:sz w:val="16"/>
-          <w:szCs w:val="16"/>
-        </w:rPr>
-        <w:t xml:space="preserve"> -c "CREATE DATABASE $POSTGRES_DATABASE;"</w:t>
-      </w:r>
-    </w:p>
-    <w:p>
-      <w:pPr>
-        <w:spacing w:after="0" w:line="276" w:lineRule="auto"/>
-        <w:rPr>
-          <w:rFonts w:ascii="Courier New" w:eastAsia="Calibri" w:hAnsi="Courier New" w:cs="Courier New"/>
-          <w:sz w:val="16"/>
-          <w:szCs w:val="16"/>
-        </w:rPr>
-      </w:pPr>
-    </w:p>
-    <w:p>
-      <w:pPr>
-        <w:spacing w:after="0" w:line="276" w:lineRule="auto"/>
-        <w:rPr>
-          <w:rFonts w:eastAsia="Calibri"/>
-        </w:rPr>
-      </w:pPr>
-      <w:r>
-        <w:rPr>
-          <w:rFonts w:eastAsia="Calibri"/>
-        </w:rPr>
-        <w:t xml:space="preserve">Grant the </w:t>
-      </w:r>
-      <w:proofErr w:type="spellStart"/>
-      <w:r>
-        <w:rPr>
-          <w:rFonts w:eastAsia="Calibri"/>
-        </w:rPr>
-        <w:t>mtwilson</w:t>
-      </w:r>
-      <w:proofErr w:type="spellEnd"/>
-      <w:r>
-        <w:rPr>
-          <w:rFonts w:eastAsia="Calibri"/>
-        </w:rPr>
-        <w:t xml:space="preserve"> user for </w:t>
-      </w:r>
-      <w:proofErr w:type="spellStart"/>
-      <w:r>
-        <w:rPr>
-          <w:rFonts w:eastAsia="Calibri"/>
-        </w:rPr>
-        <w:t>postgresql</w:t>
-      </w:r>
-      <w:proofErr w:type="spellEnd"/>
-      <w:r>
-        <w:rPr>
-          <w:rFonts w:eastAsia="Calibri"/>
-        </w:rPr>
-        <w:t xml:space="preserve"> privileges on the </w:t>
-      </w:r>
-      <w:proofErr w:type="spellStart"/>
-      <w:r>
-        <w:rPr>
-          <w:rFonts w:eastAsia="Calibri"/>
-        </w:rPr>
-        <w:t>mtwilson</w:t>
-      </w:r>
-      <w:proofErr w:type="spellEnd"/>
-      <w:r>
-        <w:rPr>
-          <w:rFonts w:eastAsia="Calibri"/>
-        </w:rPr>
-        <w:t xml:space="preserve"> database:</w:t>
-      </w:r>
-    </w:p>
-    <w:p>
-      <w:pPr>
-        <w:spacing w:after="0" w:line="276" w:lineRule="auto"/>
-        <w:rPr>
-          <w:rFonts w:ascii="Courier New" w:eastAsia="Calibri" w:hAnsi="Courier New" w:cs="Courier New"/>
-          <w:sz w:val="16"/>
-          <w:szCs w:val="16"/>
-        </w:rPr>
-      </w:pPr>
-      <w:proofErr w:type="spellStart"/>
-      <w:proofErr w:type="gramStart"/>
-      <w:r>
-        <w:rPr>
-          <w:rFonts w:ascii="Courier New" w:eastAsia="Calibri" w:hAnsi="Courier New" w:cs="Courier New"/>
-          <w:sz w:val="16"/>
-          <w:szCs w:val="16"/>
-        </w:rPr>
-        <w:t>su</w:t>
-      </w:r>
-      <w:r>
-        <w:rPr>
-          <w:rFonts w:ascii="Courier New" w:eastAsia="Calibri" w:hAnsi="Courier New" w:cs="Courier New"/>
-          <w:sz w:val="16"/>
-          <w:szCs w:val="16"/>
-        </w:rPr>
-        <w:t>do</w:t>
-      </w:r>
-      <w:proofErr w:type="spellEnd"/>
-      <w:proofErr w:type="gramEnd"/>
-      <w:r>
-        <w:rPr>
-          <w:rFonts w:ascii="Courier New" w:eastAsia="Calibri" w:hAnsi="Courier New" w:cs="Courier New"/>
-          <w:sz w:val="16"/>
-          <w:szCs w:val="16"/>
-        </w:rPr>
-        <w:t xml:space="preserve"> -u </w:t>
-      </w:r>
-      <w:proofErr w:type="spellStart"/>
-      <w:r>
-        <w:rPr>
-          <w:rFonts w:ascii="Courier New" w:eastAsia="Calibri" w:hAnsi="Courier New" w:cs="Courier New"/>
-          <w:sz w:val="16"/>
-          <w:szCs w:val="16"/>
-        </w:rPr>
-        <w:t>postgres</w:t>
-      </w:r>
-      <w:proofErr w:type="spellEnd"/>
-      <w:r>
-        <w:rPr>
-          <w:rFonts w:ascii="Courier New" w:eastAsia="Calibri" w:hAnsi="Courier New" w:cs="Courier New"/>
-          <w:sz w:val="16"/>
-          <w:szCs w:val="16"/>
-        </w:rPr>
-        <w:t xml:space="preserve"> </w:t>
-      </w:r>
-      <w:proofErr w:type="spellStart"/>
-      <w:r>
-        <w:rPr>
-          <w:rFonts w:ascii="Courier New" w:eastAsia="Calibri" w:hAnsi="Courier New" w:cs="Courier New"/>
-          <w:sz w:val="16"/>
-          <w:szCs w:val="16"/>
-        </w:rPr>
-        <w:t>psql</w:t>
-      </w:r>
-      <w:proofErr w:type="spellEnd"/>
-      <w:r>
-        <w:rPr>
-          <w:rFonts w:ascii="Courier New" w:eastAsia="Calibri" w:hAnsi="Courier New" w:cs="Courier New"/>
-          <w:sz w:val="16"/>
-          <w:szCs w:val="16"/>
-        </w:rPr>
-        <w:t xml:space="preserve"> </w:t>
-      </w:r>
-      <w:proofErr w:type="spellStart"/>
-      <w:r>
-        <w:rPr>
-          <w:rFonts w:ascii="Courier New" w:eastAsia="Calibri" w:hAnsi="Courier New" w:cs="Courier New"/>
-          <w:sz w:val="16"/>
-          <w:szCs w:val="16"/>
-        </w:rPr>
-        <w:t>postgres</w:t>
-      </w:r>
-      <w:proofErr w:type="spellEnd"/>
-      <w:r>
-        <w:rPr>
-          <w:rFonts w:ascii="Courier New" w:eastAsia="Calibri" w:hAnsi="Courier New" w:cs="Courier New"/>
-          <w:sz w:val="16"/>
-          <w:szCs w:val="16"/>
-        </w:rPr>
-        <w:t xml:space="preserve"> -c "GRA</w:t>
-      </w:r>
-      <w:r>
-        <w:rPr>
-          <w:rFonts w:ascii="Courier New" w:eastAsia="Calibri" w:hAnsi="Courier New" w:cs="Courier New"/>
-          <w:sz w:val="16"/>
-          <w:szCs w:val="16"/>
-        </w:rPr>
-        <w:t>NT ALL PRIVILEGES ON DATABASE $</w:t>
-      </w:r>
-      <w:r>
-        <w:rPr>
-          <w:rFonts w:ascii="Courier New" w:eastAsia="Calibri" w:hAnsi="Courier New" w:cs="Courier New"/>
-          <w:sz w:val="16"/>
-          <w:szCs w:val="16"/>
-        </w:rPr>
-        <w:t>POSTGRES_DATABASE TO $POSTGRES_USERNAME;"</w:t>
-      </w:r>
-    </w:p>
-    <w:p>
-      <w:pPr>
-        <w:keepNext/>
-        <w:keepLines/>
-        <w:spacing w:before="200" w:after="0" w:line="276" w:lineRule="auto"/>
-        <w:outlineLvl w:val="1"/>
-        <w:rPr>
-          <w:rFonts w:ascii="Courier New" w:eastAsia="Calibri" w:hAnsi="Courier New" w:cs="Courier New"/>
-          <w:sz w:val="16"/>
-          <w:szCs w:val="16"/>
-        </w:rPr>
-      </w:pPr>
-    </w:p>
-    <w:p>
-      <w:pPr>
         <w:keepNext/>
         <w:keepLines/>
         <w:spacing w:before="200" w:after="0" w:line="276" w:lineRule="auto"/>
@@ -3575,6 +4242,7 @@
           <w:szCs w:val="26"/>
         </w:rPr>
       </w:pPr>
+      <w:proofErr w:type="spellStart"/>
       <w:r>
         <w:rPr>
           <w:rFonts w:ascii="Cambria" w:eastAsia="Times New Roman" w:hAnsi="Cambria"/>
@@ -3584,60 +4252,11 @@
           <w:sz w:val="26"/>
           <w:szCs w:val="26"/>
         </w:rPr>
-        <w:t>Configure firewall</w:t>
-      </w:r>
-    </w:p>
-    <w:p>
-      <w:pPr>
-        <w:spacing w:after="200" w:line="276" w:lineRule="auto"/>
-        <w:rPr>
-          <w:rFonts w:eastAsia="Calibri"/>
-        </w:rPr>
-      </w:pPr>
-      <w:r>
-        <w:rPr>
-          <w:rFonts w:eastAsia="Calibri"/>
-        </w:rPr>
-        <w:t xml:space="preserve">Ensure the system firewall has port </w:t>
-      </w:r>
-      <w:r>
-        <w:rPr>
-          <w:rFonts w:eastAsia="Calibri"/>
-        </w:rPr>
-        <w:t xml:space="preserve">8443 open for the </w:t>
-      </w:r>
-      <w:proofErr w:type="spellStart"/>
-      <w:r>
-        <w:rPr>
-          <w:rFonts w:eastAsia="Calibri"/>
-        </w:rPr>
-        <w:t>mtwilson</w:t>
-      </w:r>
-      <w:proofErr w:type="spellEnd"/>
-      <w:r>
-        <w:rPr>
-          <w:rFonts w:eastAsia="Calibri"/>
-        </w:rPr>
-        <w:t xml:space="preserve"> tomcat webserver</w:t>
-      </w:r>
-    </w:p>
-    <w:p>
-      <w:pPr>
-        <w:spacing w:after="240" w:line="240" w:lineRule="auto"/>
-        <w:contextualSpacing/>
-        <w:rPr>
-          <w:rFonts w:ascii="Courier New" w:eastAsia="Calibri" w:hAnsi="Courier New" w:cs="Courier New"/>
-          <w:sz w:val="16"/>
-          <w:szCs w:val="16"/>
-        </w:rPr>
-      </w:pPr>
-    </w:p>
-    <w:p>
-      <w:pPr>
-        <w:keepNext/>
-        <w:keepLines/>
-        <w:spacing w:before="200" w:after="0" w:line="276" w:lineRule="auto"/>
-        <w:outlineLvl w:val="1"/>
+        <w:lastRenderedPageBreak/>
+        <w:t>Mysql</w:t>
+      </w:r>
+      <w:proofErr w:type="spellEnd"/>
+      <w:r>
         <w:rPr>
           <w:rFonts w:ascii="Cambria" w:eastAsia="Times New Roman" w:hAnsi="Cambria"/>
           <w:b/>
@@ -3646,8 +4265,722 @@
           <w:sz w:val="26"/>
           <w:szCs w:val="26"/>
         </w:rPr>
-      </w:pPr>
-      <w:r>
+        <w:t xml:space="preserve"> Configuration</w:t>
+      </w:r>
+    </w:p>
+    <w:p>
+      <w:pPr>
+        <w:spacing w:after="0" w:line="276" w:lineRule="auto"/>
+        <w:rPr>
+          <w:rFonts w:eastAsia="Calibri"/>
+        </w:rPr>
+      </w:pPr>
+      <w:r>
+        <w:rPr>
+          <w:rFonts w:eastAsia="Calibri"/>
+        </w:rPr>
+        <w:t>Define variables (default values provided here):</w:t>
+      </w:r>
+    </w:p>
+    <w:p>
+      <w:pPr>
+        <w:spacing w:after="0" w:line="276" w:lineRule="auto"/>
+        <w:rPr>
+          <w:rFonts w:ascii="Courier New" w:eastAsia="Calibri" w:hAnsi="Courier New" w:cs="Courier New"/>
+          <w:sz w:val="16"/>
+          <w:szCs w:val="16"/>
+        </w:rPr>
+      </w:pPr>
+      <w:r>
+        <w:rPr>
+          <w:rFonts w:ascii="Courier New" w:eastAsia="Calibri" w:hAnsi="Courier New" w:cs="Courier New"/>
+          <w:sz w:val="16"/>
+          <w:szCs w:val="16"/>
+        </w:rPr>
+        <w:t>MYSQL_USERNAME=$MTWILSON_USERNAME</w:t>
+      </w:r>
+    </w:p>
+    <w:p>
+      <w:pPr>
+        <w:spacing w:after="0" w:line="276" w:lineRule="auto"/>
+        <w:rPr>
+          <w:rFonts w:eastAsia="Calibri"/>
+        </w:rPr>
+      </w:pPr>
+      <w:r>
+        <w:rPr>
+          <w:rFonts w:ascii="Courier New" w:eastAsia="Calibri" w:hAnsi="Courier New" w:cs="Courier New"/>
+          <w:sz w:val="16"/>
+          <w:szCs w:val="16"/>
+        </w:rPr>
+        <w:t>MYSQL_PASSWORD=</w:t>
+      </w:r>
+      <w:r>
+        <w:rPr>
+          <w:rFonts w:ascii="Courier New" w:eastAsia="Calibri" w:hAnsi="Courier New" w:cs="Courier New"/>
+          <w:sz w:val="16"/>
+          <w:szCs w:val="16"/>
+        </w:rPr>
+        <w:t>"</w:t>
+      </w:r>
+      <w:r>
+        <w:rPr>
+          <w:rFonts w:ascii="Courier New" w:eastAsia="Calibri" w:hAnsi="Courier New" w:cs="Courier New"/>
+          <w:sz w:val="16"/>
+          <w:szCs w:val="16"/>
+        </w:rPr>
+        <w:t>password</w:t>
+      </w:r>
+      <w:r>
+        <w:rPr>
+          <w:rFonts w:ascii="Courier New" w:eastAsia="Calibri" w:hAnsi="Courier New" w:cs="Courier New"/>
+          <w:sz w:val="16"/>
+          <w:szCs w:val="16"/>
+        </w:rPr>
+        <w:t>"</w:t>
+      </w:r>
+    </w:p>
+    <w:p>
+      <w:pPr>
+        <w:spacing w:after="0" w:line="276" w:lineRule="auto"/>
+        <w:rPr>
+          <w:rFonts w:ascii="Courier New" w:eastAsia="Calibri" w:hAnsi="Courier New" w:cs="Courier New"/>
+          <w:sz w:val="16"/>
+          <w:szCs w:val="16"/>
+        </w:rPr>
+      </w:pPr>
+      <w:r>
+        <w:rPr>
+          <w:rFonts w:ascii="Courier New" w:eastAsia="Calibri" w:hAnsi="Courier New" w:cs="Courier New"/>
+          <w:sz w:val="16"/>
+          <w:szCs w:val="16"/>
+        </w:rPr>
+        <w:t>MYSQL_ROOT_USERNAME=</w:t>
+      </w:r>
+      <w:r>
+        <w:rPr>
+          <w:rFonts w:ascii="Courier New" w:eastAsia="Calibri" w:hAnsi="Courier New" w:cs="Courier New"/>
+          <w:sz w:val="16"/>
+          <w:szCs w:val="16"/>
+        </w:rPr>
+        <w:t>"</w:t>
+      </w:r>
+      <w:r>
+        <w:rPr>
+          <w:rFonts w:ascii="Courier New" w:eastAsia="Calibri" w:hAnsi="Courier New" w:cs="Courier New"/>
+          <w:sz w:val="16"/>
+          <w:szCs w:val="16"/>
+        </w:rPr>
+        <w:t>root</w:t>
+      </w:r>
+      <w:r>
+        <w:rPr>
+          <w:rFonts w:ascii="Courier New" w:eastAsia="Calibri" w:hAnsi="Courier New" w:cs="Courier New"/>
+          <w:sz w:val="16"/>
+          <w:szCs w:val="16"/>
+        </w:rPr>
+        <w:t>"</w:t>
+      </w:r>
+    </w:p>
+    <w:p>
+      <w:pPr>
+        <w:spacing w:after="0" w:line="276" w:lineRule="auto"/>
+        <w:rPr>
+          <w:rFonts w:ascii="Courier New" w:eastAsia="Calibri" w:hAnsi="Courier New" w:cs="Courier New"/>
+          <w:sz w:val="16"/>
+          <w:szCs w:val="16"/>
+        </w:rPr>
+      </w:pPr>
+      <w:r>
+        <w:rPr>
+          <w:rFonts w:ascii="Courier New" w:eastAsia="Calibri" w:hAnsi="Courier New" w:cs="Courier New"/>
+          <w:sz w:val="16"/>
+          <w:szCs w:val="16"/>
+        </w:rPr>
+        <w:t>MYSQL_ROOT_PASSWORD=</w:t>
+      </w:r>
+      <w:r>
+        <w:rPr>
+          <w:rFonts w:ascii="Courier New" w:eastAsia="Calibri" w:hAnsi="Courier New" w:cs="Courier New"/>
+          <w:sz w:val="16"/>
+          <w:szCs w:val="16"/>
+        </w:rPr>
+        <w:t>"</w:t>
+      </w:r>
+      <w:r>
+        <w:rPr>
+          <w:rFonts w:ascii="Courier New" w:eastAsia="Calibri" w:hAnsi="Courier New" w:cs="Courier New"/>
+          <w:sz w:val="16"/>
+          <w:szCs w:val="16"/>
+        </w:rPr>
+        <w:t>password</w:t>
+      </w:r>
+      <w:r>
+        <w:rPr>
+          <w:rFonts w:ascii="Courier New" w:eastAsia="Calibri" w:hAnsi="Courier New" w:cs="Courier New"/>
+          <w:sz w:val="16"/>
+          <w:szCs w:val="16"/>
+        </w:rPr>
+        <w:t>"</w:t>
+      </w:r>
+    </w:p>
+    <w:p>
+      <w:pPr>
+        <w:spacing w:after="0" w:line="276" w:lineRule="auto"/>
+        <w:rPr>
+          <w:rFonts w:eastAsia="Calibri"/>
+        </w:rPr>
+      </w:pPr>
+      <w:r>
+        <w:rPr>
+          <w:rFonts w:ascii="Courier New" w:eastAsia="Calibri" w:hAnsi="Courier New" w:cs="Courier New"/>
+          <w:sz w:val="16"/>
+          <w:szCs w:val="16"/>
+        </w:rPr>
+        <w:t>MYSQL_DATABASE=</w:t>
+      </w:r>
+      <w:r>
+        <w:rPr>
+          <w:rFonts w:ascii="Courier New" w:eastAsia="Calibri" w:hAnsi="Courier New" w:cs="Courier New"/>
+          <w:sz w:val="16"/>
+          <w:szCs w:val="16"/>
+        </w:rPr>
+        <w:t>"</w:t>
+      </w:r>
+      <w:proofErr w:type="spellStart"/>
+      <w:r>
+        <w:rPr>
+          <w:rFonts w:ascii="Courier New" w:eastAsia="Calibri" w:hAnsi="Courier New" w:cs="Courier New"/>
+          <w:sz w:val="16"/>
+          <w:szCs w:val="16"/>
+        </w:rPr>
+        <w:t>mw_as</w:t>
+      </w:r>
+      <w:proofErr w:type="spellEnd"/>
+      <w:r>
+        <w:rPr>
+          <w:rFonts w:ascii="Courier New" w:eastAsia="Calibri" w:hAnsi="Courier New" w:cs="Courier New"/>
+          <w:sz w:val="16"/>
+          <w:szCs w:val="16"/>
+        </w:rPr>
+        <w:t>"</w:t>
+      </w:r>
+    </w:p>
+    <w:p>
+      <w:pPr>
+        <w:rPr>
+          <w:rFonts w:eastAsia="Calibri"/>
+        </w:rPr>
+      </w:pPr>
+      <w:proofErr w:type="gramStart"/>
+      <w:r>
+        <w:rPr>
+          <w:rFonts w:eastAsia="Calibri"/>
+        </w:rPr>
+        <w:t>create</w:t>
+      </w:r>
+      <w:proofErr w:type="gramEnd"/>
+      <w:r>
+        <w:rPr>
+          <w:rFonts w:eastAsia="Calibri"/>
+        </w:rPr>
+        <w:t xml:space="preserve"> </w:t>
+      </w:r>
+      <w:r>
+        <w:rPr>
+          <w:rFonts w:eastAsia="Calibri"/>
+        </w:rPr>
+        <w:t>database</w:t>
+      </w:r>
+    </w:p>
+    <w:p>
+      <w:pPr>
+        <w:rPr>
+          <w:rFonts w:ascii="Courier New" w:eastAsia="Calibri" w:hAnsi="Courier New" w:cs="Courier New"/>
+          <w:sz w:val="16"/>
+          <w:szCs w:val="16"/>
+        </w:rPr>
+      </w:pPr>
+      <w:proofErr w:type="spellStart"/>
+      <w:proofErr w:type="gramStart"/>
+      <w:r>
+        <w:rPr>
+          <w:rFonts w:ascii="Courier New" w:eastAsia="Calibri" w:hAnsi="Courier New" w:cs="Courier New"/>
+          <w:sz w:val="16"/>
+          <w:szCs w:val="16"/>
+        </w:rPr>
+        <w:t>mysql</w:t>
+      </w:r>
+      <w:proofErr w:type="spellEnd"/>
+      <w:proofErr w:type="gramEnd"/>
+      <w:r>
+        <w:rPr>
+          <w:rFonts w:ascii="Courier New" w:eastAsia="Calibri" w:hAnsi="Courier New" w:cs="Courier New"/>
+          <w:sz w:val="16"/>
+          <w:szCs w:val="16"/>
+        </w:rPr>
+        <w:t xml:space="preserve"> -u $MYSQL_ROOT_USERNAME -</w:t>
+      </w:r>
+      <w:proofErr w:type="spellStart"/>
+      <w:r>
+        <w:rPr>
+          <w:rFonts w:ascii="Courier New" w:eastAsia="Calibri" w:hAnsi="Courier New" w:cs="Courier New"/>
+          <w:sz w:val="16"/>
+          <w:szCs w:val="16"/>
+        </w:rPr>
+        <w:t>p$MYSQL_ROOT_PASSWORD</w:t>
+      </w:r>
+      <w:proofErr w:type="spellEnd"/>
+      <w:r>
+        <w:rPr>
+          <w:rFonts w:ascii="Courier New" w:eastAsia="Calibri" w:hAnsi="Courier New" w:cs="Courier New"/>
+          <w:sz w:val="16"/>
+          <w:szCs w:val="16"/>
+        </w:rPr>
+        <w:t xml:space="preserve"> -e "create database $MYSQL_DATABASE;"</w:t>
+      </w:r>
+    </w:p>
+    <w:p>
+      <w:pPr>
+        <w:rPr>
+          <w:rFonts w:eastAsia="Calibri"/>
+        </w:rPr>
+      </w:pPr>
+      <w:r>
+        <w:rPr>
+          <w:rFonts w:eastAsia="Calibri"/>
+        </w:rPr>
+        <w:t>C</w:t>
+      </w:r>
+      <w:r>
+        <w:rPr>
+          <w:rFonts w:eastAsia="Calibri"/>
+        </w:rPr>
+        <w:t xml:space="preserve">reate user </w:t>
+      </w:r>
+    </w:p>
+    <w:p>
+      <w:pPr>
+        <w:rPr>
+          <w:rFonts w:ascii="Courier New" w:eastAsia="Calibri" w:hAnsi="Courier New" w:cs="Courier New"/>
+          <w:sz w:val="16"/>
+          <w:szCs w:val="16"/>
+        </w:rPr>
+      </w:pPr>
+      <w:proofErr w:type="spellStart"/>
+      <w:proofErr w:type="gramStart"/>
+      <w:r>
+        <w:rPr>
+          <w:rFonts w:ascii="Courier New" w:eastAsia="Calibri" w:hAnsi="Courier New" w:cs="Courier New"/>
+          <w:sz w:val="16"/>
+          <w:szCs w:val="16"/>
+        </w:rPr>
+        <w:t>mysql</w:t>
+      </w:r>
+      <w:proofErr w:type="spellEnd"/>
+      <w:proofErr w:type="gramEnd"/>
+      <w:r>
+        <w:rPr>
+          <w:rFonts w:ascii="Courier New" w:eastAsia="Calibri" w:hAnsi="Courier New" w:cs="Courier New"/>
+          <w:sz w:val="16"/>
+          <w:szCs w:val="16"/>
+        </w:rPr>
+        <w:t xml:space="preserve"> -u $MYSQL_ROOT_USERNAME -</w:t>
+      </w:r>
+      <w:proofErr w:type="spellStart"/>
+      <w:r>
+        <w:rPr>
+          <w:rFonts w:ascii="Courier New" w:eastAsia="Calibri" w:hAnsi="Courier New" w:cs="Courier New"/>
+          <w:sz w:val="16"/>
+          <w:szCs w:val="16"/>
+        </w:rPr>
+        <w:t>p$MYSQL_ROOT_PASSWORD</w:t>
+      </w:r>
+      <w:proofErr w:type="spellEnd"/>
+      <w:r>
+        <w:rPr>
+          <w:rFonts w:ascii="Courier New" w:eastAsia="Calibri" w:hAnsi="Courier New" w:cs="Courier New"/>
+          <w:sz w:val="16"/>
+          <w:szCs w:val="16"/>
+        </w:rPr>
+        <w:t xml:space="preserve"> -e "create USER '$</w:t>
+      </w:r>
+      <w:proofErr w:type="spellStart"/>
+      <w:r>
+        <w:rPr>
+          <w:rFonts w:ascii="Courier New" w:eastAsia="Calibri" w:hAnsi="Courier New" w:cs="Courier New"/>
+          <w:sz w:val="16"/>
+          <w:szCs w:val="16"/>
+        </w:rPr>
+        <w:t>M</w:t>
+      </w:r>
+      <w:r>
+        <w:rPr>
+          <w:rFonts w:ascii="Courier New" w:eastAsia="Calibri" w:hAnsi="Courier New" w:cs="Courier New"/>
+          <w:sz w:val="16"/>
+          <w:szCs w:val="16"/>
+        </w:rPr>
+        <w:t>YSQL</w:t>
+      </w:r>
+      <w:r>
+        <w:rPr>
+          <w:rFonts w:ascii="Courier New" w:eastAsia="Calibri" w:hAnsi="Courier New" w:cs="Courier New"/>
+          <w:sz w:val="16"/>
+          <w:szCs w:val="16"/>
+        </w:rPr>
+        <w:t>_USERNAME'@'localhost</w:t>
+      </w:r>
+      <w:proofErr w:type="spellEnd"/>
+      <w:r>
+        <w:rPr>
+          <w:rFonts w:ascii="Courier New" w:eastAsia="Calibri" w:hAnsi="Courier New" w:cs="Courier New"/>
+          <w:sz w:val="16"/>
+          <w:szCs w:val="16"/>
+        </w:rPr>
+        <w:t>' identifie</w:t>
+      </w:r>
+      <w:r>
+        <w:rPr>
+          <w:rFonts w:ascii="Courier New" w:eastAsia="Calibri" w:hAnsi="Courier New" w:cs="Courier New"/>
+          <w:sz w:val="16"/>
+          <w:szCs w:val="16"/>
+        </w:rPr>
+        <w:t>d</w:t>
+      </w:r>
+      <w:r>
+        <w:rPr>
+          <w:rFonts w:ascii="Courier New" w:eastAsia="Calibri" w:hAnsi="Courier New" w:cs="Courier New"/>
+          <w:sz w:val="16"/>
+          <w:szCs w:val="16"/>
+        </w:rPr>
+        <w:t xml:space="preserve"> by '$M</w:t>
+      </w:r>
+      <w:r>
+        <w:rPr>
+          <w:rFonts w:ascii="Courier New" w:eastAsia="Calibri" w:hAnsi="Courier New" w:cs="Courier New"/>
+          <w:sz w:val="16"/>
+          <w:szCs w:val="16"/>
+        </w:rPr>
+        <w:t>YSQL</w:t>
+      </w:r>
+      <w:r>
+        <w:rPr>
+          <w:rFonts w:ascii="Courier New" w:eastAsia="Calibri" w:hAnsi="Courier New" w:cs="Courier New"/>
+          <w:sz w:val="16"/>
+          <w:szCs w:val="16"/>
+        </w:rPr>
+        <w:t>_PASSWORD';"</w:t>
+      </w:r>
+    </w:p>
+    <w:p>
+      <w:pPr>
+        <w:rPr>
+          <w:rFonts w:eastAsia="Calibri"/>
+        </w:rPr>
+      </w:pPr>
+      <w:r>
+        <w:rPr>
+          <w:rFonts w:eastAsia="Calibri"/>
+        </w:rPr>
+        <w:t>A</w:t>
+      </w:r>
+      <w:r>
+        <w:rPr>
+          <w:rFonts w:eastAsia="Calibri"/>
+        </w:rPr>
+        <w:t xml:space="preserve">llow user </w:t>
+      </w:r>
+      <w:r>
+        <w:rPr>
+          <w:rFonts w:eastAsia="Calibri"/>
+        </w:rPr>
+        <w:t>$</w:t>
+      </w:r>
+      <w:r>
+        <w:rPr>
+          <w:rFonts w:eastAsia="Calibri"/>
+        </w:rPr>
+        <w:t xml:space="preserve">MYSQL_USERNAME to connect to the server from localhost using the </w:t>
+      </w:r>
+      <w:r>
+        <w:rPr>
+          <w:rFonts w:eastAsia="Calibri"/>
+        </w:rPr>
+        <w:t>$MYSQL_PASSWORD</w:t>
+      </w:r>
+      <w:r>
+        <w:rPr>
+          <w:rFonts w:eastAsia="Calibri"/>
+        </w:rPr>
+        <w:t xml:space="preserve"> </w:t>
+      </w:r>
+    </w:p>
+    <w:p>
+      <w:pPr>
+        <w:rPr>
+          <w:rFonts w:ascii="Courier New" w:eastAsia="Calibri" w:hAnsi="Courier New" w:cs="Courier New"/>
+          <w:sz w:val="16"/>
+          <w:szCs w:val="16"/>
+        </w:rPr>
+      </w:pPr>
+      <w:proofErr w:type="spellStart"/>
+      <w:proofErr w:type="gramStart"/>
+      <w:r>
+        <w:rPr>
+          <w:rFonts w:ascii="Courier New" w:eastAsia="Calibri" w:hAnsi="Courier New" w:cs="Courier New"/>
+          <w:sz w:val="16"/>
+          <w:szCs w:val="16"/>
+        </w:rPr>
+        <w:t>mysql</w:t>
+      </w:r>
+      <w:proofErr w:type="spellEnd"/>
+      <w:proofErr w:type="gramEnd"/>
+      <w:r>
+        <w:rPr>
+          <w:rFonts w:ascii="Courier New" w:eastAsia="Calibri" w:hAnsi="Courier New" w:cs="Courier New"/>
+          <w:sz w:val="16"/>
+          <w:szCs w:val="16"/>
+        </w:rPr>
+        <w:t xml:space="preserve"> -u $MYSQL_ROOT_USERNAME -</w:t>
+      </w:r>
+      <w:proofErr w:type="spellStart"/>
+      <w:r>
+        <w:rPr>
+          <w:rFonts w:ascii="Courier New" w:eastAsia="Calibri" w:hAnsi="Courier New" w:cs="Courier New"/>
+          <w:sz w:val="16"/>
+          <w:szCs w:val="16"/>
+        </w:rPr>
+        <w:t>p$MYSQL_ROOT_PASSWORD</w:t>
+      </w:r>
+      <w:proofErr w:type="spellEnd"/>
+      <w:r>
+        <w:rPr>
+          <w:rFonts w:ascii="Courier New" w:eastAsia="Calibri" w:hAnsi="Courier New" w:cs="Courier New"/>
+          <w:sz w:val="16"/>
+          <w:szCs w:val="16"/>
+        </w:rPr>
+        <w:t xml:space="preserve"> -e "GRANT USAGE ON *.* TO '$</w:t>
+      </w:r>
+      <w:proofErr w:type="spellStart"/>
+      <w:r>
+        <w:rPr>
+          <w:rFonts w:ascii="Courier New" w:eastAsia="Calibri" w:hAnsi="Courier New" w:cs="Courier New"/>
+          <w:sz w:val="16"/>
+          <w:szCs w:val="16"/>
+        </w:rPr>
+        <w:t>MTWILSON_USERNAME'@'localhost</w:t>
+      </w:r>
+      <w:proofErr w:type="spellEnd"/>
+      <w:r>
+        <w:rPr>
+          <w:rFonts w:ascii="Courier New" w:eastAsia="Calibri" w:hAnsi="Courier New" w:cs="Courier New"/>
+          <w:sz w:val="16"/>
+          <w:szCs w:val="16"/>
+        </w:rPr>
+        <w:t>' identified by '$MTWILSON_PASSWORD';"</w:t>
+      </w:r>
+    </w:p>
+    <w:p>
+      <w:pPr>
+        <w:rPr>
+          <w:rFonts w:ascii="Courier New" w:eastAsia="Calibri" w:hAnsi="Courier New" w:cs="Courier New"/>
+          <w:sz w:val="16"/>
+          <w:szCs w:val="16"/>
+        </w:rPr>
+      </w:pPr>
+      <w:r>
+        <w:rPr>
+          <w:rFonts w:ascii="Verdana" w:hAnsi="Verdana"/>
+          <w:color w:val="2A2A2A"/>
+          <w:sz w:val="21"/>
+          <w:szCs w:val="21"/>
+          <w:shd w:val="clear" w:color="auto" w:fill="FAFCFF"/>
+        </w:rPr>
+        <w:t xml:space="preserve">Grant all privileges on the </w:t>
+      </w:r>
+      <w:r>
+        <w:rPr>
+          <w:rFonts w:ascii="Verdana" w:hAnsi="Verdana"/>
+          <w:color w:val="2A2A2A"/>
+          <w:sz w:val="21"/>
+          <w:szCs w:val="21"/>
+          <w:shd w:val="clear" w:color="auto" w:fill="FAFCFF"/>
+        </w:rPr>
+        <w:t xml:space="preserve">$MYSQL_DATABASE </w:t>
+      </w:r>
+      <w:r>
+        <w:rPr>
+          <w:rFonts w:ascii="Verdana" w:hAnsi="Verdana"/>
+          <w:color w:val="2A2A2A"/>
+          <w:sz w:val="21"/>
+          <w:szCs w:val="21"/>
+          <w:shd w:val="clear" w:color="auto" w:fill="FAFCFF"/>
+        </w:rPr>
+        <w:t xml:space="preserve">database to </w:t>
+      </w:r>
+      <w:r>
+        <w:rPr>
+          <w:rFonts w:ascii="Verdana" w:hAnsi="Verdana"/>
+          <w:color w:val="2A2A2A"/>
+          <w:sz w:val="21"/>
+          <w:szCs w:val="21"/>
+          <w:shd w:val="clear" w:color="auto" w:fill="FAFCFF"/>
+        </w:rPr>
+        <w:t>$MYSQL_USERNAME</w:t>
+      </w:r>
+    </w:p>
+    <w:p>
+      <w:pPr>
+        <w:rPr>
+          <w:rFonts w:ascii="Courier New" w:eastAsia="Calibri" w:hAnsi="Courier New" w:cs="Courier New"/>
+          <w:sz w:val="16"/>
+          <w:szCs w:val="16"/>
+        </w:rPr>
+      </w:pPr>
+      <w:proofErr w:type="spellStart"/>
+      <w:proofErr w:type="gramStart"/>
+      <w:r>
+        <w:rPr>
+          <w:rFonts w:ascii="Courier New" w:eastAsia="Calibri" w:hAnsi="Courier New" w:cs="Courier New"/>
+          <w:sz w:val="16"/>
+          <w:szCs w:val="16"/>
+        </w:rPr>
+        <w:t>mysql</w:t>
+      </w:r>
+      <w:proofErr w:type="spellEnd"/>
+      <w:proofErr w:type="gramEnd"/>
+      <w:r>
+        <w:rPr>
+          <w:rFonts w:ascii="Courier New" w:eastAsia="Calibri" w:hAnsi="Courier New" w:cs="Courier New"/>
+          <w:sz w:val="16"/>
+          <w:szCs w:val="16"/>
+        </w:rPr>
+        <w:t xml:space="preserve"> -u $MYSQL_ROOT_USERNAME -</w:t>
+      </w:r>
+      <w:proofErr w:type="spellStart"/>
+      <w:r>
+        <w:rPr>
+          <w:rFonts w:ascii="Courier New" w:eastAsia="Calibri" w:hAnsi="Courier New" w:cs="Courier New"/>
+          <w:sz w:val="16"/>
+          <w:szCs w:val="16"/>
+        </w:rPr>
+        <w:t>p$MYSQL_ROOT_PASSWORD</w:t>
+      </w:r>
+      <w:proofErr w:type="spellEnd"/>
+      <w:r>
+        <w:rPr>
+          <w:rFonts w:ascii="Courier New" w:eastAsia="Calibri" w:hAnsi="Courier New" w:cs="Courier New"/>
+          <w:sz w:val="16"/>
+          <w:szCs w:val="16"/>
+        </w:rPr>
+        <w:t xml:space="preserve"> -e "GRANT ALL PRIVILEGES ON $MYSQL_DATABASE.* TO '$</w:t>
+      </w:r>
+      <w:proofErr w:type="spellStart"/>
+      <w:r>
+        <w:rPr>
+          <w:rFonts w:ascii="Courier New" w:eastAsia="Calibri" w:hAnsi="Courier New" w:cs="Courier New"/>
+          <w:sz w:val="16"/>
+          <w:szCs w:val="16"/>
+        </w:rPr>
+        <w:t>MYSQL_USERNAME'@'localhost</w:t>
+      </w:r>
+      <w:proofErr w:type="spellEnd"/>
+      <w:r>
+        <w:rPr>
+          <w:rFonts w:ascii="Courier New" w:eastAsia="Calibri" w:hAnsi="Courier New" w:cs="Courier New"/>
+          <w:sz w:val="16"/>
+          <w:szCs w:val="16"/>
+        </w:rPr>
+        <w:t>' identified by '$MYSQL_PASSWORD';"</w:t>
+      </w:r>
+    </w:p>
+    <w:p>
+      <w:pPr>
+        <w:rPr>
+          <w:color w:val="00B050"/>
+        </w:rPr>
+      </w:pPr>
+      <w:r>
+        <w:rPr>
+          <w:rFonts w:ascii="Verdana" w:hAnsi="Verdana"/>
+          <w:color w:val="2A2A2A"/>
+          <w:sz w:val="21"/>
+          <w:szCs w:val="21"/>
+          <w:shd w:val="clear" w:color="auto" w:fill="FAFCFF"/>
+        </w:rPr>
+        <w:t xml:space="preserve">Copy </w:t>
+      </w:r>
+      <w:proofErr w:type="spellStart"/>
+      <w:r>
+        <w:rPr>
+          <w:rFonts w:ascii="Verdana" w:hAnsi="Verdana"/>
+          <w:color w:val="2A2A2A"/>
+          <w:sz w:val="21"/>
+          <w:szCs w:val="21"/>
+          <w:shd w:val="clear" w:color="auto" w:fill="FAFCFF"/>
+        </w:rPr>
+        <w:t>mysql</w:t>
+      </w:r>
+      <w:proofErr w:type="spellEnd"/>
+      <w:r>
+        <w:rPr>
+          <w:rFonts w:ascii="Verdana" w:hAnsi="Verdana"/>
+          <w:color w:val="2A2A2A"/>
+          <w:sz w:val="21"/>
+          <w:szCs w:val="21"/>
+          <w:shd w:val="clear" w:color="auto" w:fill="FAFCFF"/>
+        </w:rPr>
+        <w:t>-connector to $MTWILSON_HOME</w:t>
+      </w:r>
+    </w:p>
+    <w:p>
+      <w:pPr>
+        <w:rPr>
+          <w:rFonts w:ascii="Courier New" w:eastAsia="Calibri" w:hAnsi="Courier New" w:cs="Courier New"/>
+          <w:sz w:val="16"/>
+          <w:szCs w:val="16"/>
+        </w:rPr>
+      </w:pPr>
+      <w:proofErr w:type="spellStart"/>
+      <w:proofErr w:type="gramStart"/>
+      <w:r>
+        <w:rPr>
+          <w:rFonts w:ascii="Courier New" w:eastAsia="Calibri" w:hAnsi="Courier New" w:cs="Courier New"/>
+          <w:sz w:val="16"/>
+          <w:szCs w:val="16"/>
+        </w:rPr>
+        <w:t>cp</w:t>
+      </w:r>
+      <w:proofErr w:type="spellEnd"/>
+      <w:proofErr w:type="gramEnd"/>
+      <w:r>
+        <w:rPr>
+          <w:rFonts w:ascii="Courier New" w:eastAsia="Calibri" w:hAnsi="Courier New" w:cs="Courier New"/>
+          <w:sz w:val="16"/>
+          <w:szCs w:val="16"/>
+        </w:rPr>
+        <w:t xml:space="preserve"> mysql-connector-java-5.1.22.jar $MTWILSON_HOME</w:t>
+      </w:r>
+    </w:p>
+    <w:p>
+      <w:pPr>
+        <w:keepNext/>
+        <w:keepLines/>
+        <w:spacing w:before="200" w:after="0" w:line="276" w:lineRule="auto"/>
+        <w:outlineLvl w:val="1"/>
+        <w:rPr>
+          <w:rFonts w:ascii="Courier New" w:eastAsia="Calibri" w:hAnsi="Courier New" w:cs="Courier New"/>
+          <w:sz w:val="16"/>
+          <w:szCs w:val="16"/>
+        </w:rPr>
+      </w:pPr>
+    </w:p>
+    <w:p>
+      <w:pPr>
+        <w:keepNext/>
+        <w:keepLines/>
+        <w:spacing w:before="200" w:after="0" w:line="276" w:lineRule="auto"/>
+        <w:outlineLvl w:val="1"/>
         <w:rPr>
           <w:rFonts w:ascii="Cambria" w:eastAsia="Times New Roman" w:hAnsi="Cambria"/>
           <w:b/>
@@ -3656,10 +4989,7 @@
           <w:sz w:val="26"/>
           <w:szCs w:val="26"/>
         </w:rPr>
-        <w:lastRenderedPageBreak/>
-        <w:t xml:space="preserve">Configure </w:t>
-      </w:r>
-      <w:proofErr w:type="spellStart"/>
+      </w:pPr>
       <w:r>
         <w:rPr>
           <w:rFonts w:ascii="Cambria" w:eastAsia="Times New Roman" w:hAnsi="Cambria"/>
@@ -3669,6 +4999,90 @@
           <w:sz w:val="26"/>
           <w:szCs w:val="26"/>
         </w:rPr>
+        <w:t>Configure firewall</w:t>
+      </w:r>
+    </w:p>
+    <w:p>
+      <w:pPr>
+        <w:spacing w:after="200" w:line="276" w:lineRule="auto"/>
+        <w:rPr>
+          <w:rFonts w:eastAsia="Calibri"/>
+        </w:rPr>
+      </w:pPr>
+      <w:r>
+        <w:rPr>
+          <w:rFonts w:eastAsia="Calibri"/>
+        </w:rPr>
+        <w:t xml:space="preserve">Ensure the system firewall has port </w:t>
+      </w:r>
+      <w:r>
+        <w:rPr>
+          <w:rFonts w:eastAsia="Calibri"/>
+        </w:rPr>
+        <w:t xml:space="preserve">8443 open for the </w:t>
+      </w:r>
+      <w:proofErr w:type="spellStart"/>
+      <w:r>
+        <w:rPr>
+          <w:rFonts w:eastAsia="Calibri"/>
+        </w:rPr>
+        <w:t>mtwilson</w:t>
+      </w:r>
+      <w:proofErr w:type="spellEnd"/>
+      <w:r>
+        <w:rPr>
+          <w:rFonts w:eastAsia="Calibri"/>
+        </w:rPr>
+        <w:t xml:space="preserve"> tomcat webserver</w:t>
+      </w:r>
+    </w:p>
+    <w:p>
+      <w:pPr>
+        <w:spacing w:after="240" w:line="240" w:lineRule="auto"/>
+        <w:contextualSpacing/>
+        <w:rPr>
+          <w:rFonts w:ascii="Courier New" w:eastAsia="Calibri" w:hAnsi="Courier New" w:cs="Courier New"/>
+          <w:sz w:val="16"/>
+          <w:szCs w:val="16"/>
+        </w:rPr>
+      </w:pPr>
+    </w:p>
+    <w:p>
+      <w:pPr>
+        <w:keepNext/>
+        <w:keepLines/>
+        <w:spacing w:before="200" w:after="0" w:line="276" w:lineRule="auto"/>
+        <w:outlineLvl w:val="1"/>
+        <w:rPr>
+          <w:rFonts w:ascii="Cambria" w:eastAsia="Times New Roman" w:hAnsi="Cambria"/>
+          <w:b/>
+          <w:bCs/>
+          <w:color w:val="4F81BD"/>
+          <w:sz w:val="26"/>
+          <w:szCs w:val="26"/>
+        </w:rPr>
+      </w:pPr>
+      <w:r>
+        <w:rPr>
+          <w:rFonts w:ascii="Cambria" w:eastAsia="Times New Roman" w:hAnsi="Cambria"/>
+          <w:b/>
+          <w:bCs/>
+          <w:color w:val="4F81BD"/>
+          <w:sz w:val="26"/>
+          <w:szCs w:val="26"/>
+        </w:rPr>
+        <w:t xml:space="preserve">Configure </w:t>
+      </w:r>
+      <w:proofErr w:type="spellStart"/>
+      <w:r>
+        <w:rPr>
+          <w:rFonts w:ascii="Cambria" w:eastAsia="Times New Roman" w:hAnsi="Cambria"/>
+          <w:b/>
+          <w:bCs/>
+          <w:color w:val="4F81BD"/>
+          <w:sz w:val="26"/>
+          <w:szCs w:val="26"/>
+        </w:rPr>
         <w:t>authbind</w:t>
       </w:r>
       <w:proofErr w:type="spellEnd"/>
@@ -4445,6 +5859,7 @@
           <w:sz w:val="16"/>
           <w:szCs w:val="16"/>
         </w:rPr>
+        <w:lastRenderedPageBreak/>
         <w:t>chown</w:t>
       </w:r>
       <w:proofErr w:type="spellEnd"/>

</xml_diff>